<commit_message>
Update Tech. T. (3)
</commit_message>
<xml_diff>
--- a/documentation/Техническое задание ТП-5.1-3.docx
+++ b/documentation/Техническое задание ТП-5.1-3.docx
@@ -1,6 +1,6 @@
 
 <file path=word/document.xml><?xml version="1.0" encoding="utf-8"?>
-<w:document xmlns:wpc="http://schemas.microsoft.com/office/word/2010/wordprocessingCanvas" xmlns:mc="http://schemas.openxmlformats.org/markup-compatibility/2006" xmlns:o="urn:schemas-microsoft-com:office:office" xmlns:r="http://schemas.openxmlformats.org/officeDocument/2006/relationships" xmlns:m="http://schemas.openxmlformats.org/officeDocument/2006/math" xmlns:v="urn:schemas-microsoft-com:vml" xmlns:wp14="http://schemas.microsoft.com/office/word/2010/wordprocessingDrawing" xmlns:wp="http://schemas.openxmlformats.org/drawingml/2006/wordprocessingDrawing" xmlns:w10="urn:schemas-microsoft-com:office:word" xmlns:w="http://schemas.openxmlformats.org/wordprocessingml/2006/main" xmlns:w14="http://schemas.microsoft.com/office/word/2010/wordml" xmlns:w15="http://schemas.microsoft.com/office/word/2012/wordml" xmlns:wpg="http://schemas.microsoft.com/office/word/2010/wordprocessingGroup" xmlns:wpi="http://schemas.microsoft.com/office/word/2010/wordprocessingInk" xmlns:wne="http://schemas.microsoft.com/office/word/2006/wordml" xmlns:wps="http://schemas.microsoft.com/office/word/2010/wordprocessingShape" mc:Ignorable="w14 w15 wp14">
+<w:document xmlns:wpc="http://schemas.microsoft.com/office/word/2010/wordprocessingCanvas" xmlns:cx="http://schemas.microsoft.com/office/drawing/2014/chartex" xmlns:cx1="http://schemas.microsoft.com/office/drawing/2015/9/8/chartex" xmlns:cx2="http://schemas.microsoft.com/office/drawing/2015/10/21/chartex" xmlns:cx3="http://schemas.microsoft.com/office/drawing/2016/5/9/chartex" xmlns:cx4="http://schemas.microsoft.com/office/drawing/2016/5/10/chartex" xmlns:cx5="http://schemas.microsoft.com/office/drawing/2016/5/11/chartex" xmlns:cx6="http://schemas.microsoft.com/office/drawing/2016/5/12/chartex" xmlns:cx7="http://schemas.microsoft.com/office/drawing/2016/5/13/chartex" xmlns:cx8="http://schemas.microsoft.com/office/drawing/2016/5/14/chartex" xmlns:mc="http://schemas.openxmlformats.org/markup-compatibility/2006" xmlns:aink="http://schemas.microsoft.com/office/drawing/2016/ink" xmlns:am3d="http://schemas.microsoft.com/office/drawing/2017/model3d" xmlns:o="urn:schemas-microsoft-com:office:office" xmlns:oel="http://schemas.microsoft.com/office/2019/extlst" xmlns:r="http://schemas.openxmlformats.org/officeDocument/2006/relationships" xmlns:m="http://schemas.openxmlformats.org/officeDocument/2006/math" xmlns:v="urn:schemas-microsoft-com:vml" xmlns:wp14="http://schemas.microsoft.com/office/word/2010/wordprocessingDrawing" xmlns:wp="http://schemas.openxmlformats.org/drawingml/2006/wordprocessingDrawing" xmlns:w10="urn:schemas-microsoft-com:office:word" xmlns:w="http://schemas.openxmlformats.org/wordprocessingml/2006/main" xmlns:w14="http://schemas.microsoft.com/office/word/2010/wordml" xmlns:w15="http://schemas.microsoft.com/office/word/2012/wordml" xmlns:w16cex="http://schemas.microsoft.com/office/word/2018/wordml/cex" xmlns:w16cid="http://schemas.microsoft.com/office/word/2016/wordml/cid" xmlns:w16="http://schemas.microsoft.com/office/word/2018/wordml" xmlns:w16sdtdh="http://schemas.microsoft.com/office/word/2020/wordml/sdtdatahash" xmlns:w16se="http://schemas.microsoft.com/office/word/2015/wordml/symex" xmlns:wpg="http://schemas.microsoft.com/office/word/2010/wordprocessingGroup" xmlns:wpi="http://schemas.microsoft.com/office/word/2010/wordprocessingInk" xmlns:wne="http://schemas.microsoft.com/office/word/2006/wordml" xmlns:wps="http://schemas.microsoft.com/office/word/2010/wordprocessingShape" mc:Ignorable="w14 w15 w16se w16cid w16 w16cex w16sdtdh wp14">
   <w:body>
     <w:p>
       <w:pPr>
@@ -5051,7 +5051,23 @@
         <w:ind w:left="1219" w:hanging="357"/>
       </w:pPr>
       <w:r>
-        <w:t>Мобильное приложение — программное обеспечение, предназначенное для работы на смартфонах, планшетах и других мобильных устройствах, разработанное для конкретной платформы (iOS, Android, Windows Phone и т. д.)</w:t>
+        <w:t>Мобильное приложение — программное обеспечение, предназначенное для работы на смартфонах, планшетах и других мобильных устройствах, разработанное для конкретной платформы (</w:t>
+      </w:r>
+      <w:proofErr w:type="spellStart"/>
+      <w:r>
+        <w:t>iOS</w:t>
+      </w:r>
+      <w:proofErr w:type="spellEnd"/>
+      <w:r>
+        <w:t xml:space="preserve">, </w:t>
+      </w:r>
+      <w:proofErr w:type="spellStart"/>
+      <w:r>
+        <w:t>Android</w:t>
+      </w:r>
+      <w:proofErr w:type="spellEnd"/>
+      <w:r>
+        <w:t>, Windows Phone и т. д.)</w:t>
       </w:r>
     </w:p>
     <w:p>
@@ -5069,9 +5085,19 @@
         <w:autoSpaceDN w:val="0"/>
         <w:ind w:left="1219" w:hanging="357"/>
       </w:pPr>
-      <w:r>
-        <w:t>Android-приложение — программное обеспечение, предназначенное для работы на смартфонах, планшетах и других мобильных устройствах, разработанное для платформы Android</w:t>
-      </w:r>
+      <w:proofErr w:type="spellStart"/>
+      <w:r>
+        <w:t>Android</w:t>
+      </w:r>
+      <w:proofErr w:type="spellEnd"/>
+      <w:r>
+        <w:t xml:space="preserve">-приложение — программное обеспечение, предназначенное для работы на смартфонах, планшетах и других мобильных устройствах, разработанное для платформы </w:t>
+      </w:r>
+      <w:proofErr w:type="spellStart"/>
+      <w:r>
+        <w:t>Android</w:t>
+      </w:r>
+      <w:proofErr w:type="spellEnd"/>
     </w:p>
     <w:p>
       <w:pPr>
@@ -5202,8 +5228,13 @@
         <w:autoSpaceDN w:val="0"/>
         <w:ind w:left="1219" w:hanging="357"/>
       </w:pPr>
-      <w:r>
-        <w:t>Android — это операционная система с открытым исходным кодом, созданная для мобильных устройств на основе модифицированного ядра Linux</w:t>
+      <w:proofErr w:type="spellStart"/>
+      <w:r>
+        <w:t>Android</w:t>
+      </w:r>
+      <w:proofErr w:type="spellEnd"/>
+      <w:r>
+        <w:t xml:space="preserve"> — это операционная система с открытым исходным кодом, созданная для мобильных устройств на основе модифицированного ядра Linux</w:t>
       </w:r>
     </w:p>
     <w:p>
@@ -5317,8 +5348,13 @@
         <w:autoSpaceDN w:val="0"/>
         <w:ind w:left="1219" w:hanging="357"/>
       </w:pPr>
-      <w:r>
-        <w:t>Frontend — клиентская сторона пользовательского интерфейса к программно-аппаратной части сервиса</w:t>
+      <w:proofErr w:type="spellStart"/>
+      <w:r>
+        <w:t>Frontend</w:t>
+      </w:r>
+      <w:proofErr w:type="spellEnd"/>
+      <w:r>
+        <w:t xml:space="preserve"> — клиентская сторона пользовательского интерфейса к программно-аппаратной части сервиса</w:t>
       </w:r>
     </w:p>
     <w:p>
@@ -5336,8 +5372,13 @@
         <w:autoSpaceDN w:val="0"/>
         <w:ind w:left="1219" w:hanging="357"/>
       </w:pPr>
-      <w:r>
-        <w:t>Backend — программно-аппаратная часть сервиса, отвечающая за функционирование его внутренней части</w:t>
+      <w:proofErr w:type="spellStart"/>
+      <w:r>
+        <w:t>Backend</w:t>
+      </w:r>
+      <w:proofErr w:type="spellEnd"/>
+      <w:r>
+        <w:t xml:space="preserve"> — программно-аппаратная часть сервиса, отвечающая за функционирование его внутренней части</w:t>
       </w:r>
     </w:p>
     <w:p>
@@ -5646,19 +5687,13 @@
       <w:r>
         <w:t>Техническое задание по ГОСТ 34.602-89</w:t>
       </w:r>
-      <w:r>
-        <w:rPr>
-          <w:lang w:val="en-US"/>
-        </w:rPr>
-        <w:t>;</w:t>
-      </w:r>
     </w:p>
     <w:p>
       <w:pPr>
         <w:pStyle w:val="a"/>
       </w:pPr>
       <w:r>
-        <w:t>Работающее согласно настоящему Техническому Заданию мобильное приложение;</w:t>
+        <w:t>Работающее согласно настоящему Техническому Заданию мобильное приложение</w:t>
       </w:r>
     </w:p>
     <w:p>
@@ -5668,19 +5703,13 @@
       <w:r>
         <w:t>Документация к приложению</w:t>
       </w:r>
-      <w:r>
-        <w:rPr>
-          <w:lang w:val="en-US"/>
-        </w:rPr>
-        <w:t>;</w:t>
-      </w:r>
     </w:p>
     <w:p>
       <w:pPr>
         <w:pStyle w:val="a"/>
       </w:pPr>
       <w:r>
-        <w:t>Презентация в формате видео с демонстрацией функциональности приложения;</w:t>
+        <w:t>Презентация в формате видео с демонстрацией функциональности приложения</w:t>
       </w:r>
     </w:p>
     <w:p>
@@ -5689,12 +5718,6 @@
       </w:pPr>
       <w:r>
         <w:t>Защита проекта</w:t>
-      </w:r>
-      <w:r>
-        <w:rPr>
-          <w:lang w:val="en-US"/>
-        </w:rPr>
-        <w:t>.</w:t>
       </w:r>
       <w:r>
         <w:br w:type="page"/>
@@ -5748,9 +5771,6 @@
       <w:r>
         <w:t>Создание записи о поиске игроков</w:t>
       </w:r>
-      <w:r>
-        <w:t>;</w:t>
-      </w:r>
     </w:p>
     <w:p>
       <w:pPr>
@@ -5765,9 +5785,6 @@
       <w:r>
         <w:t>оиск записей по набору параметров</w:t>
       </w:r>
-      <w:r>
-        <w:t>;</w:t>
-      </w:r>
     </w:p>
     <w:p>
       <w:pPr>
@@ -5776,12 +5793,6 @@
       <w:r>
         <w:t>Запись на встречу</w:t>
       </w:r>
-      <w:r>
-        <w:rPr>
-          <w:lang w:val="en-US"/>
-        </w:rPr>
-        <w:t>;</w:t>
-      </w:r>
     </w:p>
     <w:p>
       <w:pPr>
@@ -5813,12 +5824,6 @@
       </w:r>
       <w:r>
         <w:t>ии</w:t>
-      </w:r>
-      <w:r>
-        <w:rPr>
-          <w:lang w:val="en-US"/>
-        </w:rPr>
-        <w:t>;</w:t>
       </w:r>
     </w:p>
     <w:p>
@@ -6134,7 +6139,7 @@
         <w:t>. Система должна полностью обеспечивать защиту данных от</w:t>
       </w:r>
       <w:r>
-        <w:t xml:space="preserve"> неавторизованных пользователей;</w:t>
+        <w:t xml:space="preserve"> неавторизованных пользователей</w:t>
       </w:r>
     </w:p>
     <w:p>
@@ -6152,9 +6157,6 @@
       </w:r>
       <w:r>
         <w:t>-кода</w:t>
-      </w:r>
-      <w:r>
-        <w:t>.</w:t>
       </w:r>
     </w:p>
     <w:p>
@@ -6680,8 +6682,13 @@
         <w:pStyle w:val="a8"/>
       </w:pPr>
       <w:r>
-        <w:t>Экран создания игровой сесиии</w:t>
-      </w:r>
+        <w:t xml:space="preserve">Экран создания игровой </w:t>
+      </w:r>
+      <w:proofErr w:type="spellStart"/>
+      <w:r>
+        <w:t>сесиии</w:t>
+      </w:r>
+      <w:proofErr w:type="spellEnd"/>
     </w:p>
     <w:p>
       <w:pPr>
@@ -7634,7 +7641,15 @@
         <w:pStyle w:val="af7"/>
       </w:pPr>
       <w:r>
-        <w:t xml:space="preserve">При работе должны использоваться ниже перечисленные технологии и вспомогательные инструменты. Состав может меняться </w:t>
+        <w:t xml:space="preserve">При работе должны использоваться </w:t>
+      </w:r>
+      <w:proofErr w:type="gramStart"/>
+      <w:r>
+        <w:t>ниже перечисленные</w:t>
+      </w:r>
+      <w:proofErr w:type="gramEnd"/>
+      <w:r>
+        <w:t xml:space="preserve"> технологии и вспомогательные инструменты. Состав может меняться </w:t>
       </w:r>
       <w:r>
         <w:t xml:space="preserve">и расширяться </w:t>
@@ -7729,9 +7744,6 @@
       <w:r>
         <w:t xml:space="preserve"> наличие авторизации пользователей с настраиваемым разграничением прав</w:t>
       </w:r>
-      <w:r>
-        <w:t>;</w:t>
-      </w:r>
     </w:p>
     <w:p>
       <w:pPr>
@@ -7773,19 +7785,26 @@
         </w:rPr>
         <w:t>MVC</w:t>
       </w:r>
-      <w:r>
-        <w:t>.</w:t>
-      </w:r>
     </w:p>
     <w:p>
       <w:pPr>
         <w:pStyle w:val="a"/>
       </w:pPr>
-      <w:r>
-        <w:t>Docker - программное обеспечение для автоматизации развёртывания и управления приложениями в средах с поддержкой контейнеризации, контейнеризатор приложений</w:t>
-      </w:r>
-      <w:r>
-        <w:t>.</w:t>
+      <w:proofErr w:type="spellStart"/>
+      <w:r>
+        <w:t>Docker</w:t>
+      </w:r>
+      <w:proofErr w:type="spellEnd"/>
+      <w:r>
+        <w:t xml:space="preserve"> - программное обеспечение для автоматизации развёртывания и управления приложениями в средах с поддержкой контейнеризации, </w:t>
+      </w:r>
+      <w:proofErr w:type="spellStart"/>
+      <w:r>
+        <w:t>контейнеризатор</w:t>
+      </w:r>
+      <w:proofErr w:type="spellEnd"/>
+      <w:r>
+        <w:t xml:space="preserve"> приложений</w:t>
       </w:r>
     </w:p>
     <w:p>
@@ -7853,9 +7872,6 @@
         </w:rPr>
         <w:t>Kotlin</w:t>
       </w:r>
-      <w:r>
-        <w:t>;</w:t>
-      </w:r>
     </w:p>
     <w:p>
       <w:pPr>
@@ -7888,9 +7904,6 @@
         </w:rPr>
         <w:t>Android</w:t>
       </w:r>
-      <w:r>
-        <w:t>;</w:t>
-      </w:r>
     </w:p>
     <w:p>
       <w:pPr>
@@ -7906,7 +7919,7 @@
         <w:t xml:space="preserve"> –</w:t>
       </w:r>
       <w:r>
-        <w:t xml:space="preserve"> встраиваемая СУБД, подходящая для хранения локальных данных приложения.</w:t>
+        <w:t xml:space="preserve"> встраиваемая СУБД, подходящая для хранения локальных данных приложения</w:t>
       </w:r>
     </w:p>
     <w:p>
@@ -7927,12 +7940,14 @@
         <w:lastRenderedPageBreak/>
         <w:t>Y</w:t>
       </w:r>
+      <w:proofErr w:type="spellStart"/>
       <w:r>
         <w:rPr>
           <w:lang w:val="en-US"/>
         </w:rPr>
         <w:t>andex</w:t>
       </w:r>
+      <w:proofErr w:type="spellEnd"/>
       <w:r>
         <w:t xml:space="preserve"> </w:t>
       </w:r>
@@ -7958,7 +7973,7 @@
         <w:t>лять работу и отслеживать ее выполнение, искать свои</w:t>
       </w:r>
       <w:r>
-        <w:t xml:space="preserve"> задачи и следить за их сроками;</w:t>
+        <w:t xml:space="preserve"> задачи и следить за их сроками</w:t>
       </w:r>
     </w:p>
     <w:p>
@@ -7972,19 +7987,21 @@
         <w:t>Miro</w:t>
       </w:r>
       <w:r>
-        <w:t xml:space="preserve"> – платформа для совместной работы команды, виртуальная доска.  </w:t>
+        <w:t xml:space="preserve"> – платформа для совместной работы команды, виртуальная доска  </w:t>
       </w:r>
     </w:p>
     <w:p>
       <w:pPr>
         <w:pStyle w:val="a"/>
       </w:pPr>
+      <w:proofErr w:type="spellStart"/>
       <w:r>
         <w:rPr>
           <w:lang w:val="en-US"/>
         </w:rPr>
         <w:t>Github</w:t>
       </w:r>
+      <w:proofErr w:type="spellEnd"/>
       <w:r>
         <w:t xml:space="preserve"> – </w:t>
       </w:r>
@@ -8000,9 +8017,6 @@
         </w:rPr>
         <w:t>Git</w:t>
       </w:r>
-      <w:r>
-        <w:t>;</w:t>
-      </w:r>
     </w:p>
     <w:p>
       <w:pPr>
@@ -8023,9 +8037,6 @@
       <w:r>
         <w:t xml:space="preserve"> распределённая система управления версиями</w:t>
       </w:r>
-      <w:r>
-        <w:t>.</w:t>
-      </w:r>
     </w:p>
     <w:p>
       <w:pPr>
@@ -8065,7 +8076,7 @@
         <w:t>API</w:t>
       </w:r>
       <w:r>
-        <w:t xml:space="preserve"> на основе его кода.</w:t>
+        <w:t xml:space="preserve"> на основе его кода</w:t>
       </w:r>
     </w:p>
     <w:p>
@@ -8103,7 +8114,7 @@
         <w:pStyle w:val="a"/>
       </w:pPr>
       <w:r>
-        <w:t>Приватные игровые сессии. При создании сессии можно указать пароль для входа, который должны будут ввести игроки при записи на неё;</w:t>
+        <w:t>Приватные игровые сессии. При создании сессии можно указать пароль для входа, который должны будут ввести игроки при записи на неё</w:t>
       </w:r>
     </w:p>
     <w:p>
@@ -8113,16 +8124,13 @@
       <w:r>
         <w:t>Раздел для игровых мастеров/настольных клубов. Любой пользователь сможет создать по одной записи, рекламирующей услуги: игровых мастеров (список игр, которые ведёт мастер, и цена за его услуги за час), настольных клубов (в них будут размещены список доступных игр, время работы, адрес и прайс-лист)</w:t>
       </w:r>
-      <w:r>
-        <w:t>;</w:t>
-      </w:r>
     </w:p>
     <w:p>
       <w:pPr>
         <w:pStyle w:val="a"/>
       </w:pPr>
       <w:r>
-        <w:t>Функция «Внести в чёрный список». Позволяет пользователю добавлять игроков в «чёрный список», не позволяя им участвовать в игровых сессиях, созданных пользователем.</w:t>
+        <w:t>Функция «Внести в чёрный список». Позволяет пользователю добавлять игроков в «чёрный список», не позволяя им участвовать в игровых сессиях, созданных пользователем</w:t>
       </w:r>
     </w:p>
     <w:p>
@@ -8404,8 +8412,13 @@
               <w:pStyle w:val="af6"/>
             </w:pPr>
             <w:r>
-              <w:t>Описание функциональной схемы в сервисе Miro</w:t>
+              <w:t xml:space="preserve">Описание функциональной схемы в сервисе </w:t>
             </w:r>
+            <w:proofErr w:type="spellStart"/>
+            <w:r>
+              <w:t>Miro</w:t>
+            </w:r>
+            <w:proofErr w:type="spellEnd"/>
           </w:p>
         </w:tc>
         <w:tc>
@@ -8483,8 +8496,13 @@
               <w:pStyle w:val="af6"/>
             </w:pPr>
             <w:r>
-              <w:t>Приемка осуществляется в процессе испытаний, документация Swagger</w:t>
+              <w:t xml:space="preserve">Приемка осуществляется в процессе испытаний, документация </w:t>
             </w:r>
+            <w:proofErr w:type="spellStart"/>
+            <w:r>
+              <w:t>Swagger</w:t>
+            </w:r>
+            <w:proofErr w:type="spellEnd"/>
           </w:p>
         </w:tc>
         <w:tc>
@@ -8606,7 +8624,15 @@
               <w:pStyle w:val="af6"/>
             </w:pPr>
             <w:r>
-              <w:t>Разработка мобильного Android-приложения и интеграция с серверной частью</w:t>
+              <w:t xml:space="preserve">Разработка мобильного </w:t>
+            </w:r>
+            <w:proofErr w:type="spellStart"/>
+            <w:r>
+              <w:t>Android</w:t>
+            </w:r>
+            <w:proofErr w:type="spellEnd"/>
+            <w:r>
+              <w:t>-приложения и интеграция с серверной частью</w:t>
             </w:r>
           </w:p>
         </w:tc>
@@ -8992,7 +9018,7 @@
         <w:pStyle w:val="a"/>
       </w:pPr>
       <w:r>
-        <w:t>Техническое Задание;</w:t>
+        <w:t>Техническое Задание</w:t>
       </w:r>
     </w:p>
     <w:p>
@@ -9002,12 +9028,6 @@
       <w:r>
         <w:t>Курсовой Проект</w:t>
       </w:r>
-      <w:r>
-        <w:rPr>
-          <w:lang w:val="en-US"/>
-        </w:rPr>
-        <w:t>;</w:t>
-      </w:r>
     </w:p>
     <w:p>
       <w:pPr>
@@ -9016,9 +9036,6 @@
       <w:r>
         <w:t>Демонстрационная версия приложения со всеми основными сценариями</w:t>
       </w:r>
-      <w:r>
-        <w:t>;</w:t>
-      </w:r>
     </w:p>
     <w:p>
       <w:pPr>
@@ -9027,12 +9044,6 @@
       <w:r>
         <w:t>Исходный код приложения</w:t>
       </w:r>
-      <w:r>
-        <w:rPr>
-          <w:lang w:val="en-US"/>
-        </w:rPr>
-        <w:t>;</w:t>
-      </w:r>
     </w:p>
     <w:p>
       <w:pPr>
@@ -9040,12 +9051,6 @@
       </w:pPr>
       <w:r>
         <w:t>Аналитику проекта</w:t>
-      </w:r>
-      <w:r>
-        <w:rPr>
-          <w:lang w:val="en-US"/>
-        </w:rPr>
-        <w:t>.</w:t>
       </w:r>
     </w:p>
     <w:p>
@@ -9164,7 +9169,15 @@
         <w:pStyle w:val="a"/>
       </w:pPr>
       <w:r>
-        <w:t xml:space="preserve">Руководство по языку Kotlin [Электронный ресурс]. – Режим доступа: </w:t>
+        <w:t xml:space="preserve">Руководство по языку </w:t>
+      </w:r>
+      <w:proofErr w:type="spellStart"/>
+      <w:r>
+        <w:t>Kotlin</w:t>
+      </w:r>
+      <w:proofErr w:type="spellEnd"/>
+      <w:r>
+        <w:t xml:space="preserve"> [Электронный ресурс]. – Режим доступа: </w:t>
       </w:r>
       <w:r>
         <w:rPr>
@@ -9178,7 +9191,7 @@
         <w:t xml:space="preserve">. </w:t>
       </w:r>
       <w:r>
-        <w:t>– Заглавие с экрана. – (Дата обращения: 21.03.2023).</w:t>
+        <w:t>– Заглавие с экрана. – (Дата обращения: 21.03.2023)</w:t>
       </w:r>
     </w:p>
     <w:p>
@@ -9197,7 +9210,7 @@
         <w:t>https://docs.cntd.ru/document/1200006924</w:t>
       </w:r>
       <w:r>
-        <w:t>. – Заглавие с экрана. – (Дата обращения: 21.03.2023).</w:t>
+        <w:t>. – Заглавие с экрана. – (Дата обращения: 21.03.2023)</w:t>
       </w:r>
     </w:p>
     <w:p>
@@ -9225,7 +9238,7 @@
         <w:t>https://xakep.ru/2017/03/13/firebase-backend/</w:t>
       </w:r>
       <w:r>
-        <w:t>. – Заглавие с экрана. – (Дата обращения: 21.03.2023).</w:t>
+        <w:t>. – Заглавие с экрана. – (Дата обращения: 21.03.2023)</w:t>
       </w:r>
     </w:p>
     <w:p>
@@ -9233,7 +9246,15 @@
         <w:pStyle w:val="a"/>
       </w:pPr>
       <w:r>
-        <w:t>Документация к SQLite [Электронный ресурс]. – Режим доступа: https://www.sqlite.org/docs.html. – Заглавие с экрана. – (Дата обращения: 17.03.2023).</w:t>
+        <w:t xml:space="preserve">Документация к </w:t>
+      </w:r>
+      <w:proofErr w:type="spellStart"/>
+      <w:r>
+        <w:t>SQLite</w:t>
+      </w:r>
+      <w:proofErr w:type="spellEnd"/>
+      <w:r>
+        <w:t xml:space="preserve"> [Электронный ресурс]. – Режим доступа: https://www.sqlite.org/docs.html. – Заглавие с экрана. – (Дата обращения: 17.03.2023)</w:t>
       </w:r>
     </w:p>
     <w:p>
@@ -9241,10 +9262,16 @@
         <w:pStyle w:val="a"/>
       </w:pPr>
       <w:r>
-        <w:t>Документация к Swagger [Электронный ресурс]. – Режим доступа: https://swagger.io/docs/. – Заглавие с экрана. – (Дата обращения: 17.03.2023)</w:t>
-      </w:r>
-      <w:bookmarkStart w:id="40" w:name="_GoBack"/>
-      <w:bookmarkEnd w:id="40"/>
+        <w:t xml:space="preserve">Документация к </w:t>
+      </w:r>
+      <w:proofErr w:type="spellStart"/>
+      <w:r>
+        <w:t>Swagger</w:t>
+      </w:r>
+      <w:proofErr w:type="spellEnd"/>
+      <w:r>
+        <w:t xml:space="preserve"> [Электронный ресурс]. – Режим доступа: https://swagger.io/docs/. – Заглавие с экрана. – (Дата обращения: 17.03.2023)</w:t>
+      </w:r>
     </w:p>
     <w:p>
       <w:pPr>
@@ -9933,7 +9960,7 @@
 </file>
 
 <file path=word/endnotes.xml><?xml version="1.0" encoding="utf-8"?>
-<w:endnotes xmlns:wpc="http://schemas.microsoft.com/office/word/2010/wordprocessingCanvas" xmlns:mc="http://schemas.openxmlformats.org/markup-compatibility/2006" xmlns:o="urn:schemas-microsoft-com:office:office" xmlns:r="http://schemas.openxmlformats.org/officeDocument/2006/relationships" xmlns:m="http://schemas.openxmlformats.org/officeDocument/2006/math" xmlns:v="urn:schemas-microsoft-com:vml" xmlns:wp14="http://schemas.microsoft.com/office/word/2010/wordprocessingDrawing" xmlns:wp="http://schemas.openxmlformats.org/drawingml/2006/wordprocessingDrawing" xmlns:w10="urn:schemas-microsoft-com:office:word" xmlns:w="http://schemas.openxmlformats.org/wordprocessingml/2006/main" xmlns:w14="http://schemas.microsoft.com/office/word/2010/wordml" xmlns:w15="http://schemas.microsoft.com/office/word/2012/wordml" xmlns:wpg="http://schemas.microsoft.com/office/word/2010/wordprocessingGroup" xmlns:wpi="http://schemas.microsoft.com/office/word/2010/wordprocessingInk" xmlns:wne="http://schemas.microsoft.com/office/word/2006/wordml" xmlns:wps="http://schemas.microsoft.com/office/word/2010/wordprocessingShape" mc:Ignorable="w14 w15 wp14">
+<w:endnotes xmlns:wpc="http://schemas.microsoft.com/office/word/2010/wordprocessingCanvas" xmlns:cx="http://schemas.microsoft.com/office/drawing/2014/chartex" xmlns:cx1="http://schemas.microsoft.com/office/drawing/2015/9/8/chartex" xmlns:cx2="http://schemas.microsoft.com/office/drawing/2015/10/21/chartex" xmlns:cx3="http://schemas.microsoft.com/office/drawing/2016/5/9/chartex" xmlns:cx4="http://schemas.microsoft.com/office/drawing/2016/5/10/chartex" xmlns:cx5="http://schemas.microsoft.com/office/drawing/2016/5/11/chartex" xmlns:cx6="http://schemas.microsoft.com/office/drawing/2016/5/12/chartex" xmlns:cx7="http://schemas.microsoft.com/office/drawing/2016/5/13/chartex" xmlns:cx8="http://schemas.microsoft.com/office/drawing/2016/5/14/chartex" xmlns:mc="http://schemas.openxmlformats.org/markup-compatibility/2006" xmlns:aink="http://schemas.microsoft.com/office/drawing/2016/ink" xmlns:am3d="http://schemas.microsoft.com/office/drawing/2017/model3d" xmlns:o="urn:schemas-microsoft-com:office:office" xmlns:oel="http://schemas.microsoft.com/office/2019/extlst" xmlns:r="http://schemas.openxmlformats.org/officeDocument/2006/relationships" xmlns:m="http://schemas.openxmlformats.org/officeDocument/2006/math" xmlns:v="urn:schemas-microsoft-com:vml" xmlns:wp14="http://schemas.microsoft.com/office/word/2010/wordprocessingDrawing" xmlns:wp="http://schemas.openxmlformats.org/drawingml/2006/wordprocessingDrawing" xmlns:w10="urn:schemas-microsoft-com:office:word" xmlns:w="http://schemas.openxmlformats.org/wordprocessingml/2006/main" xmlns:w14="http://schemas.microsoft.com/office/word/2010/wordml" xmlns:w15="http://schemas.microsoft.com/office/word/2012/wordml" xmlns:w16cex="http://schemas.microsoft.com/office/word/2018/wordml/cex" xmlns:w16cid="http://schemas.microsoft.com/office/word/2016/wordml/cid" xmlns:w16="http://schemas.microsoft.com/office/word/2018/wordml" xmlns:w16sdtdh="http://schemas.microsoft.com/office/word/2020/wordml/sdtdatahash" xmlns:w16se="http://schemas.microsoft.com/office/word/2015/wordml/symex" xmlns:wpg="http://schemas.microsoft.com/office/word/2010/wordprocessingGroup" xmlns:wpi="http://schemas.microsoft.com/office/word/2010/wordprocessingInk" xmlns:wne="http://schemas.microsoft.com/office/word/2006/wordml" xmlns:wps="http://schemas.microsoft.com/office/word/2010/wordprocessingShape" mc:Ignorable="w14 w15 w16se w16cid w16 w16cex w16sdtdh wp14">
   <w:endnote w:type="separator" w:id="-1">
     <w:p>
       <w:pPr>
@@ -9958,7 +9985,7 @@
 </file>
 
 <file path=word/footer1.xml><?xml version="1.0" encoding="utf-8"?>
-<w:ftr xmlns:wpc="http://schemas.microsoft.com/office/word/2010/wordprocessingCanvas" xmlns:mc="http://schemas.openxmlformats.org/markup-compatibility/2006" xmlns:o="urn:schemas-microsoft-com:office:office" xmlns:r="http://schemas.openxmlformats.org/officeDocument/2006/relationships" xmlns:m="http://schemas.openxmlformats.org/officeDocument/2006/math" xmlns:v="urn:schemas-microsoft-com:vml" xmlns:wp14="http://schemas.microsoft.com/office/word/2010/wordprocessingDrawing" xmlns:wp="http://schemas.openxmlformats.org/drawingml/2006/wordprocessingDrawing" xmlns:w10="urn:schemas-microsoft-com:office:word" xmlns:w="http://schemas.openxmlformats.org/wordprocessingml/2006/main" xmlns:w14="http://schemas.microsoft.com/office/word/2010/wordml" xmlns:w15="http://schemas.microsoft.com/office/word/2012/wordml" xmlns:wpg="http://schemas.microsoft.com/office/word/2010/wordprocessingGroup" xmlns:wpi="http://schemas.microsoft.com/office/word/2010/wordprocessingInk" xmlns:wne="http://schemas.microsoft.com/office/word/2006/wordml" xmlns:wps="http://schemas.microsoft.com/office/word/2010/wordprocessingShape" mc:Ignorable="w14 w15 wp14">
+<w:ftr xmlns:wpc="http://schemas.microsoft.com/office/word/2010/wordprocessingCanvas" xmlns:cx="http://schemas.microsoft.com/office/drawing/2014/chartex" xmlns:cx1="http://schemas.microsoft.com/office/drawing/2015/9/8/chartex" xmlns:cx2="http://schemas.microsoft.com/office/drawing/2015/10/21/chartex" xmlns:cx3="http://schemas.microsoft.com/office/drawing/2016/5/9/chartex" xmlns:cx4="http://schemas.microsoft.com/office/drawing/2016/5/10/chartex" xmlns:cx5="http://schemas.microsoft.com/office/drawing/2016/5/11/chartex" xmlns:cx6="http://schemas.microsoft.com/office/drawing/2016/5/12/chartex" xmlns:cx7="http://schemas.microsoft.com/office/drawing/2016/5/13/chartex" xmlns:cx8="http://schemas.microsoft.com/office/drawing/2016/5/14/chartex" xmlns:mc="http://schemas.openxmlformats.org/markup-compatibility/2006" xmlns:aink="http://schemas.microsoft.com/office/drawing/2016/ink" xmlns:am3d="http://schemas.microsoft.com/office/drawing/2017/model3d" xmlns:o="urn:schemas-microsoft-com:office:office" xmlns:oel="http://schemas.microsoft.com/office/2019/extlst" xmlns:r="http://schemas.openxmlformats.org/officeDocument/2006/relationships" xmlns:m="http://schemas.openxmlformats.org/officeDocument/2006/math" xmlns:v="urn:schemas-microsoft-com:vml" xmlns:wp14="http://schemas.microsoft.com/office/word/2010/wordprocessingDrawing" xmlns:wp="http://schemas.openxmlformats.org/drawingml/2006/wordprocessingDrawing" xmlns:w10="urn:schemas-microsoft-com:office:word" xmlns:w="http://schemas.openxmlformats.org/wordprocessingml/2006/main" xmlns:w14="http://schemas.microsoft.com/office/word/2010/wordml" xmlns:w15="http://schemas.microsoft.com/office/word/2012/wordml" xmlns:w16cex="http://schemas.microsoft.com/office/word/2018/wordml/cex" xmlns:w16cid="http://schemas.microsoft.com/office/word/2016/wordml/cid" xmlns:w16="http://schemas.microsoft.com/office/word/2018/wordml" xmlns:w16sdtdh="http://schemas.microsoft.com/office/word/2020/wordml/sdtdatahash" xmlns:w16se="http://schemas.microsoft.com/office/word/2015/wordml/symex" xmlns:wpg="http://schemas.microsoft.com/office/word/2010/wordprocessingGroup" xmlns:wpi="http://schemas.microsoft.com/office/word/2010/wordprocessingInk" xmlns:wne="http://schemas.microsoft.com/office/word/2006/wordml" xmlns:wps="http://schemas.microsoft.com/office/word/2010/wordprocessingShape" mc:Ignorable="w14 w15 w16se w16cid w16 w16cex w16sdtdh wp14">
   <w:sdt>
     <w:sdtPr>
       <w:id w:val="1876422827"/>
@@ -10003,7 +10030,7 @@
 </file>
 
 <file path=word/footnotes.xml><?xml version="1.0" encoding="utf-8"?>
-<w:footnotes xmlns:wpc="http://schemas.microsoft.com/office/word/2010/wordprocessingCanvas" xmlns:mc="http://schemas.openxmlformats.org/markup-compatibility/2006" xmlns:o="urn:schemas-microsoft-com:office:office" xmlns:r="http://schemas.openxmlformats.org/officeDocument/2006/relationships" xmlns:m="http://schemas.openxmlformats.org/officeDocument/2006/math" xmlns:v="urn:schemas-microsoft-com:vml" xmlns:wp14="http://schemas.microsoft.com/office/word/2010/wordprocessingDrawing" xmlns:wp="http://schemas.openxmlformats.org/drawingml/2006/wordprocessingDrawing" xmlns:w10="urn:schemas-microsoft-com:office:word" xmlns:w="http://schemas.openxmlformats.org/wordprocessingml/2006/main" xmlns:w14="http://schemas.microsoft.com/office/word/2010/wordml" xmlns:w15="http://schemas.microsoft.com/office/word/2012/wordml" xmlns:wpg="http://schemas.microsoft.com/office/word/2010/wordprocessingGroup" xmlns:wpi="http://schemas.microsoft.com/office/word/2010/wordprocessingInk" xmlns:wne="http://schemas.microsoft.com/office/word/2006/wordml" xmlns:wps="http://schemas.microsoft.com/office/word/2010/wordprocessingShape" mc:Ignorable="w14 w15 wp14">
+<w:footnotes xmlns:wpc="http://schemas.microsoft.com/office/word/2010/wordprocessingCanvas" xmlns:cx="http://schemas.microsoft.com/office/drawing/2014/chartex" xmlns:cx1="http://schemas.microsoft.com/office/drawing/2015/9/8/chartex" xmlns:cx2="http://schemas.microsoft.com/office/drawing/2015/10/21/chartex" xmlns:cx3="http://schemas.microsoft.com/office/drawing/2016/5/9/chartex" xmlns:cx4="http://schemas.microsoft.com/office/drawing/2016/5/10/chartex" xmlns:cx5="http://schemas.microsoft.com/office/drawing/2016/5/11/chartex" xmlns:cx6="http://schemas.microsoft.com/office/drawing/2016/5/12/chartex" xmlns:cx7="http://schemas.microsoft.com/office/drawing/2016/5/13/chartex" xmlns:cx8="http://schemas.microsoft.com/office/drawing/2016/5/14/chartex" xmlns:mc="http://schemas.openxmlformats.org/markup-compatibility/2006" xmlns:aink="http://schemas.microsoft.com/office/drawing/2016/ink" xmlns:am3d="http://schemas.microsoft.com/office/drawing/2017/model3d" xmlns:o="urn:schemas-microsoft-com:office:office" xmlns:oel="http://schemas.microsoft.com/office/2019/extlst" xmlns:r="http://schemas.openxmlformats.org/officeDocument/2006/relationships" xmlns:m="http://schemas.openxmlformats.org/officeDocument/2006/math" xmlns:v="urn:schemas-microsoft-com:vml" xmlns:wp14="http://schemas.microsoft.com/office/word/2010/wordprocessingDrawing" xmlns:wp="http://schemas.openxmlformats.org/drawingml/2006/wordprocessingDrawing" xmlns:w10="urn:schemas-microsoft-com:office:word" xmlns:w="http://schemas.openxmlformats.org/wordprocessingml/2006/main" xmlns:w14="http://schemas.microsoft.com/office/word/2010/wordml" xmlns:w15="http://schemas.microsoft.com/office/word/2012/wordml" xmlns:w16cex="http://schemas.microsoft.com/office/word/2018/wordml/cex" xmlns:w16cid="http://schemas.microsoft.com/office/word/2016/wordml/cid" xmlns:w16="http://schemas.microsoft.com/office/word/2018/wordml" xmlns:w16sdtdh="http://schemas.microsoft.com/office/word/2020/wordml/sdtdatahash" xmlns:w16se="http://schemas.microsoft.com/office/word/2015/wordml/symex" xmlns:wpg="http://schemas.microsoft.com/office/word/2010/wordprocessingGroup" xmlns:wpi="http://schemas.microsoft.com/office/word/2010/wordprocessingInk" xmlns:wne="http://schemas.microsoft.com/office/word/2006/wordml" xmlns:wps="http://schemas.microsoft.com/office/word/2010/wordprocessingShape" mc:Ignorable="w14 w15 w16se w16cid w16 w16cex w16sdtdh wp14">
   <w:footnote w:type="separator" w:id="-1">
     <w:p>
       <w:pPr>
@@ -10028,7 +10055,7 @@
 </file>
 
 <file path=word/numbering.xml><?xml version="1.0" encoding="utf-8"?>
-<w:numbering xmlns:wpc="http://schemas.microsoft.com/office/word/2010/wordprocessingCanvas" xmlns:mc="http://schemas.openxmlformats.org/markup-compatibility/2006" xmlns:o="urn:schemas-microsoft-com:office:office" xmlns:r="http://schemas.openxmlformats.org/officeDocument/2006/relationships" xmlns:m="http://schemas.openxmlformats.org/officeDocument/2006/math" xmlns:v="urn:schemas-microsoft-com:vml" xmlns:wp14="http://schemas.microsoft.com/office/word/2010/wordprocessingDrawing" xmlns:wp="http://schemas.openxmlformats.org/drawingml/2006/wordprocessingDrawing" xmlns:w10="urn:schemas-microsoft-com:office:word" xmlns:w="http://schemas.openxmlformats.org/wordprocessingml/2006/main" xmlns:w14="http://schemas.microsoft.com/office/word/2010/wordml" xmlns:w15="http://schemas.microsoft.com/office/word/2012/wordml" xmlns:wpg="http://schemas.microsoft.com/office/word/2010/wordprocessingGroup" xmlns:wpi="http://schemas.microsoft.com/office/word/2010/wordprocessingInk" xmlns:wne="http://schemas.microsoft.com/office/word/2006/wordml" xmlns:wps="http://schemas.microsoft.com/office/word/2010/wordprocessingShape" mc:Ignorable="w14 w15 wp14">
+<w:numbering xmlns:wpc="http://schemas.microsoft.com/office/word/2010/wordprocessingCanvas" xmlns:cx="http://schemas.microsoft.com/office/drawing/2014/chartex" xmlns:cx1="http://schemas.microsoft.com/office/drawing/2015/9/8/chartex" xmlns:cx2="http://schemas.microsoft.com/office/drawing/2015/10/21/chartex" xmlns:cx3="http://schemas.microsoft.com/office/drawing/2016/5/9/chartex" xmlns:cx4="http://schemas.microsoft.com/office/drawing/2016/5/10/chartex" xmlns:cx5="http://schemas.microsoft.com/office/drawing/2016/5/11/chartex" xmlns:cx6="http://schemas.microsoft.com/office/drawing/2016/5/12/chartex" xmlns:cx7="http://schemas.microsoft.com/office/drawing/2016/5/13/chartex" xmlns:cx8="http://schemas.microsoft.com/office/drawing/2016/5/14/chartex" xmlns:mc="http://schemas.openxmlformats.org/markup-compatibility/2006" xmlns:aink="http://schemas.microsoft.com/office/drawing/2016/ink" xmlns:am3d="http://schemas.microsoft.com/office/drawing/2017/model3d" xmlns:o="urn:schemas-microsoft-com:office:office" xmlns:oel="http://schemas.microsoft.com/office/2019/extlst" xmlns:r="http://schemas.openxmlformats.org/officeDocument/2006/relationships" xmlns:m="http://schemas.openxmlformats.org/officeDocument/2006/math" xmlns:v="urn:schemas-microsoft-com:vml" xmlns:wp14="http://schemas.microsoft.com/office/word/2010/wordprocessingDrawing" xmlns:wp="http://schemas.openxmlformats.org/drawingml/2006/wordprocessingDrawing" xmlns:w10="urn:schemas-microsoft-com:office:word" xmlns:w="http://schemas.openxmlformats.org/wordprocessingml/2006/main" xmlns:w14="http://schemas.microsoft.com/office/word/2010/wordml" xmlns:w15="http://schemas.microsoft.com/office/word/2012/wordml" xmlns:w16cex="http://schemas.microsoft.com/office/word/2018/wordml/cex" xmlns:w16cid="http://schemas.microsoft.com/office/word/2016/wordml/cid" xmlns:w16="http://schemas.microsoft.com/office/word/2018/wordml" xmlns:w16sdtdh="http://schemas.microsoft.com/office/word/2020/wordml/sdtdatahash" xmlns:w16se="http://schemas.microsoft.com/office/word/2015/wordml/symex" xmlns:wpg="http://schemas.microsoft.com/office/word/2010/wordprocessingGroup" xmlns:wpi="http://schemas.microsoft.com/office/word/2010/wordprocessingInk" xmlns:wne="http://schemas.microsoft.com/office/word/2006/wordml" xmlns:wps="http://schemas.microsoft.com/office/word/2010/wordprocessingShape" mc:Ignorable="w14 w15 w16se w16cid w16 w16cex w16sdtdh wp14">
   <w:abstractNum w:abstractNumId="0" w15:restartNumberingAfterBreak="0">
     <w:nsid w:val="01205FCA"/>
     <w:multiLevelType w:val="hybridMultilevel"/>
@@ -13329,122 +13356,122 @@
       </w:pPr>
     </w:lvl>
   </w:abstractNum>
-  <w:num w:numId="1">
+  <w:num w:numId="1" w16cid:durableId="1388912627">
     <w:abstractNumId w:val="26"/>
   </w:num>
-  <w:num w:numId="2">
+  <w:num w:numId="2" w16cid:durableId="1204900508">
     <w:abstractNumId w:val="3"/>
   </w:num>
-  <w:num w:numId="3">
+  <w:num w:numId="3" w16cid:durableId="1922566030">
     <w:abstractNumId w:val="22"/>
   </w:num>
-  <w:num w:numId="4">
+  <w:num w:numId="4" w16cid:durableId="263652299">
     <w:abstractNumId w:val="31"/>
   </w:num>
-  <w:num w:numId="5">
+  <w:num w:numId="5" w16cid:durableId="1195538272">
     <w:abstractNumId w:val="5"/>
   </w:num>
-  <w:num w:numId="6">
+  <w:num w:numId="6" w16cid:durableId="2007395449">
     <w:abstractNumId w:val="9"/>
   </w:num>
-  <w:num w:numId="7">
+  <w:num w:numId="7" w16cid:durableId="965233386">
     <w:abstractNumId w:val="32"/>
   </w:num>
-  <w:num w:numId="8">
+  <w:num w:numId="8" w16cid:durableId="1570656045">
     <w:abstractNumId w:val="2"/>
   </w:num>
-  <w:num w:numId="9">
+  <w:num w:numId="9" w16cid:durableId="1510608062">
     <w:abstractNumId w:val="17"/>
   </w:num>
-  <w:num w:numId="10">
+  <w:num w:numId="10" w16cid:durableId="809591455">
     <w:abstractNumId w:val="14"/>
   </w:num>
-  <w:num w:numId="11">
+  <w:num w:numId="11" w16cid:durableId="166212060">
     <w:abstractNumId w:val="13"/>
   </w:num>
-  <w:num w:numId="12">
+  <w:num w:numId="12" w16cid:durableId="1215236100">
     <w:abstractNumId w:val="10"/>
   </w:num>
-  <w:num w:numId="13">
+  <w:num w:numId="13" w16cid:durableId="791443345">
     <w:abstractNumId w:val="21"/>
   </w:num>
-  <w:num w:numId="14">
+  <w:num w:numId="14" w16cid:durableId="168105490">
     <w:abstractNumId w:val="27"/>
   </w:num>
-  <w:num w:numId="15">
+  <w:num w:numId="15" w16cid:durableId="1989899838">
     <w:abstractNumId w:val="0"/>
   </w:num>
-  <w:num w:numId="16">
+  <w:num w:numId="16" w16cid:durableId="1296255000">
     <w:abstractNumId w:val="28"/>
   </w:num>
-  <w:num w:numId="17">
+  <w:num w:numId="17" w16cid:durableId="1826313112">
     <w:abstractNumId w:val="25"/>
   </w:num>
-  <w:num w:numId="18">
+  <w:num w:numId="18" w16cid:durableId="1145123397">
     <w:abstractNumId w:val="20"/>
   </w:num>
-  <w:num w:numId="19">
+  <w:num w:numId="19" w16cid:durableId="1952585533">
     <w:abstractNumId w:val="1"/>
   </w:num>
-  <w:num w:numId="20">
+  <w:num w:numId="20" w16cid:durableId="1207716722">
     <w:abstractNumId w:val="29"/>
   </w:num>
-  <w:num w:numId="21">
+  <w:num w:numId="21" w16cid:durableId="905264542">
     <w:abstractNumId w:val="11"/>
   </w:num>
-  <w:num w:numId="22">
+  <w:num w:numId="22" w16cid:durableId="665016850">
     <w:abstractNumId w:val="18"/>
   </w:num>
-  <w:num w:numId="23">
+  <w:num w:numId="23" w16cid:durableId="2088309070">
     <w:abstractNumId w:val="12"/>
   </w:num>
-  <w:num w:numId="24">
+  <w:num w:numId="24" w16cid:durableId="1684892867">
     <w:abstractNumId w:val="7"/>
   </w:num>
-  <w:num w:numId="25">
+  <w:num w:numId="25" w16cid:durableId="117455884">
     <w:abstractNumId w:val="8"/>
   </w:num>
-  <w:num w:numId="26">
+  <w:num w:numId="26" w16cid:durableId="285626880">
     <w:abstractNumId w:val="6"/>
   </w:num>
-  <w:num w:numId="27">
+  <w:num w:numId="27" w16cid:durableId="1613898186">
     <w:abstractNumId w:val="6"/>
   </w:num>
-  <w:num w:numId="28">
+  <w:num w:numId="28" w16cid:durableId="1574466117">
     <w:abstractNumId w:val="6"/>
   </w:num>
-  <w:num w:numId="29">
+  <w:num w:numId="29" w16cid:durableId="1766876521">
     <w:abstractNumId w:val="24"/>
   </w:num>
-  <w:num w:numId="30">
+  <w:num w:numId="30" w16cid:durableId="1393651338">
     <w:abstractNumId w:val="19"/>
   </w:num>
-  <w:num w:numId="31">
+  <w:num w:numId="31" w16cid:durableId="1451977203">
     <w:abstractNumId w:val="19"/>
   </w:num>
-  <w:num w:numId="32">
+  <w:num w:numId="32" w16cid:durableId="1935045176">
     <w:abstractNumId w:val="19"/>
   </w:num>
-  <w:num w:numId="33">
+  <w:num w:numId="33" w16cid:durableId="344552131">
     <w:abstractNumId w:val="16"/>
   </w:num>
-  <w:num w:numId="34">
+  <w:num w:numId="34" w16cid:durableId="1724909384">
     <w:abstractNumId w:val="4"/>
   </w:num>
-  <w:num w:numId="35">
+  <w:num w:numId="35" w16cid:durableId="1562399795">
     <w:abstractNumId w:val="23"/>
   </w:num>
-  <w:num w:numId="36">
+  <w:num w:numId="36" w16cid:durableId="222182409">
     <w:abstractNumId w:val="30"/>
   </w:num>
-  <w:num w:numId="37">
+  <w:num w:numId="37" w16cid:durableId="1728911469">
     <w:abstractNumId w:val="15"/>
   </w:num>
 </w:numbering>
 </file>
 
 <file path=word/styles.xml><?xml version="1.0" encoding="utf-8"?>
-<w:styles xmlns:mc="http://schemas.openxmlformats.org/markup-compatibility/2006" xmlns:r="http://schemas.openxmlformats.org/officeDocument/2006/relationships" xmlns:w="http://schemas.openxmlformats.org/wordprocessingml/2006/main" xmlns:w14="http://schemas.microsoft.com/office/word/2010/wordml" xmlns:w15="http://schemas.microsoft.com/office/word/2012/wordml" mc:Ignorable="w14 w15">
+<w:styles xmlns:mc="http://schemas.openxmlformats.org/markup-compatibility/2006" xmlns:r="http://schemas.openxmlformats.org/officeDocument/2006/relationships" xmlns:w="http://schemas.openxmlformats.org/wordprocessingml/2006/main" xmlns:w14="http://schemas.microsoft.com/office/word/2010/wordml" xmlns:w15="http://schemas.microsoft.com/office/word/2012/wordml" xmlns:w16cex="http://schemas.microsoft.com/office/word/2018/wordml/cex" xmlns:w16cid="http://schemas.microsoft.com/office/word/2016/wordml/cid" xmlns:w16="http://schemas.microsoft.com/office/word/2018/wordml" xmlns:w16sdtdh="http://schemas.microsoft.com/office/word/2020/wordml/sdtdatahash" xmlns:w16se="http://schemas.microsoft.com/office/word/2015/wordml/symex" mc:Ignorable="w14 w15 w16se w16cid w16 w16cex w16sdtdh">
   <w:docDefaults>
     <w:rPrDefault>
       <w:rPr>
@@ -13460,7 +13487,7 @@
       </w:pPr>
     </w:pPrDefault>
   </w:docDefaults>
-  <w:latentStyles w:defLockedState="0" w:defUIPriority="99" w:defSemiHidden="0" w:defUnhideWhenUsed="0" w:defQFormat="0" w:count="371">
+  <w:latentStyles w:defLockedState="0" w:defUIPriority="99" w:defSemiHidden="0" w:defUnhideWhenUsed="0" w:defQFormat="0" w:count="376">
     <w:lsdException w:name="Normal" w:uiPriority="0" w:qFormat="1"/>
     <w:lsdException w:name="heading 1" w:uiPriority="9" w:qFormat="1"/>
     <w:lsdException w:name="heading 2" w:semiHidden="1" w:uiPriority="9" w:unhideWhenUsed="1" w:qFormat="1"/>
@@ -13566,7 +13593,6 @@
     <w:lsdException w:name="HTML Sample" w:semiHidden="1" w:unhideWhenUsed="1"/>
     <w:lsdException w:name="HTML Typewriter" w:semiHidden="1" w:unhideWhenUsed="1"/>
     <w:lsdException w:name="HTML Variable" w:semiHidden="1" w:unhideWhenUsed="1"/>
-    <w:lsdException w:name="Normal Table" w:semiHidden="1" w:unhideWhenUsed="1"/>
     <w:lsdException w:name="annotation subject" w:semiHidden="1" w:unhideWhenUsed="1"/>
     <w:lsdException w:name="No List" w:semiHidden="1" w:unhideWhenUsed="1"/>
     <w:lsdException w:name="Outline List 1" w:semiHidden="1" w:unhideWhenUsed="1"/>
@@ -13609,11 +13635,8 @@
     <w:lsdException w:name="Table Contemporary" w:semiHidden="1" w:unhideWhenUsed="1"/>
     <w:lsdException w:name="Table Elegant" w:semiHidden="1" w:unhideWhenUsed="1"/>
     <w:lsdException w:name="Table Professional" w:semiHidden="1" w:unhideWhenUsed="1"/>
-    <w:lsdException w:name="Table Subtle 1" w:semiHidden="1" w:unhideWhenUsed="1"/>
     <w:lsdException w:name="Table Subtle 2" w:semiHidden="1" w:unhideWhenUsed="1"/>
     <w:lsdException w:name="Table Web 1" w:semiHidden="1" w:unhideWhenUsed="1"/>
-    <w:lsdException w:name="Table Web 2" w:semiHidden="1" w:unhideWhenUsed="1"/>
-    <w:lsdException w:name="Table Web 3" w:semiHidden="1" w:unhideWhenUsed="1"/>
     <w:lsdException w:name="Balloon Text" w:semiHidden="1" w:unhideWhenUsed="1"/>
     <w:lsdException w:name="Table Grid" w:uiPriority="39"/>
     <w:lsdException w:name="Table Theme" w:semiHidden="1" w:unhideWhenUsed="1"/>
@@ -13832,6 +13855,11 @@
     <w:lsdException w:name="List Table 5 Dark Accent 6" w:uiPriority="50"/>
     <w:lsdException w:name="List Table 6 Colorful Accent 6" w:uiPriority="51"/>
     <w:lsdException w:name="List Table 7 Colorful Accent 6" w:uiPriority="52"/>
+    <w:lsdException w:name="Mention" w:semiHidden="1" w:unhideWhenUsed="1"/>
+    <w:lsdException w:name="Smart Hyperlink" w:semiHidden="1" w:unhideWhenUsed="1"/>
+    <w:lsdException w:name="Hashtag" w:semiHidden="1" w:unhideWhenUsed="1"/>
+    <w:lsdException w:name="Unresolved Mention" w:semiHidden="1" w:unhideWhenUsed="1"/>
+    <w:lsdException w:name="Smart Link" w:semiHidden="1" w:unhideWhenUsed="1"/>
   </w:latentStyles>
   <w:style w:type="paragraph" w:default="1" w:styleId="a9">
     <w:name w:val="Normal"/>

</xml_diff>

<commit_message>
Technical task global fix
</commit_message>
<xml_diff>
--- a/documentation/Техническое задание ТП-5.1-3.docx
+++ b/documentation/Техническое задание ТП-5.1-3.docx
@@ -62,7 +62,7 @@
           <w:szCs w:val="28"/>
         </w:rPr>
         <w:sectPr>
-          <w:footerReference w:type="default" r:id="rId8"/>
+          <w:headerReference w:type="default" r:id="rId8"/>
           <w:pgSz w:w="11906" w:h="16838"/>
           <w:pgMar w:top="567" w:right="567" w:bottom="567" w:left="567" w:header="709" w:footer="709" w:gutter="0"/>
           <w:cols w:space="708"/>
@@ -1074,23 +1074,39 @@
       <w:pPr>
         <w:pStyle w:val="afe"/>
         <w:rPr>
+          <w:rFonts w:cs="Times New Roman"/>
           <w:noProof/>
-        </w:rPr>
-      </w:pPr>
-      <w:bookmarkStart w:id="0" w:name="_Toc130414561"/>
+          <w:sz w:val="40"/>
+          <w:szCs w:val="28"/>
+        </w:rPr>
+      </w:pPr>
+      <w:bookmarkStart w:id="0" w:name="_Toc131105122"/>
       <w:r>
         <w:t>Содерж</w:t>
       </w:r>
       <w:r>
         <w:t>ание</w:t>
       </w:r>
-      <w:r>
+      <w:bookmarkEnd w:id="0"/>
+      <w:r>
+        <w:rPr>
+          <w:sz w:val="40"/>
+          <w:szCs w:val="28"/>
+        </w:rPr>
         <w:fldChar w:fldCharType="begin"/>
       </w:r>
       <w:r>
+        <w:rPr>
+          <w:sz w:val="40"/>
+          <w:szCs w:val="28"/>
+        </w:rPr>
         <w:instrText xml:space="preserve"> TOC \h \z \t "Заголовок Список использованных источников;1;Названия глав;1;Названия параграфов;2;Названия пунктов;3" </w:instrText>
       </w:r>
       <w:r>
+        <w:rPr>
+          <w:sz w:val="40"/>
+          <w:szCs w:val="28"/>
+        </w:rPr>
         <w:fldChar w:fldCharType="separate"/>
       </w:r>
     </w:p>
@@ -1108,7 +1124,7 @@
           <w:lang w:eastAsia="ru-RU"/>
         </w:rPr>
       </w:pPr>
-      <w:hyperlink w:anchor="_Toc130414561" w:history="1">
+      <w:hyperlink w:anchor="_Toc131105122" w:history="1">
         <w:r>
           <w:rPr>
             <w:rStyle w:val="afc"/>
@@ -1147,7 +1163,7 @@
             <w:sz w:val="28"/>
             <w:szCs w:val="28"/>
           </w:rPr>
-          <w:instrText xml:space="preserve"> PAGEREF _Toc130414561 \h </w:instrText>
+          <w:instrText xml:space="preserve"> PAGEREF _Toc131105122 \h </w:instrText>
         </w:r>
         <w:r>
           <w:rPr>
@@ -1204,7 +1220,7 @@
           <w:lang w:eastAsia="ru-RU"/>
         </w:rPr>
       </w:pPr>
-      <w:hyperlink w:anchor="_Toc130414563" w:history="1">
+      <w:hyperlink w:anchor="_Toc131105123" w:history="1">
         <w:r>
           <w:rPr>
             <w:rStyle w:val="afc"/>
@@ -1243,7 +1259,7 @@
             <w:sz w:val="28"/>
             <w:szCs w:val="28"/>
           </w:rPr>
-          <w:instrText xml:space="preserve"> PAGEREF _Toc130414563 \h </w:instrText>
+          <w:instrText xml:space="preserve"> PAGEREF _Toc131105123 \h </w:instrText>
         </w:r>
         <w:r>
           <w:rPr>
@@ -1300,7 +1316,7 @@
           <w:lang w:eastAsia="ru-RU"/>
         </w:rPr>
       </w:pPr>
-      <w:hyperlink w:anchor="_Toc130414564" w:history="1">
+      <w:hyperlink w:anchor="_Toc131105124" w:history="1">
         <w:r>
           <w:rPr>
             <w:rStyle w:val="afc"/>
@@ -1339,7 +1355,7 @@
             <w:sz w:val="28"/>
             <w:szCs w:val="28"/>
           </w:rPr>
-          <w:instrText xml:space="preserve"> PAGEREF _Toc130414564 \h </w:instrText>
+          <w:instrText xml:space="preserve"> PAGEREF _Toc131105124 \h </w:instrText>
         </w:r>
         <w:r>
           <w:rPr>
@@ -1396,7 +1412,7 @@
           <w:lang w:eastAsia="ru-RU"/>
         </w:rPr>
       </w:pPr>
-      <w:hyperlink w:anchor="_Toc130414565" w:history="1">
+      <w:hyperlink w:anchor="_Toc131105125" w:history="1">
         <w:r>
           <w:rPr>
             <w:rStyle w:val="afc"/>
@@ -1435,7 +1451,7 @@
             <w:sz w:val="28"/>
             <w:szCs w:val="28"/>
           </w:rPr>
-          <w:instrText xml:space="preserve"> PAGEREF _Toc130414565 \h </w:instrText>
+          <w:instrText xml:space="preserve"> PAGEREF _Toc131105125 \h </w:instrText>
         </w:r>
         <w:r>
           <w:rPr>
@@ -1492,7 +1508,7 @@
           <w:lang w:eastAsia="ru-RU"/>
         </w:rPr>
       </w:pPr>
-      <w:hyperlink w:anchor="_Toc130414566" w:history="1">
+      <w:hyperlink w:anchor="_Toc131105126" w:history="1">
         <w:r>
           <w:rPr>
             <w:rStyle w:val="afc"/>
@@ -1531,7 +1547,7 @@
             <w:sz w:val="28"/>
             <w:szCs w:val="28"/>
           </w:rPr>
-          <w:instrText xml:space="preserve"> PAGEREF _Toc130414566 \h </w:instrText>
+          <w:instrText xml:space="preserve"> PAGEREF _Toc131105126 \h </w:instrText>
         </w:r>
         <w:r>
           <w:rPr>
@@ -1588,7 +1604,7 @@
           <w:lang w:eastAsia="ru-RU"/>
         </w:rPr>
       </w:pPr>
-      <w:hyperlink w:anchor="_Toc130414567" w:history="1">
+      <w:hyperlink w:anchor="_Toc131105127" w:history="1">
         <w:r>
           <w:rPr>
             <w:rStyle w:val="afc"/>
@@ -1627,7 +1643,7 @@
             <w:sz w:val="28"/>
             <w:szCs w:val="28"/>
           </w:rPr>
-          <w:instrText xml:space="preserve"> PAGEREF _Toc130414567 \h </w:instrText>
+          <w:instrText xml:space="preserve"> PAGEREF _Toc131105127 \h </w:instrText>
         </w:r>
         <w:r>
           <w:rPr>
@@ -1684,7 +1700,7 @@
           <w:lang w:eastAsia="ru-RU"/>
         </w:rPr>
       </w:pPr>
-      <w:hyperlink w:anchor="_Toc130414568" w:history="1">
+      <w:hyperlink w:anchor="_Toc131105128" w:history="1">
         <w:r>
           <w:rPr>
             <w:rStyle w:val="afc"/>
@@ -1723,7 +1739,7 @@
             <w:sz w:val="28"/>
             <w:szCs w:val="28"/>
           </w:rPr>
-          <w:instrText xml:space="preserve"> PAGEREF _Toc130414568 \h </w:instrText>
+          <w:instrText xml:space="preserve"> PAGEREF _Toc131105128 \h </w:instrText>
         </w:r>
         <w:r>
           <w:rPr>
@@ -1780,7 +1796,7 @@
           <w:lang w:eastAsia="ru-RU"/>
         </w:rPr>
       </w:pPr>
-      <w:hyperlink w:anchor="_Toc130414569" w:history="1">
+      <w:hyperlink w:anchor="_Toc131105129" w:history="1">
         <w:r>
           <w:rPr>
             <w:rStyle w:val="afc"/>
@@ -1819,7 +1835,7 @@
             <w:sz w:val="28"/>
             <w:szCs w:val="28"/>
           </w:rPr>
-          <w:instrText xml:space="preserve"> PAGEREF _Toc130414569 \h </w:instrText>
+          <w:instrText xml:space="preserve"> PAGEREF _Toc131105129 \h </w:instrText>
         </w:r>
         <w:r>
           <w:rPr>
@@ -1876,7 +1892,7 @@
           <w:lang w:eastAsia="ru-RU"/>
         </w:rPr>
       </w:pPr>
-      <w:hyperlink w:anchor="_Toc130414570" w:history="1">
+      <w:hyperlink w:anchor="_Toc131105130" w:history="1">
         <w:r>
           <w:rPr>
             <w:rStyle w:val="afc"/>
@@ -1915,7 +1931,7 @@
             <w:sz w:val="28"/>
             <w:szCs w:val="28"/>
           </w:rPr>
-          <w:instrText xml:space="preserve"> PAGEREF _Toc130414570 \h </w:instrText>
+          <w:instrText xml:space="preserve"> PAGEREF _Toc131105130 \h </w:instrText>
         </w:r>
         <w:r>
           <w:rPr>
@@ -1972,7 +1988,7 @@
           <w:lang w:eastAsia="ru-RU"/>
         </w:rPr>
       </w:pPr>
-      <w:hyperlink w:anchor="_Toc130414571" w:history="1">
+      <w:hyperlink w:anchor="_Toc131105131" w:history="1">
         <w:r>
           <w:rPr>
             <w:rStyle w:val="afc"/>
@@ -2011,7 +2027,7 @@
             <w:sz w:val="28"/>
             <w:szCs w:val="28"/>
           </w:rPr>
-          <w:instrText xml:space="preserve"> PAGEREF _Toc130414571 \h </w:instrText>
+          <w:instrText xml:space="preserve"> PAGEREF _Toc131105131 \h </w:instrText>
         </w:r>
         <w:r>
           <w:rPr>
@@ -2068,7 +2084,7 @@
           <w:lang w:eastAsia="ru-RU"/>
         </w:rPr>
       </w:pPr>
-      <w:hyperlink w:anchor="_Toc130414572" w:history="1">
+      <w:hyperlink w:anchor="_Toc131105132" w:history="1">
         <w:r>
           <w:rPr>
             <w:rStyle w:val="afc"/>
@@ -2107,7 +2123,7 @@
             <w:sz w:val="28"/>
             <w:szCs w:val="28"/>
           </w:rPr>
-          <w:instrText xml:space="preserve"> PAGEREF _Toc130414572 \h </w:instrText>
+          <w:instrText xml:space="preserve"> PAGEREF _Toc131105132 \h </w:instrText>
         </w:r>
         <w:r>
           <w:rPr>
@@ -2164,7 +2180,7 @@
           <w:lang w:eastAsia="ru-RU"/>
         </w:rPr>
       </w:pPr>
-      <w:hyperlink w:anchor="_Toc130414573" w:history="1">
+      <w:hyperlink w:anchor="_Toc131105133" w:history="1">
         <w:r>
           <w:rPr>
             <w:rStyle w:val="afc"/>
@@ -2203,7 +2219,7 @@
             <w:sz w:val="28"/>
             <w:szCs w:val="28"/>
           </w:rPr>
-          <w:instrText xml:space="preserve"> PAGEREF _Toc130414573 \h </w:instrText>
+          <w:instrText xml:space="preserve"> PAGEREF _Toc131105133 \h </w:instrText>
         </w:r>
         <w:r>
           <w:rPr>
@@ -2260,7 +2276,7 @@
           <w:lang w:eastAsia="ru-RU"/>
         </w:rPr>
       </w:pPr>
-      <w:hyperlink w:anchor="_Toc130414574" w:history="1">
+      <w:hyperlink w:anchor="_Toc131105134" w:history="1">
         <w:r>
           <w:rPr>
             <w:rStyle w:val="afc"/>
@@ -2269,17 +2285,7 @@
             <w:sz w:val="28"/>
             <w:szCs w:val="28"/>
           </w:rPr>
-          <w:t xml:space="preserve">2.1 </w:t>
-        </w:r>
-        <w:r>
-          <w:rPr>
-            <w:rStyle w:val="afc"/>
-            <w:rFonts w:ascii="Times New Roman" w:hAnsi="Times New Roman" w:cs="Times New Roman"/>
-            <w:noProof/>
-            <w:sz w:val="28"/>
-            <w:szCs w:val="28"/>
-          </w:rPr>
-          <w:t>Назначения приложения</w:t>
+          <w:t>2.1 Назначения приложения</w:t>
         </w:r>
         <w:r>
           <w:rPr>
@@ -2309,7 +2315,7 @@
             <w:sz w:val="28"/>
             <w:szCs w:val="28"/>
           </w:rPr>
-          <w:instrText xml:space="preserve"> PAGEREF _Toc130414574 \h </w:instrText>
+          <w:instrText xml:space="preserve"> PAGEREF _Toc131105134 \h </w:instrText>
         </w:r>
         <w:r>
           <w:rPr>
@@ -2366,7 +2372,7 @@
           <w:lang w:eastAsia="ru-RU"/>
         </w:rPr>
       </w:pPr>
-      <w:hyperlink w:anchor="_Toc130414575" w:history="1">
+      <w:hyperlink w:anchor="_Toc131105135" w:history="1">
         <w:r>
           <w:rPr>
             <w:rStyle w:val="afc"/>
@@ -2405,7 +2411,7 @@
             <w:sz w:val="28"/>
             <w:szCs w:val="28"/>
           </w:rPr>
-          <w:instrText xml:space="preserve"> PAGEREF _Toc130414575 \h </w:instrText>
+          <w:instrText xml:space="preserve"> PAGEREF _Toc131105135 \h </w:instrText>
         </w:r>
         <w:r>
           <w:rPr>
@@ -2462,7 +2468,7 @@
           <w:lang w:eastAsia="ru-RU"/>
         </w:rPr>
       </w:pPr>
-      <w:hyperlink w:anchor="_Toc130414576" w:history="1">
+      <w:hyperlink w:anchor="_Toc131105136" w:history="1">
         <w:r>
           <w:rPr>
             <w:rStyle w:val="afc"/>
@@ -2501,7 +2507,7 @@
             <w:sz w:val="28"/>
             <w:szCs w:val="28"/>
           </w:rPr>
-          <w:instrText xml:space="preserve"> PAGEREF _Toc130414576 \h </w:instrText>
+          <w:instrText xml:space="preserve"> PAGEREF _Toc131105136 \h </w:instrText>
         </w:r>
         <w:r>
           <w:rPr>
@@ -2558,7 +2564,7 @@
           <w:lang w:eastAsia="ru-RU"/>
         </w:rPr>
       </w:pPr>
-      <w:hyperlink w:anchor="_Toc130414577" w:history="1">
+      <w:hyperlink w:anchor="_Toc131105137" w:history="1">
         <w:r>
           <w:rPr>
             <w:rStyle w:val="afc"/>
@@ -2597,7 +2603,7 @@
             <w:sz w:val="28"/>
             <w:szCs w:val="28"/>
           </w:rPr>
-          <w:instrText xml:space="preserve"> PAGEREF _Toc130414577 \h </w:instrText>
+          <w:instrText xml:space="preserve"> PAGEREF _Toc131105137 \h </w:instrText>
         </w:r>
         <w:r>
           <w:rPr>
@@ -2654,7 +2660,7 @@
           <w:lang w:eastAsia="ru-RU"/>
         </w:rPr>
       </w:pPr>
-      <w:hyperlink w:anchor="_Toc130414578" w:history="1">
+      <w:hyperlink w:anchor="_Toc131105138" w:history="1">
         <w:r>
           <w:rPr>
             <w:rStyle w:val="afc"/>
@@ -2693,7 +2699,7 @@
             <w:sz w:val="28"/>
             <w:szCs w:val="28"/>
           </w:rPr>
-          <w:instrText xml:space="preserve"> PAGEREF _Toc130414578 \h </w:instrText>
+          <w:instrText xml:space="preserve"> PAGEREF _Toc131105138 \h </w:instrText>
         </w:r>
         <w:r>
           <w:rPr>
@@ -2750,7 +2756,7 @@
           <w:lang w:eastAsia="ru-RU"/>
         </w:rPr>
       </w:pPr>
-      <w:hyperlink w:anchor="_Toc130414579" w:history="1">
+      <w:hyperlink w:anchor="_Toc131105139" w:history="1">
         <w:r>
           <w:rPr>
             <w:rStyle w:val="afc"/>
@@ -2789,7 +2795,7 @@
             <w:sz w:val="28"/>
             <w:szCs w:val="28"/>
           </w:rPr>
-          <w:instrText xml:space="preserve"> PAGEREF _Toc130414579 \h </w:instrText>
+          <w:instrText xml:space="preserve"> PAGEREF _Toc131105139 \h </w:instrText>
         </w:r>
         <w:r>
           <w:rPr>
@@ -2846,7 +2852,7 @@
           <w:lang w:eastAsia="ru-RU"/>
         </w:rPr>
       </w:pPr>
-      <w:hyperlink w:anchor="_Toc130414580" w:history="1">
+      <w:hyperlink w:anchor="_Toc131105140" w:history="1">
         <w:r>
           <w:rPr>
             <w:rStyle w:val="afc"/>
@@ -2885,7 +2891,7 @@
             <w:sz w:val="28"/>
             <w:szCs w:val="28"/>
           </w:rPr>
-          <w:instrText xml:space="preserve"> PAGEREF _Toc130414580 \h </w:instrText>
+          <w:instrText xml:space="preserve"> PAGEREF _Toc131105140 \h </w:instrText>
         </w:r>
         <w:r>
           <w:rPr>
@@ -2942,7 +2948,7 @@
           <w:lang w:eastAsia="ru-RU"/>
         </w:rPr>
       </w:pPr>
-      <w:hyperlink w:anchor="_Toc130414581" w:history="1">
+      <w:hyperlink w:anchor="_Toc131105141" w:history="1">
         <w:r>
           <w:rPr>
             <w:rStyle w:val="afc"/>
@@ -2981,7 +2987,7 @@
             <w:sz w:val="28"/>
             <w:szCs w:val="28"/>
           </w:rPr>
-          <w:instrText xml:space="preserve"> PAGEREF _Toc130414581 \h </w:instrText>
+          <w:instrText xml:space="preserve"> PAGEREF _Toc131105141 \h </w:instrText>
         </w:r>
         <w:r>
           <w:rPr>
@@ -3038,7 +3044,7 @@
           <w:lang w:eastAsia="ru-RU"/>
         </w:rPr>
       </w:pPr>
-      <w:hyperlink w:anchor="_Toc130414582" w:history="1">
+      <w:hyperlink w:anchor="_Toc131105142" w:history="1">
         <w:r>
           <w:rPr>
             <w:rStyle w:val="afc"/>
@@ -3077,7 +3083,7 @@
             <w:sz w:val="28"/>
             <w:szCs w:val="28"/>
           </w:rPr>
-          <w:instrText xml:space="preserve"> PAGEREF _Toc130414582 \h </w:instrText>
+          <w:instrText xml:space="preserve"> PAGEREF _Toc131105142 \h </w:instrText>
         </w:r>
         <w:r>
           <w:rPr>
@@ -3134,7 +3140,7 @@
           <w:lang w:eastAsia="ru-RU"/>
         </w:rPr>
       </w:pPr>
-      <w:hyperlink w:anchor="_Toc130414583" w:history="1">
+      <w:hyperlink w:anchor="_Toc131105143" w:history="1">
         <w:r>
           <w:rPr>
             <w:rStyle w:val="afc"/>
@@ -3173,7 +3179,7 @@
             <w:sz w:val="28"/>
             <w:szCs w:val="28"/>
           </w:rPr>
-          <w:instrText xml:space="preserve"> PAGEREF _Toc130414583 \h </w:instrText>
+          <w:instrText xml:space="preserve"> PAGEREF _Toc131105143 \h </w:instrText>
         </w:r>
         <w:r>
           <w:rPr>
@@ -3230,7 +3236,7 @@
           <w:lang w:eastAsia="ru-RU"/>
         </w:rPr>
       </w:pPr>
-      <w:hyperlink w:anchor="_Toc130414584" w:history="1">
+      <w:hyperlink w:anchor="_Toc131105144" w:history="1">
         <w:r>
           <w:rPr>
             <w:rStyle w:val="afc"/>
@@ -3269,7 +3275,7 @@
             <w:sz w:val="28"/>
             <w:szCs w:val="28"/>
           </w:rPr>
-          <w:instrText xml:space="preserve"> PAGEREF _Toc130414584 \h </w:instrText>
+          <w:instrText xml:space="preserve"> PAGEREF _Toc131105144 \h </w:instrText>
         </w:r>
         <w:r>
           <w:rPr>
@@ -3326,7 +3332,7 @@
           <w:lang w:eastAsia="ru-RU"/>
         </w:rPr>
       </w:pPr>
-      <w:hyperlink w:anchor="_Toc130414585" w:history="1">
+      <w:hyperlink w:anchor="_Toc131105145" w:history="1">
         <w:r>
           <w:rPr>
             <w:rStyle w:val="afc"/>
@@ -3365,7 +3371,7 @@
             <w:sz w:val="28"/>
             <w:szCs w:val="28"/>
           </w:rPr>
-          <w:instrText xml:space="preserve"> PAGEREF _Toc130414585 \h </w:instrText>
+          <w:instrText xml:space="preserve"> PAGEREF _Toc131105145 \h </w:instrText>
         </w:r>
         <w:r>
           <w:rPr>
@@ -3422,7 +3428,7 @@
           <w:lang w:eastAsia="ru-RU"/>
         </w:rPr>
       </w:pPr>
-      <w:hyperlink w:anchor="_Toc130414586" w:history="1">
+      <w:hyperlink w:anchor="_Toc131105146" w:history="1">
         <w:r>
           <w:rPr>
             <w:rStyle w:val="afc"/>
@@ -3461,7 +3467,7 @@
             <w:sz w:val="28"/>
             <w:szCs w:val="28"/>
           </w:rPr>
-          <w:instrText xml:space="preserve"> PAGEREF _Toc130414586 \h </w:instrText>
+          <w:instrText xml:space="preserve"> PAGEREF _Toc131105146 \h </w:instrText>
         </w:r>
         <w:r>
           <w:rPr>
@@ -3518,7 +3524,7 @@
           <w:lang w:eastAsia="ru-RU"/>
         </w:rPr>
       </w:pPr>
-      <w:hyperlink w:anchor="_Toc130414587" w:history="1">
+      <w:hyperlink w:anchor="_Toc131105147" w:history="1">
         <w:r>
           <w:rPr>
             <w:rStyle w:val="afc"/>
@@ -3557,7 +3563,7 @@
             <w:sz w:val="28"/>
             <w:szCs w:val="28"/>
           </w:rPr>
-          <w:instrText xml:space="preserve"> PAGEREF _Toc130414587 \h </w:instrText>
+          <w:instrText xml:space="preserve"> PAGEREF _Toc131105147 \h </w:instrText>
         </w:r>
         <w:r>
           <w:rPr>
@@ -3614,7 +3620,7 @@
           <w:lang w:eastAsia="ru-RU"/>
         </w:rPr>
       </w:pPr>
-      <w:hyperlink w:anchor="_Toc130414588" w:history="1">
+      <w:hyperlink w:anchor="_Toc131105148" w:history="1">
         <w:r>
           <w:rPr>
             <w:rStyle w:val="afc"/>
@@ -3653,7 +3659,7 @@
             <w:sz w:val="28"/>
             <w:szCs w:val="28"/>
           </w:rPr>
-          <w:instrText xml:space="preserve"> PAGEREF _Toc130414588 \h </w:instrText>
+          <w:instrText xml:space="preserve"> PAGEREF _Toc131105148 \h </w:instrText>
         </w:r>
         <w:r>
           <w:rPr>
@@ -3710,7 +3716,7 @@
           <w:lang w:eastAsia="ru-RU"/>
         </w:rPr>
       </w:pPr>
-      <w:hyperlink w:anchor="_Toc130414589" w:history="1">
+      <w:hyperlink w:anchor="_Toc131105149" w:history="1">
         <w:r>
           <w:rPr>
             <w:rStyle w:val="afc"/>
@@ -3749,7 +3755,7 @@
             <w:sz w:val="28"/>
             <w:szCs w:val="28"/>
           </w:rPr>
-          <w:instrText xml:space="preserve"> PAGEREF _Toc130414589 \h </w:instrText>
+          <w:instrText xml:space="preserve"> PAGEREF _Toc131105149 \h </w:instrText>
         </w:r>
         <w:r>
           <w:rPr>
@@ -3806,7 +3812,7 @@
           <w:lang w:eastAsia="ru-RU"/>
         </w:rPr>
       </w:pPr>
-      <w:hyperlink w:anchor="_Toc130414590" w:history="1">
+      <w:hyperlink w:anchor="_Toc131105150" w:history="1">
         <w:r>
           <w:rPr>
             <w:rStyle w:val="afc"/>
@@ -3845,7 +3851,7 @@
             <w:sz w:val="28"/>
             <w:szCs w:val="28"/>
           </w:rPr>
-          <w:instrText xml:space="preserve"> PAGEREF _Toc130414590 \h </w:instrText>
+          <w:instrText xml:space="preserve"> PAGEREF _Toc131105150 \h </w:instrText>
         </w:r>
         <w:r>
           <w:rPr>
@@ -3902,7 +3908,7 @@
           <w:lang w:eastAsia="ru-RU"/>
         </w:rPr>
       </w:pPr>
-      <w:hyperlink w:anchor="_Toc130414591" w:history="1">
+      <w:hyperlink w:anchor="_Toc131105151" w:history="1">
         <w:r>
           <w:rPr>
             <w:rStyle w:val="afc"/>
@@ -3941,7 +3947,7 @@
             <w:sz w:val="28"/>
             <w:szCs w:val="28"/>
           </w:rPr>
-          <w:instrText xml:space="preserve"> PAGEREF _Toc130414591 \h </w:instrText>
+          <w:instrText xml:space="preserve"> PAGEREF _Toc131105151 \h </w:instrText>
         </w:r>
         <w:r>
           <w:rPr>
@@ -3970,7 +3976,7 @@
             <w:sz w:val="28"/>
             <w:szCs w:val="28"/>
           </w:rPr>
-          <w:t>18</w:t>
+          <w:t>19</w:t>
         </w:r>
         <w:r>
           <w:rPr>
@@ -3998,7 +4004,7 @@
           <w:lang w:eastAsia="ru-RU"/>
         </w:rPr>
       </w:pPr>
-      <w:hyperlink w:anchor="_Toc130414592" w:history="1">
+      <w:hyperlink w:anchor="_Toc131105152" w:history="1">
         <w:r>
           <w:rPr>
             <w:rStyle w:val="afc"/>
@@ -4037,7 +4043,7 @@
             <w:sz w:val="28"/>
             <w:szCs w:val="28"/>
           </w:rPr>
-          <w:instrText xml:space="preserve"> PAGEREF _Toc130414592 \h </w:instrText>
+          <w:instrText xml:space="preserve"> PAGEREF _Toc131105152 \h </w:instrText>
         </w:r>
         <w:r>
           <w:rPr>
@@ -4066,7 +4072,7 @@
             <w:sz w:val="28"/>
             <w:szCs w:val="28"/>
           </w:rPr>
-          <w:t>19</w:t>
+          <w:t>20</w:t>
         </w:r>
         <w:r>
           <w:rPr>
@@ -4094,7 +4100,7 @@
           <w:lang w:eastAsia="ru-RU"/>
         </w:rPr>
       </w:pPr>
-      <w:hyperlink w:anchor="_Toc130414593" w:history="1">
+      <w:hyperlink w:anchor="_Toc131105153" w:history="1">
         <w:r>
           <w:rPr>
             <w:rStyle w:val="afc"/>
@@ -4133,7 +4139,7 @@
             <w:sz w:val="28"/>
             <w:szCs w:val="28"/>
           </w:rPr>
-          <w:instrText xml:space="preserve"> PAGEREF _Toc130414593 \h </w:instrText>
+          <w:instrText xml:space="preserve"> PAGEREF _Toc131105153 \h </w:instrText>
         </w:r>
         <w:r>
           <w:rPr>
@@ -4190,7 +4196,7 @@
           <w:lang w:eastAsia="ru-RU"/>
         </w:rPr>
       </w:pPr>
-      <w:hyperlink w:anchor="_Toc130414594" w:history="1">
+      <w:hyperlink w:anchor="_Toc131105154" w:history="1">
         <w:r>
           <w:rPr>
             <w:rStyle w:val="afc"/>
@@ -4250,7 +4256,7 @@
             <w:sz w:val="28"/>
             <w:szCs w:val="28"/>
           </w:rPr>
-          <w:instrText xml:space="preserve"> PAGEREF _Toc130414594 \h </w:instrText>
+          <w:instrText xml:space="preserve"> PAGEREF _Toc131105154 \h </w:instrText>
         </w:r>
         <w:r>
           <w:rPr>
@@ -4307,7 +4313,7 @@
           <w:lang w:eastAsia="ru-RU"/>
         </w:rPr>
       </w:pPr>
-      <w:hyperlink w:anchor="_Toc130414595" w:history="1">
+      <w:hyperlink w:anchor="_Toc131105155" w:history="1">
         <w:r>
           <w:rPr>
             <w:rStyle w:val="afc"/>
@@ -4367,7 +4373,7 @@
             <w:sz w:val="28"/>
             <w:szCs w:val="28"/>
           </w:rPr>
-          <w:instrText xml:space="preserve"> PAGEREF _Toc130414595 \h </w:instrText>
+          <w:instrText xml:space="preserve"> PAGEREF _Toc131105155 \h </w:instrText>
         </w:r>
         <w:r>
           <w:rPr>
@@ -4396,7 +4402,7 @@
             <w:sz w:val="28"/>
             <w:szCs w:val="28"/>
           </w:rPr>
-          <w:t>21</w:t>
+          <w:t>22</w:t>
         </w:r>
         <w:r>
           <w:rPr>
@@ -4424,7 +4430,7 @@
           <w:lang w:eastAsia="ru-RU"/>
         </w:rPr>
       </w:pPr>
-      <w:hyperlink w:anchor="_Toc130414596" w:history="1">
+      <w:hyperlink w:anchor="_Toc131105156" w:history="1">
         <w:r>
           <w:rPr>
             <w:rStyle w:val="afc"/>
@@ -4463,7 +4469,7 @@
             <w:sz w:val="28"/>
             <w:szCs w:val="28"/>
           </w:rPr>
-          <w:instrText xml:space="preserve"> PAGEREF _Toc130414596 \h </w:instrText>
+          <w:instrText xml:space="preserve"> PAGEREF _Toc131105156 \h </w:instrText>
         </w:r>
         <w:r>
           <w:rPr>
@@ -4492,7 +4498,7 @@
             <w:sz w:val="28"/>
             <w:szCs w:val="28"/>
           </w:rPr>
-          <w:t>21</w:t>
+          <w:t>22</w:t>
         </w:r>
         <w:r>
           <w:rPr>
@@ -4520,7 +4526,7 @@
           <w:lang w:eastAsia="ru-RU"/>
         </w:rPr>
       </w:pPr>
-      <w:hyperlink w:anchor="_Toc130414597" w:history="1">
+      <w:hyperlink w:anchor="_Toc131105157" w:history="1">
         <w:r>
           <w:rPr>
             <w:rStyle w:val="afc"/>
@@ -4559,7 +4565,7 @@
             <w:sz w:val="28"/>
             <w:szCs w:val="28"/>
           </w:rPr>
-          <w:instrText xml:space="preserve"> PAGEREF _Toc130414597 \h </w:instrText>
+          <w:instrText xml:space="preserve"> PAGEREF _Toc131105157 \h </w:instrText>
         </w:r>
         <w:r>
           <w:rPr>
@@ -4616,7 +4622,7 @@
           <w:lang w:eastAsia="ru-RU"/>
         </w:rPr>
       </w:pPr>
-      <w:hyperlink w:anchor="_Toc130414598" w:history="1">
+      <w:hyperlink w:anchor="_Toc131105158" w:history="1">
         <w:r>
           <w:rPr>
             <w:rStyle w:val="afc"/>
@@ -4655,7 +4661,7 @@
             <w:sz w:val="28"/>
             <w:szCs w:val="28"/>
           </w:rPr>
-          <w:instrText xml:space="preserve"> PAGEREF _Toc130414598 \h </w:instrText>
+          <w:instrText xml:space="preserve"> PAGEREF _Toc131105158 \h </w:instrText>
         </w:r>
         <w:r>
           <w:rPr>
@@ -4712,7 +4718,7 @@
           <w:lang w:eastAsia="ru-RU"/>
         </w:rPr>
       </w:pPr>
-      <w:hyperlink w:anchor="_Toc130414599" w:history="1">
+      <w:hyperlink w:anchor="_Toc131105159" w:history="1">
         <w:r>
           <w:rPr>
             <w:rStyle w:val="afc"/>
@@ -4751,7 +4757,7 @@
             <w:sz w:val="28"/>
             <w:szCs w:val="28"/>
           </w:rPr>
-          <w:instrText xml:space="preserve"> PAGEREF _Toc130414599 \h </w:instrText>
+          <w:instrText xml:space="preserve"> PAGEREF _Toc131105159 \h </w:instrText>
         </w:r>
         <w:r>
           <w:rPr>
@@ -4808,7 +4814,7 @@
           <w:lang w:eastAsia="ru-RU"/>
         </w:rPr>
       </w:pPr>
-      <w:hyperlink w:anchor="_Toc130414600" w:history="1">
+      <w:hyperlink w:anchor="_Toc131105160" w:history="1">
         <w:r>
           <w:rPr>
             <w:rStyle w:val="afc"/>
@@ -4847,7 +4853,7 @@
             <w:sz w:val="28"/>
             <w:szCs w:val="28"/>
           </w:rPr>
-          <w:instrText xml:space="preserve"> PAGEREF _Toc130414600 \h </w:instrText>
+          <w:instrText xml:space="preserve"> PAGEREF _Toc131105160 \h </w:instrText>
         </w:r>
         <w:r>
           <w:rPr>
@@ -4897,14 +4903,14 @@
           <w:tab w:val="right" w:leader="dot" w:pos="9344"/>
         </w:tabs>
         <w:rPr>
-          <w:rFonts w:ascii="Times New Roman" w:eastAsiaTheme="minorEastAsia" w:hAnsi="Times New Roman" w:cs="Times New Roman"/>
+          <w:rFonts w:eastAsiaTheme="minorEastAsia"/>
           <w:noProof/>
           <w:sz w:val="28"/>
           <w:szCs w:val="28"/>
           <w:lang w:eastAsia="ru-RU"/>
         </w:rPr>
       </w:pPr>
-      <w:hyperlink w:anchor="_Toc130414601" w:history="1">
+      <w:hyperlink w:anchor="_Toc131105161" w:history="1">
         <w:r>
           <w:rPr>
             <w:rStyle w:val="afc"/>
@@ -4943,7 +4949,7 @@
             <w:sz w:val="28"/>
             <w:szCs w:val="28"/>
           </w:rPr>
-          <w:instrText xml:space="preserve"> PAGEREF _Toc130414601 \h </w:instrText>
+          <w:instrText xml:space="preserve"> PAGEREF _Toc131105161 \h </w:instrText>
         </w:r>
         <w:r>
           <w:rPr>
@@ -4989,11 +4995,18 @@
     <w:p>
       <w:pPr>
         <w:pStyle w:val="afe"/>
-      </w:pPr>
-      <w:r>
+        <w:rPr>
+          <w:sz w:val="40"/>
+          <w:szCs w:val="28"/>
+        </w:rPr>
+      </w:pPr>
+      <w:r>
+        <w:rPr>
+          <w:sz w:val="40"/>
+          <w:szCs w:val="28"/>
+        </w:rPr>
         <w:fldChar w:fldCharType="end"/>
       </w:r>
-      <w:bookmarkEnd w:id="0"/>
     </w:p>
     <w:p>
       <w:r>
@@ -5015,7 +5028,7 @@
       <w:pPr>
         <w:pStyle w:val="a4"/>
       </w:pPr>
-      <w:bookmarkStart w:id="1" w:name="_Toc130414563"/>
+      <w:bookmarkStart w:id="1" w:name="_Toc131105123"/>
       <w:r>
         <w:lastRenderedPageBreak/>
         <w:t xml:space="preserve">Общие </w:t>
@@ -5029,7 +5042,7 @@
       <w:pPr>
         <w:pStyle w:val="a5"/>
       </w:pPr>
-      <w:bookmarkStart w:id="2" w:name="_Toc130414564"/>
+      <w:bookmarkStart w:id="2" w:name="_Toc131105124"/>
       <w:r>
         <w:t>Понятия и термины</w:t>
       </w:r>
@@ -5428,7 +5441,7 @@
       <w:pPr>
         <w:pStyle w:val="a5"/>
       </w:pPr>
-      <w:bookmarkStart w:id="3" w:name="_Toc130414565"/>
+      <w:bookmarkStart w:id="3" w:name="_Toc131105125"/>
       <w:r>
         <w:lastRenderedPageBreak/>
         <w:t>Полное наименование системы и название приложения</w:t>
@@ -5482,7 +5495,7 @@
       <w:pPr>
         <w:pStyle w:val="a5"/>
       </w:pPr>
-      <w:bookmarkStart w:id="4" w:name="_Toc130414566"/>
+      <w:bookmarkStart w:id="4" w:name="_Toc131105126"/>
       <w:r>
         <w:t>Наименование предприятий разработчика и заказчика приложения.</w:t>
       </w:r>
@@ -5492,7 +5505,7 @@
       <w:pPr>
         <w:pStyle w:val="a6"/>
       </w:pPr>
-      <w:bookmarkStart w:id="5" w:name="_Toc130414567"/>
+      <w:bookmarkStart w:id="5" w:name="_Toc131105127"/>
       <w:r>
         <w:t>Наименование заказчика</w:t>
       </w:r>
@@ -5518,7 +5531,7 @@
       <w:pPr>
         <w:pStyle w:val="a6"/>
       </w:pPr>
-      <w:bookmarkStart w:id="6" w:name="_Toc130414568"/>
+      <w:bookmarkStart w:id="6" w:name="_Toc131105128"/>
       <w:r>
         <w:t>Наименование разработчика</w:t>
       </w:r>
@@ -5579,7 +5592,7 @@
       <w:pPr>
         <w:pStyle w:val="a5"/>
       </w:pPr>
-      <w:bookmarkStart w:id="7" w:name="_Toc130414569"/>
+      <w:bookmarkStart w:id="7" w:name="_Toc131105129"/>
       <w:r>
         <w:t>Перечень документов, на основании которых создаётся приложение</w:t>
       </w:r>
@@ -5597,7 +5610,7 @@
       <w:pPr>
         <w:pStyle w:val="a5"/>
       </w:pPr>
-      <w:bookmarkStart w:id="8" w:name="_Toc130414570"/>
+      <w:bookmarkStart w:id="8" w:name="_Toc131105130"/>
       <w:r>
         <w:lastRenderedPageBreak/>
         <w:t>П</w:t>
@@ -5642,7 +5655,7 @@
       <w:pPr>
         <w:pStyle w:val="a5"/>
       </w:pPr>
-      <w:bookmarkStart w:id="9" w:name="_Toc130414571"/>
+      <w:bookmarkStart w:id="9" w:name="_Toc131105131"/>
       <w:r>
         <w:t>Сведения об источниках и порядке финансирования работ</w:t>
       </w:r>
@@ -5660,7 +5673,7 @@
       <w:pPr>
         <w:pStyle w:val="a5"/>
       </w:pPr>
-      <w:bookmarkStart w:id="10" w:name="_Toc130414572"/>
+      <w:bookmarkStart w:id="10" w:name="_Toc131105132"/>
       <w:r>
         <w:t>П</w:t>
       </w:r>
@@ -5727,7 +5740,7 @@
       <w:pPr>
         <w:pStyle w:val="a4"/>
       </w:pPr>
-      <w:bookmarkStart w:id="11" w:name="_Toc130414573"/>
+      <w:bookmarkStart w:id="11" w:name="_Toc131105133"/>
       <w:r>
         <w:lastRenderedPageBreak/>
         <w:t>Назначение и цели создания</w:t>
@@ -5744,17 +5757,17 @@
       <w:pPr>
         <w:pStyle w:val="a5"/>
       </w:pPr>
-      <w:bookmarkStart w:id="12" w:name="_Toc130414574"/>
+      <w:bookmarkStart w:id="12" w:name="_Toc131105134"/>
       <w:r>
         <w:t>Наз</w:t>
       </w:r>
       <w:r>
         <w:t>начения</w:t>
       </w:r>
+      <w:r>
+        <w:t xml:space="preserve"> приложения</w:t>
+      </w:r>
       <w:bookmarkEnd w:id="12"/>
-      <w:r>
-        <w:t xml:space="preserve"> приложения</w:t>
-      </w:r>
     </w:p>
     <w:p>
       <w:pPr>
@@ -5802,13 +5815,7 @@
         <w:t>Пользователь учётной записи со статусом Администратора</w:t>
       </w:r>
       <w:r>
-        <w:t xml:space="preserve"> и</w:t>
-      </w:r>
-      <w:r>
-        <w:t>/</w:t>
-      </w:r>
-      <w:r>
-        <w:t>или</w:t>
+        <w:t xml:space="preserve"> или</w:t>
       </w:r>
       <w:r>
         <w:t xml:space="preserve"> </w:t>
@@ -5834,7 +5841,13 @@
         <w:t>С</w:t>
       </w:r>
       <w:r>
-        <w:t>оциальные функции для коммуникации между игроками</w:t>
+        <w:t xml:space="preserve">оциальные </w:t>
+      </w:r>
+      <w:r>
+        <w:t>возможности</w:t>
+      </w:r>
+      <w:r>
+        <w:t xml:space="preserve"> для коммуникации между игроками</w:t>
       </w:r>
     </w:p>
     <w:p>
@@ -5842,7 +5855,10 @@
         <w:pStyle w:val="af7"/>
       </w:pPr>
       <w:r>
-        <w:t>Предоставление дополнительной функции</w:t>
+        <w:t xml:space="preserve">Предоставление дополнительной </w:t>
+      </w:r>
+      <w:r>
+        <w:t>опции</w:t>
       </w:r>
       <w:r>
         <w:t xml:space="preserve"> генерации результата броска игрового кубика с настраиваемыми параметрами.</w:t>
@@ -5853,7 +5869,13 @@
         <w:pStyle w:val="af7"/>
       </w:pPr>
       <w:r>
-        <w:t xml:space="preserve">Подробное рассмотрение функций приложения, реализующих заявленные назначения, представлено в </w:t>
+        <w:t xml:space="preserve">Подробное рассмотрение </w:t>
+      </w:r>
+      <w:r>
+        <w:t>возможностей</w:t>
+      </w:r>
+      <w:r>
+        <w:t xml:space="preserve"> приложения, реализующих заявленные назначения, представлено в </w:t>
       </w:r>
       <w:r>
         <w:t>параграфе 3.2</w:t>
@@ -5866,7 +5888,7 @@
       <w:pPr>
         <w:pStyle w:val="a5"/>
       </w:pPr>
-      <w:bookmarkStart w:id="13" w:name="_Toc130414575"/>
+      <w:bookmarkStart w:id="13" w:name="_Toc131105135"/>
       <w:r>
         <w:t>Цели приложения</w:t>
       </w:r>
@@ -5877,7 +5899,31 @@
         <w:pStyle w:val="af7"/>
       </w:pPr>
       <w:r>
-        <w:t>Основной целью создания приложения является упрощение процесса организации встреч игроков в настольные игры, поиска игроков и их учёта.</w:t>
+        <w:t xml:space="preserve">Основной целью создания приложения является </w:t>
+      </w:r>
+      <w:r>
+        <w:t>предоставление возможностей для</w:t>
+      </w:r>
+      <w:r>
+        <w:t xml:space="preserve"> организации встреч игроков в настольные игры, поиска игроков и </w:t>
+      </w:r>
+      <w:r>
+        <w:t xml:space="preserve">учёта их </w:t>
+      </w:r>
+      <w:r>
+        <w:t>встреч</w:t>
+      </w:r>
+      <w:r>
+        <w:t>, поведения</w:t>
+      </w:r>
+      <w:r>
+        <w:t xml:space="preserve"> </w:t>
+      </w:r>
+      <w:r>
+        <w:t>во время их поведения</w:t>
+      </w:r>
+      <w:r>
+        <w:t>.</w:t>
       </w:r>
     </w:p>
     <w:p>
@@ -5895,7 +5941,7 @@
       <w:pPr>
         <w:pStyle w:val="a4"/>
       </w:pPr>
-      <w:bookmarkStart w:id="14" w:name="_Toc130414576"/>
+      <w:bookmarkStart w:id="14" w:name="_Toc131105136"/>
       <w:r>
         <w:lastRenderedPageBreak/>
         <w:t>Требования к системе</w:t>
@@ -5906,7 +5952,7 @@
       <w:pPr>
         <w:pStyle w:val="a5"/>
       </w:pPr>
-      <w:bookmarkStart w:id="15" w:name="_Toc130414577"/>
+      <w:bookmarkStart w:id="15" w:name="_Toc131105137"/>
       <w:r>
         <w:t>Требования к системе в целом</w:t>
       </w:r>
@@ -5916,7 +5962,7 @@
       <w:pPr>
         <w:pStyle w:val="a6"/>
       </w:pPr>
-      <w:bookmarkStart w:id="16" w:name="_Toc130414578"/>
+      <w:bookmarkStart w:id="16" w:name="_Toc131105138"/>
       <w:r>
         <w:t>Т</w:t>
       </w:r>
@@ -6006,7 +6052,10 @@
         </w:drawing>
       </w:r>
       <w:r>
-        <w:t xml:space="preserve">схема трёхуровневой </w:t>
+        <w:t>С</w:t>
+      </w:r>
+      <w:r>
+        <w:t xml:space="preserve">хема трёхуровневой </w:t>
       </w:r>
       <w:r>
         <w:t>архитектуры.</w:t>
@@ -6063,7 +6112,7 @@
       <w:pPr>
         <w:pStyle w:val="a6"/>
       </w:pPr>
-      <w:bookmarkStart w:id="17" w:name="_Toc130414579"/>
+      <w:bookmarkStart w:id="17" w:name="_Toc131105139"/>
       <w:r>
         <w:t>Т</w:t>
       </w:r>
@@ -6077,93 +6126,72 @@
     </w:p>
     <w:p>
       <w:pPr>
+        <w:pStyle w:val="aff7"/>
+      </w:pPr>
+      <w:r>
+        <w:t>Внешний вид приложения должен соответствовать дизайн-макету. Дизайн-макет будет разработан после утверждения настоящего Технического Задания. Ниже будут представлены лишь пробные эскизы.</w:t>
+      </w:r>
+    </w:p>
+    <w:p>
+      <w:pPr>
+        <w:pStyle w:val="a6"/>
+      </w:pPr>
+      <w:bookmarkStart w:id="18" w:name="_Toc131105140"/>
+      <w:r>
+        <w:t>Т</w:t>
+      </w:r>
+      <w:r>
+        <w:t xml:space="preserve">ребования к защите информации </w:t>
+      </w:r>
+      <w:r>
+        <w:t>от несанкционированного доступа</w:t>
+      </w:r>
+      <w:bookmarkEnd w:id="18"/>
+    </w:p>
+    <w:p>
+      <w:pPr>
         <w:pStyle w:val="af7"/>
       </w:pPr>
       <w:r>
-        <w:t>Дизайн-</w:t>
-      </w:r>
-      <w:r>
-        <w:t>макет задаёт внешний вид</w:t>
-      </w:r>
-      <w:r>
-        <w:t xml:space="preserve"> и должен быть реализован в готов</w:t>
-      </w:r>
-      <w:r>
-        <w:t xml:space="preserve">ом мобильном приложении. </w:t>
-      </w:r>
-      <w:r>
-        <w:t xml:space="preserve">В качестве дизайн-макета на текущий момент используется макет, созданный на платформе </w:t>
+        <w:t>Для защиты информации требуется реализовать следующее:</w:t>
+      </w:r>
+    </w:p>
+    <w:p>
+      <w:pPr>
+        <w:pStyle w:val="a"/>
+      </w:pPr>
+      <w:r>
+        <w:t>Идентификацию и аутентификацию пользователей</w:t>
+      </w:r>
+      <w:r>
+        <w:t>. Система должна полностью обеспечивать защиту данных от</w:t>
+      </w:r>
+      <w:r>
+        <w:t xml:space="preserve"> неавторизованных пользователей</w:t>
+      </w:r>
+    </w:p>
+    <w:p>
+      <w:pPr>
+        <w:pStyle w:val="a"/>
+      </w:pPr>
+      <w:r>
+        <w:t xml:space="preserve">Механизм защиты от внедрения </w:t>
       </w:r>
       <w:r>
         <w:rPr>
           <w:lang w:val="en-US"/>
         </w:rPr>
-        <w:t>Miro</w:t>
-      </w:r>
-      <w:r>
-        <w:t>.</w:t>
+        <w:t>SQL</w:t>
+      </w:r>
+      <w:r>
+        <w:t>-кода</w:t>
       </w:r>
     </w:p>
     <w:p>
       <w:pPr>
         <w:pStyle w:val="a6"/>
       </w:pPr>
-      <w:bookmarkStart w:id="18" w:name="_Toc130414580"/>
-      <w:r>
-        <w:t>Т</w:t>
-      </w:r>
-      <w:r>
-        <w:t xml:space="preserve">ребования к защите информации </w:t>
-      </w:r>
-      <w:r>
-        <w:t>от несанкционированного доступа</w:t>
-      </w:r>
-      <w:bookmarkEnd w:id="18"/>
-    </w:p>
-    <w:p>
-      <w:pPr>
-        <w:pStyle w:val="af7"/>
-      </w:pPr>
-      <w:r>
-        <w:t>Для защиты информации требуется реализовать следующее:</w:t>
-      </w:r>
-    </w:p>
-    <w:p>
-      <w:pPr>
-        <w:pStyle w:val="a"/>
-      </w:pPr>
-      <w:r>
-        <w:t>Идентификацию и аутентификацию пользователей</w:t>
-      </w:r>
-      <w:r>
-        <w:t>. Система должна полностью обеспечивать защиту данных от</w:t>
-      </w:r>
-      <w:r>
-        <w:t xml:space="preserve"> неавторизованных пользователей</w:t>
-      </w:r>
-    </w:p>
-    <w:p>
-      <w:pPr>
-        <w:pStyle w:val="a"/>
-      </w:pPr>
-      <w:r>
-        <w:t xml:space="preserve">Механизм защиты от внедрения </w:t>
-      </w:r>
-      <w:r>
-        <w:rPr>
-          <w:lang w:val="en-US"/>
-        </w:rPr>
-        <w:t>SQL</w:t>
-      </w:r>
-      <w:r>
-        <w:t>-кода</w:t>
-      </w:r>
-    </w:p>
-    <w:p>
-      <w:pPr>
-        <w:pStyle w:val="a6"/>
-      </w:pPr>
-      <w:bookmarkStart w:id="19" w:name="_Toc130414581"/>
+      <w:bookmarkStart w:id="19" w:name="_Toc131105141"/>
       <w:r>
         <w:lastRenderedPageBreak/>
         <w:t>Требования к патентной чистоте</w:t>
@@ -6187,8 +6215,12 @@
     <w:p>
       <w:pPr>
         <w:pStyle w:val="a5"/>
-      </w:pPr>
-      <w:bookmarkStart w:id="20" w:name="_Toc130414582"/>
+        <w:numPr>
+          <w:ilvl w:val="1"/>
+          <w:numId w:val="30"/>
+        </w:numPr>
+      </w:pPr>
+      <w:bookmarkStart w:id="20" w:name="_Toc131105142"/>
       <w:r>
         <w:t>Требования к функциям</w:t>
       </w:r>
@@ -6196,67 +6228,53 @@
     </w:p>
     <w:p>
       <w:pPr>
+        <w:pStyle w:val="a6"/>
+        <w:numPr>
+          <w:ilvl w:val="2"/>
+          <w:numId w:val="30"/>
+        </w:numPr>
+      </w:pPr>
+      <w:bookmarkStart w:id="21" w:name="_Toc131105143"/>
+      <w:r>
+        <w:t>Регистрация и авторизация</w:t>
+      </w:r>
+      <w:bookmarkEnd w:id="21"/>
+    </w:p>
+    <w:p>
+      <w:pPr>
         <w:pStyle w:val="af7"/>
       </w:pPr>
       <w:r>
-        <w:t>Представленные далее макет экранов не являются окончательными и в дальнейшем могут измениться.</w:t>
-      </w:r>
-    </w:p>
-    <w:p>
-      <w:pPr>
-        <w:pStyle w:val="a6"/>
-      </w:pPr>
-      <w:bookmarkStart w:id="21" w:name="_Toc130414583"/>
-      <w:r>
-        <w:t>Регистрация и авторизация</w:t>
-      </w:r>
-      <w:bookmarkEnd w:id="21"/>
+        <w:t xml:space="preserve">Приложение должно поддерживать регистрацию и авторизацию пользователей.  При наличии у пользователя аккаунта он может пройти процедуру авторизации, введя свои указанные при регистрации данные: логин и пароль, после чего продолжить работу как авторизованный пользователь. В случае отсутствия аккаунта пользователь может пройти процедуру регистрации и указать данные: логин, пароль и повторный пароль для проверки корректности, после чего так же продолжить работу в качестве авторизованного. Если вводятся некорректные данные (неверные логин, пароль или не все данные предоставлены при авторизации; существующий логин, пароли не совпадают или не все данные введены при регистрации), система должна информировать пользователя. </w:t>
+      </w:r>
     </w:p>
     <w:p>
       <w:pPr>
         <w:pStyle w:val="af7"/>
       </w:pPr>
       <w:r>
-        <w:t>Приложение должно поддерживать регистрацию и авто</w:t>
-      </w:r>
-      <w:r>
-        <w:t xml:space="preserve">ризацию </w:t>
-      </w:r>
-      <w:r>
-        <w:t>пользователей.  При наличии у пользователя аккаунта он может пройти процедуру авторизации, введя свои указанные при регистрации данные: логин и пароль, после чего продолжить работу как авторизованный пользователь. В случае отсутствия аккаунта пользователь может пройти процедуру регистрации и указать данные: логин, пароль и повторный пароль для проверки корректности, после чего так же продолжить работу в качестве авторизованного. Если вводятся некорректные данные (неверные логин/пароль или не все данные предоставлены при авторизации; существующий логин, пароли не совпадают или не все данные введены при регистрации), система должна информировать пользователя.</w:t>
-      </w:r>
-      <w:r>
-        <w:t xml:space="preserve"> </w:t>
+        <w:t>Неавторизованному пользователю доступен ограниченный набор действий просмотра игровых сессий и информации по ним, а также генератор результата броска игрального кубика.</w:t>
       </w:r>
     </w:p>
     <w:p>
       <w:pPr>
         <w:pStyle w:val="af7"/>
       </w:pPr>
-      <w:r>
-        <w:t>Неавторизованному пользователю доступен ограниченный функционал просмотра игровых сессий и информации по ним, а также генератор результата броска игрального кубика.</w:t>
-      </w:r>
     </w:p>
     <w:p>
       <w:pPr>
         <w:pStyle w:val="af7"/>
       </w:pPr>
-    </w:p>
-    <w:p>
-      <w:pPr>
-        <w:pStyle w:val="af7"/>
-      </w:pPr>
       <w:r>
         <w:rPr>
           <w:noProof/>
-          <w:lang w:eastAsia="ru-RU"/>
         </w:rPr>
         <w:lastRenderedPageBreak/>
         <w:drawing>
-          <wp:inline distT="0" distB="0" distL="0" distR="0" wp14:anchorId="73C4A88F" wp14:editId="5A8364EB">
-            <wp:extent cx="2219635" cy="4991797"/>
-            <wp:effectExtent l="0" t="0" r="9525" b="0"/>
-            <wp:docPr id="4" name="Рисунок 4"/>
+          <wp:inline distT="0" distB="0" distL="0" distR="0" wp14:anchorId="127A2483" wp14:editId="72D7810A">
+            <wp:extent cx="2266950" cy="4987290"/>
+            <wp:effectExtent l="19050" t="19050" r="0" b="3810"/>
+            <wp:docPr id="1686790620" name="Рисунок 1"/>
             <wp:cNvGraphicFramePr>
               <a:graphicFrameLocks xmlns:a="http://schemas.openxmlformats.org/drawingml/2006/main" noChangeAspect="1"/>
             </wp:cNvGraphicFramePr>
@@ -6264,7 +6282,7 @@
               <a:graphicData uri="http://schemas.openxmlformats.org/drawingml/2006/picture">
                 <pic:pic xmlns:pic="http://schemas.openxmlformats.org/drawingml/2006/picture">
                   <pic:nvPicPr>
-                    <pic:cNvPr id="1" name=""/>
+                    <pic:cNvPr id="1686790620" name=""/>
                     <pic:cNvPicPr/>
                   </pic:nvPicPr>
                   <pic:blipFill>
@@ -6276,11 +6294,18 @@
                   <pic:spPr>
                     <a:xfrm>
                       <a:off x="0" y="0"/>
-                      <a:ext cx="2219635" cy="4991797"/>
+                      <a:ext cx="2273439" cy="5001566"/>
                     </a:xfrm>
                     <a:prstGeom prst="rect">
                       <a:avLst/>
                     </a:prstGeom>
+                    <a:ln>
+                      <a:solidFill>
+                        <a:schemeClr val="tx1">
+                          <a:alpha val="50000"/>
+                        </a:schemeClr>
+                      </a:solidFill>
+                    </a:ln>
                   </pic:spPr>
                 </pic:pic>
               </a:graphicData>
@@ -6291,13 +6316,12 @@
       <w:r>
         <w:rPr>
           <w:noProof/>
-          <w:lang w:eastAsia="ru-RU"/>
         </w:rPr>
         <w:drawing>
-          <wp:inline distT="0" distB="0" distL="0" distR="0" wp14:anchorId="26FF26E9" wp14:editId="02A81A95">
-            <wp:extent cx="2175369" cy="4971393"/>
-            <wp:effectExtent l="0" t="0" r="0" b="1270"/>
-            <wp:docPr id="3" name="Рисунок 3"/>
+          <wp:inline distT="0" distB="0" distL="0" distR="0" wp14:anchorId="507E5976" wp14:editId="1A3AF563">
+            <wp:extent cx="2266950" cy="4987290"/>
+            <wp:effectExtent l="19050" t="19050" r="0" b="3810"/>
+            <wp:docPr id="1107618425" name="Рисунок 1"/>
             <wp:cNvGraphicFramePr>
               <a:graphicFrameLocks xmlns:a="http://schemas.openxmlformats.org/drawingml/2006/main" noChangeAspect="1"/>
             </wp:cNvGraphicFramePr>
@@ -6305,30 +6329,30 @@
               <a:graphicData uri="http://schemas.openxmlformats.org/drawingml/2006/picture">
                 <pic:pic xmlns:pic="http://schemas.openxmlformats.org/drawingml/2006/picture">
                   <pic:nvPicPr>
-                    <pic:cNvPr id="1" name=""/>
+                    <pic:cNvPr id="1107618425" name=""/>
                     <pic:cNvPicPr/>
                   </pic:nvPicPr>
-                  <pic:blipFill rotWithShape="1">
+                  <pic:blipFill>
                     <a:blip r:embed="rId11"/>
-                    <a:srcRect l="932" r="2667" b="924"/>
-                    <a:stretch/>
+                    <a:stretch>
+                      <a:fillRect/>
+                    </a:stretch>
                   </pic:blipFill>
-                  <pic:spPr bwMode="auto">
+                  <pic:spPr>
                     <a:xfrm>
                       <a:off x="0" y="0"/>
-                      <a:ext cx="2176499" cy="4973975"/>
+                      <a:ext cx="2267269" cy="4987992"/>
                     </a:xfrm>
                     <a:prstGeom prst="rect">
                       <a:avLst/>
                     </a:prstGeom>
                     <a:ln>
-                      <a:noFill/>
+                      <a:solidFill>
+                        <a:schemeClr val="tx1">
+                          <a:alpha val="50000"/>
+                        </a:schemeClr>
+                      </a:solidFill>
                     </a:ln>
-                    <a:extLst>
-                      <a:ext uri="{53640926-AAD7-44D8-BBD7-CCE9431645EC}">
-                        <a14:shadowObscured xmlns:a14="http://schemas.microsoft.com/office/drawing/2010/main"/>
-                      </a:ext>
-                    </a:extLst>
                   </pic:spPr>
                 </pic:pic>
               </a:graphicData>
@@ -6342,14 +6366,18 @@
         <w:pStyle w:val="a8"/>
       </w:pPr>
       <w:r>
-        <w:t>Экраны авторизации и регистрации</w:t>
+        <w:t>Макеты экранов авторизации и регистрации</w:t>
       </w:r>
     </w:p>
     <w:p>
       <w:pPr>
         <w:pStyle w:val="a6"/>
-      </w:pPr>
-      <w:bookmarkStart w:id="22" w:name="_Toc130414584"/>
+        <w:numPr>
+          <w:ilvl w:val="2"/>
+          <w:numId w:val="30"/>
+        </w:numPr>
+      </w:pPr>
+      <w:bookmarkStart w:id="22" w:name="_Toc131105144"/>
       <w:r>
         <w:t>Просмотр игровых сессий</w:t>
       </w:r>
@@ -6360,19 +6388,35 @@
         <w:pStyle w:val="af7"/>
       </w:pPr>
       <w:r>
-        <w:t>Пользователь (авторизованный или неавторизованный) имеет возможность просматривать список актуальных игровых сессий, т.е. не завершённых сессий и сессий, где не набрано нужное количество игроков</w:t>
+        <w:t>Пользователь (авторизованный или неавторизованный) имеет возможность просматривать список актуальных игровых сессий, т.е. не завершённых и не начатых сессий, а также сессий, где не набрано нужное количество игроков. Список содержит краткую информацию: название, основная игра, дата, город, количество игроков. Каждая сессия имеет свой идентификатор (</w:t>
+      </w:r>
+      <w:r>
+        <w:rPr>
+          <w:lang w:val="en-US"/>
+        </w:rPr>
+        <w:t>ID</w:t>
+      </w:r>
+      <w:r>
+        <w:t>)</w:t>
       </w:r>
       <w:r>
         <w:t>.</w:t>
       </w:r>
-      <w:r>
-        <w:t xml:space="preserve"> Список содержит краткую информацию: название, основная игра, дата, город, количество игроков.</w:t>
-      </w:r>
-      <w:r>
-        <w:t xml:space="preserve"> </w:t>
-      </w:r>
-      <w:r>
-        <w:t>Каждая сессия имеет свой идентификатор (</w:t>
+    </w:p>
+    <w:p>
+      <w:pPr>
+        <w:pStyle w:val="af7"/>
+      </w:pPr>
+      <w:r>
+        <w:t>Сессии сортируются по дате от самых новых до самых старых.</w:t>
+      </w:r>
+    </w:p>
+    <w:p>
+      <w:pPr>
+        <w:pStyle w:val="af7"/>
+      </w:pPr>
+      <w:r>
+        <w:t>Пользователь может осуществить поиск конкретной сессии, указав в поисковой строке необходимое ключевое слово (</w:t>
       </w:r>
       <w:r>
         <w:rPr>
@@ -6381,35 +6425,28 @@
         <w:t>ID</w:t>
       </w:r>
       <w:r>
-        <w:t>)</w:t>
-      </w:r>
-      <w:r>
-        <w:t>.</w:t>
-      </w:r>
-    </w:p>
-    <w:p>
-      <w:pPr>
-        <w:pStyle w:val="af7"/>
-      </w:pPr>
-      <w:r>
-        <w:t>Сессии сортируются по дате от самых новых до самых старых.</w:t>
-      </w:r>
-    </w:p>
-    <w:p>
-      <w:pPr>
-        <w:pStyle w:val="af7"/>
-      </w:pPr>
-      <w:r>
-        <w:t xml:space="preserve">Пользователь может осуществить поиск конкретной сессии, зная её </w:t>
-      </w:r>
-      <w:r>
-        <w:rPr>
-          <w:lang w:val="en-US"/>
-        </w:rPr>
-        <w:t>ID</w:t>
-      </w:r>
-      <w:r>
-        <w:t xml:space="preserve">. </w:t>
+        <w:t xml:space="preserve">, </w:t>
+      </w:r>
+      <w:r>
+        <w:t>название</w:t>
+      </w:r>
+      <w:r>
+        <w:t xml:space="preserve">, </w:t>
+      </w:r>
+      <w:r>
+        <w:t>город</w:t>
+      </w:r>
+      <w:r>
+        <w:t xml:space="preserve">, </w:t>
+      </w:r>
+      <w:r>
+        <w:t>игру</w:t>
+      </w:r>
+      <w:r>
+        <w:t xml:space="preserve">, </w:t>
+      </w:r>
+      <w:r>
+        <w:t xml:space="preserve">количество недостающих игроков). </w:t>
       </w:r>
     </w:p>
     <w:p>
@@ -6420,14 +6457,13 @@
       <w:r>
         <w:rPr>
           <w:noProof/>
-          <w:lang w:eastAsia="ru-RU"/>
         </w:rPr>
         <w:lastRenderedPageBreak/>
         <w:drawing>
-          <wp:inline distT="0" distB="0" distL="0" distR="0" wp14:anchorId="7A3A8375" wp14:editId="31D22541">
-            <wp:extent cx="2705478" cy="5992061"/>
+          <wp:inline distT="0" distB="0" distL="0" distR="0" wp14:anchorId="62E4918F" wp14:editId="75B0F66F">
+            <wp:extent cx="2743424" cy="5895280"/>
             <wp:effectExtent l="0" t="0" r="0" b="0"/>
-            <wp:docPr id="5" name="Рисунок 5"/>
+            <wp:docPr id="831970185" name="Рисунок 1"/>
             <wp:cNvGraphicFramePr>
               <a:graphicFrameLocks xmlns:a="http://schemas.openxmlformats.org/drawingml/2006/main" noChangeAspect="1"/>
             </wp:cNvGraphicFramePr>
@@ -6435,7 +6471,7 @@
               <a:graphicData uri="http://schemas.openxmlformats.org/drawingml/2006/picture">
                 <pic:pic xmlns:pic="http://schemas.openxmlformats.org/drawingml/2006/picture">
                   <pic:nvPicPr>
-                    <pic:cNvPr id="1" name=""/>
+                    <pic:cNvPr id="831970185" name=""/>
                     <pic:cNvPicPr/>
                   </pic:nvPicPr>
                   <pic:blipFill>
@@ -6447,7 +6483,7 @@
                   <pic:spPr>
                     <a:xfrm>
                       <a:off x="0" y="0"/>
-                      <a:ext cx="2705478" cy="5992061"/>
+                      <a:ext cx="2763217" cy="5937812"/>
                     </a:xfrm>
                     <a:prstGeom prst="rect">
                       <a:avLst/>
@@ -6465,14 +6501,18 @@
         <w:pStyle w:val="a8"/>
       </w:pPr>
       <w:r>
-        <w:t>Экран просмотра сессий (главный экран)</w:t>
+        <w:t>Макет экрана просмотра сессий (главный экран)</w:t>
       </w:r>
     </w:p>
     <w:p>
       <w:pPr>
         <w:pStyle w:val="a6"/>
-      </w:pPr>
-      <w:bookmarkStart w:id="23" w:name="_Toc130414585"/>
+        <w:numPr>
+          <w:ilvl w:val="2"/>
+          <w:numId w:val="30"/>
+        </w:numPr>
+      </w:pPr>
+      <w:bookmarkStart w:id="23" w:name="_Toc131105145"/>
       <w:r>
         <w:t>Просмотр информации по игровой сессии</w:t>
       </w:r>
@@ -6483,42 +6523,24 @@
         <w:pStyle w:val="af7"/>
       </w:pPr>
       <w:r>
-        <w:t>Пользователь (авторизованный или неавторизованный) может просмотреть подробную информацию по сессии, включающую в себя: выш</w:t>
-      </w:r>
-      <w:r>
-        <w:t>еназванную краткую информацию</w:t>
-      </w:r>
-      <w:r>
-        <w:t>, полный список всех планируемых игр,</w:t>
-      </w:r>
-      <w:r>
-        <w:t xml:space="preserve"> краткую информацию</w:t>
-      </w:r>
-      <w:r>
-        <w:t xml:space="preserve"> о профилях создате</w:t>
-      </w:r>
-      <w:r>
-        <w:t>ля и записанных</w:t>
-      </w:r>
-      <w:r>
-        <w:t xml:space="preserve"> игроков. Краткая информация об игроках содержит никнейм и показатель репутации данного игрока.</w:t>
+        <w:t>Пользователь (авторизованный или неавторизованный) может просмотреть подробную информацию по сессии, включающую в себя: вышеназванную краткую информацию, полный список всех планируемых игр, краткую информацию о профилях создателя и записанных игроков. Краткая информация об игроках содержит никнейм и показатель репутации данного игрока.</w:t>
       </w:r>
     </w:p>
     <w:p>
       <w:pPr>
         <w:pStyle w:val="af7"/>
+        <w:jc w:val="center"/>
       </w:pPr>
       <w:r>
         <w:rPr>
           <w:noProof/>
-          <w:lang w:eastAsia="ru-RU"/>
         </w:rPr>
         <w:lastRenderedPageBreak/>
         <w:drawing>
-          <wp:inline distT="0" distB="0" distL="0" distR="0" wp14:anchorId="014D0012" wp14:editId="0208572F">
-            <wp:extent cx="2705478" cy="6011114"/>
+          <wp:inline distT="0" distB="0" distL="0" distR="0" wp14:anchorId="20EAF836" wp14:editId="7140FB11">
+            <wp:extent cx="2783876" cy="6010275"/>
             <wp:effectExtent l="0" t="0" r="0" b="0"/>
-            <wp:docPr id="6" name="Рисунок 6"/>
+            <wp:docPr id="765156962" name="Рисунок 1"/>
             <wp:cNvGraphicFramePr>
               <a:graphicFrameLocks xmlns:a="http://schemas.openxmlformats.org/drawingml/2006/main" noChangeAspect="1"/>
             </wp:cNvGraphicFramePr>
@@ -6526,7 +6548,7 @@
               <a:graphicData uri="http://schemas.openxmlformats.org/drawingml/2006/picture">
                 <pic:pic xmlns:pic="http://schemas.openxmlformats.org/drawingml/2006/picture">
                   <pic:nvPicPr>
-                    <pic:cNvPr id="1" name=""/>
+                    <pic:cNvPr id="765156962" name=""/>
                     <pic:cNvPicPr/>
                   </pic:nvPicPr>
                   <pic:blipFill>
@@ -6538,7 +6560,7 @@
                   <pic:spPr>
                     <a:xfrm>
                       <a:off x="0" y="0"/>
-                      <a:ext cx="2705478" cy="6011114"/>
+                      <a:ext cx="2791061" cy="6025787"/>
                     </a:xfrm>
                     <a:prstGeom prst="rect">
                       <a:avLst/>
@@ -6550,19 +6572,60 @@
           </wp:inline>
         </w:drawing>
       </w:r>
-      <w:r>
-        <w:t xml:space="preserve"> </w:t>
-      </w:r>
+    </w:p>
+    <w:p>
+      <w:pPr>
+        <w:pStyle w:val="a8"/>
+      </w:pPr>
+      <w:r>
+        <w:t>Макеты экранов просмотра информации по сессии</w:t>
+      </w:r>
+    </w:p>
+    <w:p>
+      <w:pPr>
+        <w:pStyle w:val="a6"/>
+        <w:numPr>
+          <w:ilvl w:val="2"/>
+          <w:numId w:val="30"/>
+        </w:numPr>
+      </w:pPr>
+      <w:bookmarkStart w:id="24" w:name="_Toc131105146"/>
+      <w:r>
+        <w:t>Создание игровой сессии</w:t>
+      </w:r>
+      <w:bookmarkEnd w:id="24"/>
+    </w:p>
+    <w:p>
+      <w:pPr>
+        <w:pStyle w:val="af7"/>
+      </w:pPr>
+      <w:r>
+        <w:t>Авторизованный пользователь может создавать собственные игровые сессии. При создании игровой сессии указываются следующие данные: название игровой сессии, необходимое количество игроков (от 0 до 20), список игр, время проведения игры, место проведения игры. После заполнения формы и подтверждения создания сессия добавляется в общедоступный список игровых сессий.</w:t>
+      </w:r>
+    </w:p>
+    <w:p>
+      <w:pPr>
+        <w:pStyle w:val="af7"/>
+      </w:pPr>
+      <w:r>
+        <w:t>Создатель может удалить принадлежащую ему игровую сессию.</w:t>
+      </w:r>
+    </w:p>
+    <w:p>
+      <w:pPr>
+        <w:pStyle w:val="af7"/>
+        <w:jc w:val="center"/>
+      </w:pPr>
       <w:r>
         <w:rPr>
           <w:noProof/>
-          <w:lang w:eastAsia="ru-RU"/>
-        </w:rPr>
+        </w:rPr>
+        <w:lastRenderedPageBreak/>
         <w:drawing>
-          <wp:inline distT="0" distB="0" distL="0" distR="0" wp14:anchorId="1862C15A" wp14:editId="1FA046E1">
-            <wp:extent cx="2724530" cy="6020640"/>
+          <wp:inline distT="0" distB="0" distL="0" distR="0" wp14:anchorId="64ECB801" wp14:editId="685BEFE1">
+            <wp:extent cx="2725947" cy="5891842"/>
             <wp:effectExtent l="0" t="0" r="0" b="0"/>
-            <wp:docPr id="7" name="Рисунок 7"/>
+            <wp:docPr id="940337993" name="Рисунок 1"/>
             <wp:cNvGraphicFramePr>
               <a:graphicFrameLocks xmlns:a="http://schemas.openxmlformats.org/drawingml/2006/main" noChangeAspect="1"/>
             </wp:cNvGraphicFramePr>
@@ -6570,7 +6633,7 @@
               <a:graphicData uri="http://schemas.openxmlformats.org/drawingml/2006/picture">
                 <pic:pic xmlns:pic="http://schemas.openxmlformats.org/drawingml/2006/picture">
                   <pic:nvPicPr>
-                    <pic:cNvPr id="1" name=""/>
+                    <pic:cNvPr id="940337993" name=""/>
                     <pic:cNvPicPr/>
                   </pic:nvPicPr>
                   <pic:blipFill>
@@ -6582,7 +6645,7 @@
                   <pic:spPr>
                     <a:xfrm>
                       <a:off x="0" y="0"/>
-                      <a:ext cx="2724530" cy="6020640"/>
+                      <a:ext cx="2739859" cy="5921911"/>
                     </a:xfrm>
                     <a:prstGeom prst="rect">
                       <a:avLst/>
@@ -6594,57 +6657,15 @@
           </wp:inline>
         </w:drawing>
       </w:r>
-    </w:p>
-    <w:p>
-      <w:pPr>
-        <w:pStyle w:val="a8"/>
-      </w:pPr>
-      <w:r>
-        <w:t>Экран просмотра информации по сессии</w:t>
-      </w:r>
-    </w:p>
-    <w:p>
-      <w:pPr>
-        <w:pStyle w:val="a6"/>
-      </w:pPr>
-      <w:bookmarkStart w:id="24" w:name="_Toc130414586"/>
-      <w:r>
-        <w:t>Создание игровой сессии</w:t>
-      </w:r>
-      <w:bookmarkEnd w:id="24"/>
-    </w:p>
-    <w:p>
-      <w:pPr>
-        <w:pStyle w:val="af7"/>
-      </w:pPr>
-      <w:r>
-        <w:t>Авторизованный пользователь может создавать собственные игровые сессии. При создании игровой сессии указываются следующие данные: название игровой сессии, необходимое количество игроков, список игр, время проведения игры, место проведения игры. После заполнения формы и подтверждения создания сессия добавляется в общедоступный список игровых сессий.</w:t>
-      </w:r>
-    </w:p>
-    <w:p>
-      <w:pPr>
-        <w:pStyle w:val="af7"/>
-      </w:pPr>
-      <w:r>
-        <w:t>Создатель может удалить принадлежащую ему игровую сессию.</w:t>
-      </w:r>
-    </w:p>
-    <w:p>
-      <w:pPr>
-        <w:pStyle w:val="af7"/>
-        <w:jc w:val="center"/>
-      </w:pPr>
       <w:r>
         <w:rPr>
           <w:noProof/>
-          <w:lang w:eastAsia="ru-RU"/>
-        </w:rPr>
-        <w:lastRenderedPageBreak/>
+        </w:rPr>
         <w:drawing>
-          <wp:inline distT="0" distB="0" distL="0" distR="0" wp14:anchorId="3E43CE07" wp14:editId="4A43B1E4">
-            <wp:extent cx="2695951" cy="6011114"/>
-            <wp:effectExtent l="0" t="0" r="9525" b="8890"/>
-            <wp:docPr id="8" name="Рисунок 8"/>
+          <wp:inline distT="0" distB="0" distL="0" distR="0" wp14:anchorId="2A0E6BB2" wp14:editId="06466728">
+            <wp:extent cx="2729200" cy="5872381"/>
+            <wp:effectExtent l="0" t="0" r="0" b="0"/>
+            <wp:docPr id="1888352255" name="Рисунок 1"/>
             <wp:cNvGraphicFramePr>
               <a:graphicFrameLocks xmlns:a="http://schemas.openxmlformats.org/drawingml/2006/main" noChangeAspect="1"/>
             </wp:cNvGraphicFramePr>
@@ -6652,7 +6673,7 @@
               <a:graphicData uri="http://schemas.openxmlformats.org/drawingml/2006/picture">
                 <pic:pic xmlns:pic="http://schemas.openxmlformats.org/drawingml/2006/picture">
                   <pic:nvPicPr>
-                    <pic:cNvPr id="1" name=""/>
+                    <pic:cNvPr id="1888352255" name=""/>
                     <pic:cNvPicPr/>
                   </pic:nvPicPr>
                   <pic:blipFill>
@@ -6664,7 +6685,7 @@
                   <pic:spPr>
                     <a:xfrm>
                       <a:off x="0" y="0"/>
-                      <a:ext cx="2695951" cy="6011114"/>
+                      <a:ext cx="2743786" cy="5903766"/>
                     </a:xfrm>
                     <a:prstGeom prst="rect">
                       <a:avLst/>
@@ -6682,24 +6703,20 @@
         <w:pStyle w:val="a8"/>
       </w:pPr>
       <w:r>
-        <w:t xml:space="preserve">Экран создания игровой </w:t>
-      </w:r>
-      <w:proofErr w:type="spellStart"/>
-      <w:r>
-        <w:t>сесиии</w:t>
-      </w:r>
-      <w:proofErr w:type="spellEnd"/>
+        <w:t>Макеты экрана создания игровой сессии и информации о созданной игровой сессии (со стороны создателя)</w:t>
+      </w:r>
     </w:p>
     <w:p>
       <w:pPr>
         <w:pStyle w:val="a6"/>
-      </w:pPr>
-      <w:bookmarkStart w:id="25" w:name="_Toc130414587"/>
-      <w:r>
-        <w:t>Запись на игровую сессию</w:t>
-      </w:r>
-      <w:r>
-        <w:t xml:space="preserve"> и отписка от неё</w:t>
+        <w:numPr>
+          <w:ilvl w:val="2"/>
+          <w:numId w:val="30"/>
+        </w:numPr>
+      </w:pPr>
+      <w:bookmarkStart w:id="25" w:name="_Toc131105147"/>
+      <w:r>
+        <w:t>Запись на игровую сессию и отписка от неё</w:t>
       </w:r>
       <w:bookmarkEnd w:id="25"/>
     </w:p>
@@ -6716,33 +6733,32 @@
         <w:pStyle w:val="af7"/>
       </w:pPr>
       <w:r>
-        <w:t xml:space="preserve">Если пользователь записан на сессию, ему доступна функция отписки от неё. При отписке от сессии освобождается место для другого пользователя и </w:t>
+        <w:t xml:space="preserve">Если пользователь записан на сессию, ему доступна возможность отписки от неё. При отписке от сессии освобождается место для другого </w:t>
       </w:r>
       <w:r>
         <w:lastRenderedPageBreak/>
-        <w:t>увеличивается счётчик свободных мест. Если пользователь отписывается от полностью сформированной сессии, скрытой из общего списка, сессия возвращается в общий список и становится снова доступной.</w:t>
-      </w:r>
-      <w:r>
+        <w:t>пользователя и увеличивается счётчик свободных мест. Если пользователь отписывается от полностью сформированной сессии, скрытой из общего списка, сессия возвращается в общий список и становится снова доступной. Пользователь может отписаться от сессии только до тех пор, пока она не началась (время сессии не наступило).</w:t>
+      </w:r>
+    </w:p>
+    <w:p>
+      <w:pPr>
+        <w:pStyle w:val="af7"/>
+      </w:pPr>
+      <w:r>
+        <w:rPr>
+          <w:noProof/>
+        </w:rPr>
         <w:t xml:space="preserve"> </w:t>
       </w:r>
       <w:r>
-        <w:t>Пользователь может отписаться от сессии только до тех пор, пока она не началась (время сессии не наступило).</w:t>
-      </w:r>
-    </w:p>
-    <w:p>
-      <w:pPr>
-        <w:pStyle w:val="af7"/>
-      </w:pPr>
-      <w:r>
         <w:rPr>
           <w:noProof/>
-          <w:lang w:eastAsia="ru-RU"/>
         </w:rPr>
         <w:drawing>
-          <wp:inline distT="0" distB="0" distL="0" distR="0" wp14:anchorId="2979E519" wp14:editId="4456C966">
-            <wp:extent cx="2705478" cy="6011114"/>
+          <wp:inline distT="0" distB="0" distL="0" distR="0" wp14:anchorId="55F014B0" wp14:editId="765695C0">
+            <wp:extent cx="2687567" cy="5797020"/>
             <wp:effectExtent l="0" t="0" r="0" b="0"/>
-            <wp:docPr id="9" name="Рисунок 9"/>
+            <wp:docPr id="1527860039" name="Рисунок 1"/>
             <wp:cNvGraphicFramePr>
               <a:graphicFrameLocks xmlns:a="http://schemas.openxmlformats.org/drawingml/2006/main" noChangeAspect="1"/>
             </wp:cNvGraphicFramePr>
@@ -6750,172 +6766,7 @@
               <a:graphicData uri="http://schemas.openxmlformats.org/drawingml/2006/picture">
                 <pic:pic xmlns:pic="http://schemas.openxmlformats.org/drawingml/2006/picture">
                   <pic:nvPicPr>
-                    <pic:cNvPr id="1" name=""/>
-                    <pic:cNvPicPr/>
-                  </pic:nvPicPr>
-                  <pic:blipFill>
-                    <a:blip r:embed="rId13"/>
-                    <a:stretch>
-                      <a:fillRect/>
-                    </a:stretch>
-                  </pic:blipFill>
-                  <pic:spPr>
-                    <a:xfrm>
-                      <a:off x="0" y="0"/>
-                      <a:ext cx="2705478" cy="6011114"/>
-                    </a:xfrm>
-                    <a:prstGeom prst="rect">
-                      <a:avLst/>
-                    </a:prstGeom>
-                  </pic:spPr>
-                </pic:pic>
-              </a:graphicData>
-            </a:graphic>
-          </wp:inline>
-        </w:drawing>
-      </w:r>
-      <w:r>
-        <w:rPr>
-          <w:noProof/>
-          <w:lang w:eastAsia="ru-RU"/>
-        </w:rPr>
-        <w:drawing>
-          <wp:inline distT="0" distB="0" distL="0" distR="0" wp14:anchorId="76673F48" wp14:editId="71F3B72C">
-            <wp:extent cx="2724530" cy="6020640"/>
-            <wp:effectExtent l="0" t="0" r="0" b="0"/>
-            <wp:docPr id="10" name="Рисунок 10"/>
-            <wp:cNvGraphicFramePr>
-              <a:graphicFrameLocks xmlns:a="http://schemas.openxmlformats.org/drawingml/2006/main" noChangeAspect="1"/>
-            </wp:cNvGraphicFramePr>
-            <a:graphic xmlns:a="http://schemas.openxmlformats.org/drawingml/2006/main">
-              <a:graphicData uri="http://schemas.openxmlformats.org/drawingml/2006/picture">
-                <pic:pic xmlns:pic="http://schemas.openxmlformats.org/drawingml/2006/picture">
-                  <pic:nvPicPr>
-                    <pic:cNvPr id="1" name=""/>
-                    <pic:cNvPicPr/>
-                  </pic:nvPicPr>
-                  <pic:blipFill>
-                    <a:blip r:embed="rId14"/>
-                    <a:stretch>
-                      <a:fillRect/>
-                    </a:stretch>
-                  </pic:blipFill>
-                  <pic:spPr>
-                    <a:xfrm>
-                      <a:off x="0" y="0"/>
-                      <a:ext cx="2724530" cy="6020640"/>
-                    </a:xfrm>
-                    <a:prstGeom prst="rect">
-                      <a:avLst/>
-                    </a:prstGeom>
-                  </pic:spPr>
-                </pic:pic>
-              </a:graphicData>
-            </a:graphic>
-          </wp:inline>
-        </w:drawing>
-      </w:r>
-    </w:p>
-    <w:p>
-      <w:pPr>
-        <w:pStyle w:val="a8"/>
-      </w:pPr>
-      <w:r>
-        <w:t>Экран для записи на сессию и отписки от неё</w:t>
-      </w:r>
-    </w:p>
-    <w:p>
-      <w:pPr>
-        <w:pStyle w:val="a6"/>
-      </w:pPr>
-      <w:bookmarkStart w:id="26" w:name="_Toc130414588"/>
-      <w:r>
-        <w:t>Личный кабинет пользователя</w:t>
-      </w:r>
-      <w:bookmarkEnd w:id="26"/>
-    </w:p>
-    <w:p>
-      <w:pPr>
-        <w:pStyle w:val="af7"/>
-      </w:pPr>
-      <w:r>
-        <w:t xml:space="preserve">Авторизованный пользователь имеет возможность просматривать </w:t>
-      </w:r>
-      <w:r>
-        <w:t>и изменять информацию о своём профиле.</w:t>
-      </w:r>
-      <w:r>
-        <w:t xml:space="preserve"> На странице аккаунта отображается </w:t>
-      </w:r>
-      <w:r>
-        <w:lastRenderedPageBreak/>
-        <w:t xml:space="preserve">следующая информация: логин пользователя, аватар, репутация (см. </w:t>
-      </w:r>
-      <w:r>
-        <w:t>пункт 3.2.8</w:t>
-      </w:r>
-      <w:r>
-        <w:t>), статус блокировки (см. пункт 3.2.</w:t>
-      </w:r>
-      <w:r>
-        <w:t>10</w:t>
-      </w:r>
-      <w:r>
-        <w:t xml:space="preserve">), список </w:t>
-      </w:r>
-      <w:r>
-        <w:t>всех игровых сессий, возраст, список любимых игр и ссылки на соцсети. Сессии с</w:t>
-      </w:r>
-      <w:r>
-        <w:t>ортируются по дате,</w:t>
-      </w:r>
-      <w:r>
-        <w:t xml:space="preserve"> цвет сессии зависит от её статуса завершённости</w:t>
-      </w:r>
-      <w:r>
-        <w:t>/</w:t>
-      </w:r>
-      <w:r>
-        <w:t>незавершённости</w:t>
-      </w:r>
-      <w:r>
-        <w:t>.</w:t>
-      </w:r>
-      <w:r>
-        <w:t xml:space="preserve"> Любой пользователь может просмотреть подробную информацию по </w:t>
-      </w:r>
-      <w:r>
-        <w:t>всем сессиям</w:t>
-      </w:r>
-      <w:r>
-        <w:t>.</w:t>
-      </w:r>
-      <w:r>
-        <w:t xml:space="preserve"> </w:t>
-      </w:r>
-    </w:p>
-    <w:p>
-      <w:pPr>
-        <w:pStyle w:val="af7"/>
-      </w:pPr>
-      <w:r>
-        <w:rPr>
-          <w:noProof/>
-          <w:lang w:eastAsia="ru-RU"/>
-        </w:rPr>
-        <w:drawing>
-          <wp:inline distT="0" distB="0" distL="0" distR="0" wp14:anchorId="208A13AC" wp14:editId="6C21660E">
-            <wp:extent cx="2686425" cy="6011114"/>
-            <wp:effectExtent l="0" t="0" r="0" b="8890"/>
-            <wp:docPr id="12" name="Рисунок 12"/>
-            <wp:cNvGraphicFramePr>
-              <a:graphicFrameLocks xmlns:a="http://schemas.openxmlformats.org/drawingml/2006/main" noChangeAspect="1"/>
-            </wp:cNvGraphicFramePr>
-            <a:graphic xmlns:a="http://schemas.openxmlformats.org/drawingml/2006/main">
-              <a:graphicData uri="http://schemas.openxmlformats.org/drawingml/2006/picture">
-                <pic:pic xmlns:pic="http://schemas.openxmlformats.org/drawingml/2006/picture">
-                  <pic:nvPicPr>
-                    <pic:cNvPr id="1" name=""/>
+                    <pic:cNvPr id="1527860039" name=""/>
                     <pic:cNvPicPr/>
                   </pic:nvPicPr>
                   <pic:blipFill>
@@ -6927,7 +6778,7 @@
                   <pic:spPr>
                     <a:xfrm>
                       <a:off x="0" y="0"/>
-                      <a:ext cx="2686425" cy="6011114"/>
+                      <a:ext cx="2692555" cy="5807780"/>
                     </a:xfrm>
                     <a:prstGeom prst="rect">
                       <a:avLst/>
@@ -6940,18 +6791,20 @@
         </w:drawing>
       </w:r>
       <w:r>
+        <w:rPr>
+          <w:noProof/>
+        </w:rPr>
         <w:t xml:space="preserve"> </w:t>
       </w:r>
       <w:r>
         <w:rPr>
           <w:noProof/>
-          <w:lang w:eastAsia="ru-RU"/>
         </w:rPr>
         <w:drawing>
-          <wp:inline distT="0" distB="0" distL="0" distR="0" wp14:anchorId="1190726F" wp14:editId="6D82CDF5">
-            <wp:extent cx="2705478" cy="6011114"/>
-            <wp:effectExtent l="0" t="0" r="0" b="0"/>
-            <wp:docPr id="13" name="Рисунок 13"/>
+          <wp:inline distT="0" distB="0" distL="0" distR="0" wp14:anchorId="72BBE394" wp14:editId="2D169649">
+            <wp:extent cx="2695492" cy="5803876"/>
+            <wp:effectExtent l="0" t="0" r="0" b="6985"/>
+            <wp:docPr id="482833436" name="Рисунок 1"/>
             <wp:cNvGraphicFramePr>
               <a:graphicFrameLocks xmlns:a="http://schemas.openxmlformats.org/drawingml/2006/main" noChangeAspect="1"/>
             </wp:cNvGraphicFramePr>
@@ -6959,7 +6812,7 @@
               <a:graphicData uri="http://schemas.openxmlformats.org/drawingml/2006/picture">
                 <pic:pic xmlns:pic="http://schemas.openxmlformats.org/drawingml/2006/picture">
                   <pic:nvPicPr>
-                    <pic:cNvPr id="1" name=""/>
+                    <pic:cNvPr id="482833436" name=""/>
                     <pic:cNvPicPr/>
                   </pic:nvPicPr>
                   <pic:blipFill>
@@ -6971,7 +6824,7 @@
                   <pic:spPr>
                     <a:xfrm>
                       <a:off x="0" y="0"/>
-                      <a:ext cx="2705478" cy="6011114"/>
+                      <a:ext cx="2696891" cy="5806889"/>
                     </a:xfrm>
                     <a:prstGeom prst="rect">
                       <a:avLst/>
@@ -6989,55 +6842,54 @@
         <w:pStyle w:val="a8"/>
       </w:pPr>
       <w:r>
-        <w:t>Экраны профиля и списка сессий игрока</w:t>
+        <w:t>Макеты экранов для записи на сессию и отписки от неё</w:t>
       </w:r>
     </w:p>
     <w:p>
       <w:pPr>
         <w:pStyle w:val="a6"/>
-      </w:pPr>
-      <w:bookmarkStart w:id="27" w:name="_Toc130414589"/>
-      <w:r>
-        <w:t>Редактирование личного профиля</w:t>
-      </w:r>
-      <w:bookmarkEnd w:id="27"/>
+        <w:numPr>
+          <w:ilvl w:val="2"/>
+          <w:numId w:val="30"/>
+        </w:numPr>
+      </w:pPr>
+      <w:bookmarkStart w:id="26" w:name="_Toc131105148"/>
+      <w:r>
+        <w:t>Личный кабинет пользователя</w:t>
+      </w:r>
+      <w:bookmarkEnd w:id="26"/>
     </w:p>
     <w:p>
       <w:pPr>
         <w:pStyle w:val="af7"/>
       </w:pPr>
       <w:r>
+        <w:t xml:space="preserve">Авторизованный пользователь имеет возможность просматривать и изменять информацию о своём профиле. На странице аккаунта отображается следующая информация: логин пользователя, аватар, репутация (см. пункт </w:t>
+      </w:r>
+      <w:r>
         <w:lastRenderedPageBreak/>
-        <w:t>Авторизованный пользователь имеет возможность редактироват</w:t>
-      </w:r>
-      <w:r>
-        <w:t>ь</w:t>
-      </w:r>
-      <w:r>
-        <w:t xml:space="preserve"> собственный профиль.</w:t>
-      </w:r>
-      <w:r>
-        <w:t xml:space="preserve"> Редактированию подлежит ин6формация о возрасте, любимых играх и ссылках на соцсети. Также пользователь может сменить пароль от учётной записи.</w:t>
-      </w:r>
-      <w:r>
-        <w:t xml:space="preserve"> Введённые данные подлежат проверке на правильность (ссылки на соцсети должны иметь верный домен).</w:t>
+        <w:t xml:space="preserve">3.2.8), статус блокировки (см. пункт 3.2.10), список всех игровых сессий, возраст </w:t>
+      </w:r>
+      <w:r>
+        <w:t>(по умолчанию отображается значение «не указан»),</w:t>
+      </w:r>
+      <w:r>
+        <w:t xml:space="preserve"> список любимых игр и ссылки на соцсети. Сессии сортируются по дате. Цвет обводки сессии зависит от её статуса завершённости или незавершённости. Любой пользователь может просмотреть подробную информацию по всем сессиям. </w:t>
       </w:r>
     </w:p>
     <w:p>
       <w:pPr>
         <w:pStyle w:val="af7"/>
-        <w:jc w:val="center"/>
       </w:pPr>
       <w:r>
         <w:rPr>
           <w:noProof/>
-          <w:lang w:eastAsia="ru-RU"/>
         </w:rPr>
         <w:drawing>
-          <wp:inline distT="0" distB="0" distL="0" distR="0" wp14:anchorId="1DF3574F" wp14:editId="1B693403">
-            <wp:extent cx="2695951" cy="6020640"/>
-            <wp:effectExtent l="0" t="0" r="9525" b="0"/>
-            <wp:docPr id="14" name="Рисунок 14"/>
+          <wp:inline distT="0" distB="0" distL="0" distR="0" wp14:anchorId="56902930" wp14:editId="7388F8E4">
+            <wp:extent cx="2722262" cy="5847823"/>
+            <wp:effectExtent l="0" t="0" r="1905" b="635"/>
+            <wp:docPr id="1178894559" name="Рисунок 1"/>
             <wp:cNvGraphicFramePr>
               <a:graphicFrameLocks xmlns:a="http://schemas.openxmlformats.org/drawingml/2006/main" noChangeAspect="1"/>
             </wp:cNvGraphicFramePr>
@@ -7045,7 +6897,7 @@
               <a:graphicData uri="http://schemas.openxmlformats.org/drawingml/2006/picture">
                 <pic:pic xmlns:pic="http://schemas.openxmlformats.org/drawingml/2006/picture">
                   <pic:nvPicPr>
-                    <pic:cNvPr id="1" name=""/>
+                    <pic:cNvPr id="1178894559" name=""/>
                     <pic:cNvPicPr/>
                   </pic:nvPicPr>
                   <pic:blipFill>
@@ -7057,7 +6909,7 @@
                   <pic:spPr>
                     <a:xfrm>
                       <a:off x="0" y="0"/>
-                      <a:ext cx="2695951" cy="6020640"/>
+                      <a:ext cx="2724174" cy="5851930"/>
                     </a:xfrm>
                     <a:prstGeom prst="rect">
                       <a:avLst/>
@@ -7069,73 +6921,18 @@
           </wp:inline>
         </w:drawing>
       </w:r>
-    </w:p>
-    <w:p>
-      <w:pPr>
-        <w:pStyle w:val="a8"/>
-      </w:pPr>
-      <w:r>
-        <w:t>Экран редактирования профиля</w:t>
-      </w:r>
-    </w:p>
-    <w:p>
-      <w:pPr>
-        <w:pStyle w:val="a6"/>
-      </w:pPr>
-      <w:bookmarkStart w:id="28" w:name="_Toc130414590"/>
-      <w:r>
-        <w:t>Репутация пользователя</w:t>
-      </w:r>
-      <w:bookmarkEnd w:id="28"/>
-    </w:p>
-    <w:p>
-      <w:pPr>
-        <w:pStyle w:val="af7"/>
-      </w:pPr>
-      <w:r>
-        <w:t xml:space="preserve">Авторизованный пользователь может менять один раз репутацию другого игрока в том случае, если участвовал с ним в одной игровой сессии. </w:t>
-      </w:r>
-      <w:r>
-        <w:lastRenderedPageBreak/>
-        <w:t>Изменение репутации происходит путём увеличения или уменьшения</w:t>
-      </w:r>
-      <w:r>
-        <w:t xml:space="preserve"> текущего значения</w:t>
-      </w:r>
-      <w:r>
-        <w:t xml:space="preserve"> на один пункт, по выбору пользователя. Функция изменения репутации находится на странице профиля пользователя. Пользователь не может изменять репутацию самого себя. Репутация показывает </w:t>
-      </w:r>
-      <w:r>
-        <w:t>д</w:t>
-      </w:r>
-      <w:r>
-        <w:t>обросовестность пользователя исходя из мнения</w:t>
-      </w:r>
       <w:r>
         <w:t xml:space="preserve"> </w:t>
       </w:r>
       <w:r>
-        <w:t>других пользователей</w:t>
-      </w:r>
-      <w:r>
-        <w:t xml:space="preserve">. </w:t>
-      </w:r>
-    </w:p>
-    <w:p>
-      <w:pPr>
-        <w:pStyle w:val="af7"/>
-        <w:jc w:val="center"/>
-      </w:pPr>
-      <w:r>
         <w:rPr>
           <w:noProof/>
-          <w:lang w:eastAsia="ru-RU"/>
         </w:rPr>
         <w:drawing>
-          <wp:inline distT="0" distB="0" distL="0" distR="0" wp14:anchorId="09B5EEDE" wp14:editId="2399764B">
-            <wp:extent cx="2686425" cy="6011114"/>
-            <wp:effectExtent l="0" t="0" r="0" b="8890"/>
-            <wp:docPr id="16" name="Рисунок 16"/>
+          <wp:inline distT="0" distB="0" distL="0" distR="0" wp14:anchorId="68C13697" wp14:editId="5758311F">
+            <wp:extent cx="2711631" cy="5842742"/>
+            <wp:effectExtent l="0" t="0" r="0" b="5715"/>
+            <wp:docPr id="1427284855" name="Рисунок 1"/>
             <wp:cNvGraphicFramePr>
               <a:graphicFrameLocks xmlns:a="http://schemas.openxmlformats.org/drawingml/2006/main" noChangeAspect="1"/>
             </wp:cNvGraphicFramePr>
@@ -7143,131 +6940,7 @@
               <a:graphicData uri="http://schemas.openxmlformats.org/drawingml/2006/picture">
                 <pic:pic xmlns:pic="http://schemas.openxmlformats.org/drawingml/2006/picture">
                   <pic:nvPicPr>
-                    <pic:cNvPr id="1" name=""/>
-                    <pic:cNvPicPr/>
-                  </pic:nvPicPr>
-                  <pic:blipFill>
-                    <a:blip r:embed="rId16"/>
-                    <a:stretch>
-                      <a:fillRect/>
-                    </a:stretch>
-                  </pic:blipFill>
-                  <pic:spPr>
-                    <a:xfrm>
-                      <a:off x="0" y="0"/>
-                      <a:ext cx="2686425" cy="6011114"/>
-                    </a:xfrm>
-                    <a:prstGeom prst="rect">
-                      <a:avLst/>
-                    </a:prstGeom>
-                  </pic:spPr>
-                </pic:pic>
-              </a:graphicData>
-            </a:graphic>
-          </wp:inline>
-        </w:drawing>
-      </w:r>
-    </w:p>
-    <w:p>
-      <w:pPr>
-        <w:pStyle w:val="a8"/>
-      </w:pPr>
-      <w:r>
-        <w:t>Экран с функцией изменения репутации</w:t>
-      </w:r>
-    </w:p>
-    <w:p>
-      <w:pPr>
-        <w:pStyle w:val="a6"/>
-      </w:pPr>
-      <w:bookmarkStart w:id="29" w:name="_Toc130414591"/>
-      <w:r>
-        <w:t xml:space="preserve">Генератор результата броска </w:t>
-      </w:r>
-      <w:r>
-        <w:t>игрального</w:t>
-      </w:r>
-      <w:r>
-        <w:t xml:space="preserve"> кубика</w:t>
-      </w:r>
-      <w:bookmarkEnd w:id="29"/>
-    </w:p>
-    <w:p>
-      <w:pPr>
-        <w:pStyle w:val="af7"/>
-      </w:pPr>
-      <w:r>
-        <w:lastRenderedPageBreak/>
-        <w:t xml:space="preserve">Пользователю (авторизованному и неавторизованному) доступна функция генерации результата броска игрального кубика. </w:t>
-      </w:r>
-      <w:r>
-        <w:t xml:space="preserve">Для использования функции </w:t>
-      </w:r>
-      <w:r>
-        <w:t>пользователь может оставить по умолчанию или указать собственные значения следующих параметров: количество граней (</w:t>
-      </w:r>
-      <w:r>
-        <w:t xml:space="preserve">по умолчанию </w:t>
-      </w:r>
-      <w:r>
-        <w:t>6</w:t>
-      </w:r>
-      <w:r>
-        <w:t>), количество кубиков (</w:t>
-      </w:r>
-      <w:r>
-        <w:t xml:space="preserve">по умолчанию </w:t>
-      </w:r>
-      <w:r>
-        <w:t>1</w:t>
-      </w:r>
-      <w:r>
-        <w:t>), модификатор броска (</w:t>
-      </w:r>
-      <w:r>
-        <w:t xml:space="preserve">по умолчанию </w:t>
-      </w:r>
-      <w:r>
-        <w:t>+0</w:t>
-      </w:r>
-      <w:r>
-        <w:t xml:space="preserve">). </w:t>
-      </w:r>
-      <w:r>
-        <w:t xml:space="preserve">При </w:t>
-      </w:r>
-      <w:r>
-        <w:t xml:space="preserve">подтверждении параметров следует генерация и отображение пользователю </w:t>
-      </w:r>
-      <w:r>
-        <w:t>результата согласно</w:t>
-      </w:r>
-      <w:r>
-        <w:t xml:space="preserve"> заданным параметрам.</w:t>
-      </w:r>
-    </w:p>
-    <w:p>
-      <w:pPr>
-        <w:pStyle w:val="af7"/>
-      </w:pPr>
-      <w:r>
-        <w:rPr>
-          <w:noProof/>
-          <w:lang w:eastAsia="ru-RU"/>
-        </w:rPr>
-        <w:drawing>
-          <wp:inline distT="0" distB="0" distL="0" distR="0" wp14:anchorId="2F99A5B1" wp14:editId="3476441A">
-            <wp:extent cx="2676899" cy="5992061"/>
-            <wp:effectExtent l="0" t="0" r="9525" b="0"/>
-            <wp:docPr id="17" name="Рисунок 17"/>
-            <wp:cNvGraphicFramePr>
-              <a:graphicFrameLocks xmlns:a="http://schemas.openxmlformats.org/drawingml/2006/main" noChangeAspect="1"/>
-            </wp:cNvGraphicFramePr>
-            <a:graphic xmlns:a="http://schemas.openxmlformats.org/drawingml/2006/main">
-              <a:graphicData uri="http://schemas.openxmlformats.org/drawingml/2006/picture">
-                <pic:pic xmlns:pic="http://schemas.openxmlformats.org/drawingml/2006/picture">
-                  <pic:nvPicPr>
-                    <pic:cNvPr id="1" name=""/>
+                    <pic:cNvPr id="1427284855" name=""/>
                     <pic:cNvPicPr/>
                   </pic:nvPicPr>
                   <pic:blipFill>
@@ -7279,7 +6952,7 @@
                   <pic:spPr>
                     <a:xfrm>
                       <a:off x="0" y="0"/>
-                      <a:ext cx="2676899" cy="5992061"/>
+                      <a:ext cx="2711812" cy="5843132"/>
                     </a:xfrm>
                     <a:prstGeom prst="rect">
                       <a:avLst/>
@@ -7291,19 +6964,64 @@
           </wp:inline>
         </w:drawing>
       </w:r>
-      <w:r>
-        <w:t xml:space="preserve"> </w:t>
-      </w:r>
+    </w:p>
+    <w:p>
+      <w:pPr>
+        <w:pStyle w:val="a8"/>
+      </w:pPr>
+      <w:r>
+        <w:t>Макеты экранов профиля и списка сессий игрока</w:t>
+      </w:r>
+    </w:p>
+    <w:p>
+      <w:pPr>
+        <w:pStyle w:val="a6"/>
+        <w:numPr>
+          <w:ilvl w:val="2"/>
+          <w:numId w:val="30"/>
+        </w:numPr>
+      </w:pPr>
+      <w:bookmarkStart w:id="27" w:name="_Toc131105149"/>
+      <w:r>
+        <w:t>Редактирование личного профиля</w:t>
+      </w:r>
+      <w:bookmarkEnd w:id="27"/>
+    </w:p>
+    <w:p>
+      <w:pPr>
+        <w:pStyle w:val="af7"/>
+      </w:pPr>
+      <w:r>
+        <w:t xml:space="preserve">Авторизованный пользователь имеет возможность редактировать собственный профиль. Редактированию подлежит информация о возрасте (не меньше 0 и не больше 120), любимых играх (кол-во символов – не более 1024) </w:t>
+      </w:r>
+      <w:r>
+        <w:lastRenderedPageBreak/>
+        <w:t>и ссылках на соцсети (проверяются на корректность, действительно ли они ведут на домены указанных соцсетей</w:t>
+      </w:r>
+      <w:r>
+        <w:t>)</w:t>
+      </w:r>
+      <w:r>
+        <w:t>.</w:t>
+      </w:r>
+      <w:r>
+        <w:t xml:space="preserve"> Также пользователь может сменить пароль от учётной записи.</w:t>
+      </w:r>
+    </w:p>
+    <w:p>
+      <w:pPr>
+        <w:pStyle w:val="af7"/>
+        <w:jc w:val="center"/>
+      </w:pPr>
       <w:r>
         <w:rPr>
           <w:noProof/>
-          <w:lang w:eastAsia="ru-RU"/>
         </w:rPr>
         <w:drawing>
-          <wp:inline distT="0" distB="0" distL="0" distR="0" wp14:anchorId="0838589C" wp14:editId="74AC1F67">
-            <wp:extent cx="2705478" cy="6030167"/>
-            <wp:effectExtent l="0" t="0" r="0" b="0"/>
-            <wp:docPr id="18" name="Рисунок 18"/>
+          <wp:inline distT="0" distB="0" distL="0" distR="0" wp14:anchorId="6D614C2C" wp14:editId="48B432FD">
+            <wp:extent cx="2715640" cy="5809409"/>
+            <wp:effectExtent l="0" t="0" r="8890" b="1270"/>
+            <wp:docPr id="606754798" name="Рисунок 1"/>
             <wp:cNvGraphicFramePr>
               <a:graphicFrameLocks xmlns:a="http://schemas.openxmlformats.org/drawingml/2006/main" noChangeAspect="1"/>
             </wp:cNvGraphicFramePr>
@@ -7311,7 +7029,7 @@
               <a:graphicData uri="http://schemas.openxmlformats.org/drawingml/2006/picture">
                 <pic:pic xmlns:pic="http://schemas.openxmlformats.org/drawingml/2006/picture">
                   <pic:nvPicPr>
-                    <pic:cNvPr id="1" name=""/>
+                    <pic:cNvPr id="606754798" name=""/>
                     <pic:cNvPicPr/>
                   </pic:nvPicPr>
                   <pic:blipFill>
@@ -7323,7 +7041,7 @@
                   <pic:spPr>
                     <a:xfrm>
                       <a:off x="0" y="0"/>
-                      <a:ext cx="2705478" cy="6030167"/>
+                      <a:ext cx="2730840" cy="5841926"/>
                     </a:xfrm>
                     <a:prstGeom prst="rect">
                       <a:avLst/>
@@ -7335,113 +7053,21 @@
           </wp:inline>
         </w:drawing>
       </w:r>
-    </w:p>
-    <w:p>
-      <w:pPr>
-        <w:pStyle w:val="a8"/>
-      </w:pPr>
-      <w:r>
-        <w:t>Экраны генератора результата броска кубика</w:t>
-      </w:r>
-    </w:p>
-    <w:p>
-      <w:pPr>
-        <w:pStyle w:val="a6"/>
-      </w:pPr>
-      <w:bookmarkStart w:id="30" w:name="_Toc130414592"/>
-      <w:r>
-        <w:t>Администрирование</w:t>
-      </w:r>
-      <w:bookmarkEnd w:id="30"/>
-    </w:p>
-    <w:p>
-      <w:pPr>
-        <w:pStyle w:val="af7"/>
-      </w:pPr>
-      <w:r>
-        <w:lastRenderedPageBreak/>
-        <w:t>Авторизованный пользователь с ролью администратора имеет следующие дополнительные возможности.</w:t>
-      </w:r>
-    </w:p>
-    <w:p>
-      <w:pPr>
-        <w:pStyle w:val="af7"/>
-      </w:pPr>
-      <w:r>
-        <w:t xml:space="preserve">Администратору доступно изменение </w:t>
-      </w:r>
-      <w:r>
-        <w:t>названий существующих</w:t>
-      </w:r>
-      <w:r>
-        <w:t xml:space="preserve"> игровых сессий, а </w:t>
-      </w:r>
-      <w:r>
-        <w:t>также</w:t>
-      </w:r>
-      <w:r>
-        <w:t xml:space="preserve"> удаление актуальных или завершённых сессий.</w:t>
-      </w:r>
-      <w:r>
-        <w:t xml:space="preserve"> В случае удаления сессия исчезает из общедоступного списка и из профилей пользователей.</w:t>
-      </w:r>
-    </w:p>
-    <w:p>
-      <w:pPr>
-        <w:pStyle w:val="af7"/>
-      </w:pPr>
-      <w:r>
-        <w:t>Администратору доступна возможность блокирования</w:t>
-      </w:r>
-      <w:r>
-        <w:t xml:space="preserve"> или разблокирования</w:t>
-      </w:r>
-      <w:r>
-        <w:t xml:space="preserve"> аккаунтов других пользователей.</w:t>
-      </w:r>
-      <w:r>
+      <w:r>
+        <w:rPr>
+          <w:noProof/>
+        </w:rPr>
         <w:t xml:space="preserve"> </w:t>
       </w:r>
-    </w:p>
-    <w:p>
-      <w:pPr>
-        <w:pStyle w:val="af7"/>
-      </w:pPr>
-      <w:r>
-        <w:t>При просмотре профиля заблокированного пользователя в шапке отобра</w:t>
-      </w:r>
-      <w:r>
-        <w:t xml:space="preserve">жается соответствующая надпись. </w:t>
-      </w:r>
-      <w:r>
-        <w:t>При попытке заблокированного пользователя посетить страницу своего профиля происходит переадресация на страницу с уведомлением о блокиров</w:t>
-      </w:r>
-      <w:r>
-        <w:t>ке администратором его учётной записи.</w:t>
-      </w:r>
-    </w:p>
-    <w:p>
-      <w:pPr>
-        <w:pStyle w:val="af7"/>
-      </w:pPr>
       <w:r>
         <w:rPr>
           <w:noProof/>
-          <w:lang w:eastAsia="ru-RU"/>
         </w:rPr>
         <w:drawing>
-          <wp:anchor distT="0" distB="0" distL="114300" distR="114300" simplePos="0" relativeHeight="251661312" behindDoc="0" locked="0" layoutInCell="1" allowOverlap="1" wp14:anchorId="6EEFC497" wp14:editId="0842AECE">
-            <wp:simplePos x="0" y="0"/>
-            <wp:positionH relativeFrom="column">
-              <wp:posOffset>4100830</wp:posOffset>
-            </wp:positionH>
-            <wp:positionV relativeFrom="paragraph">
-              <wp:posOffset>265430</wp:posOffset>
-            </wp:positionV>
-            <wp:extent cx="2049145" cy="4553585"/>
-            <wp:effectExtent l="0" t="0" r="8255" b="0"/>
-            <wp:wrapTopAndBottom/>
-            <wp:docPr id="21" name="Рисунок 21"/>
+          <wp:inline distT="0" distB="0" distL="0" distR="0" wp14:anchorId="4414E941" wp14:editId="7145382E">
+            <wp:extent cx="2713355" cy="5811388"/>
+            <wp:effectExtent l="0" t="0" r="0" b="0"/>
+            <wp:docPr id="1397907068" name="Рисунок 1"/>
             <wp:cNvGraphicFramePr>
               <a:graphicFrameLocks xmlns:a="http://schemas.openxmlformats.org/drawingml/2006/main" noChangeAspect="1"/>
             </wp:cNvGraphicFramePr>
@@ -7449,17 +7075,11 @@
               <a:graphicData uri="http://schemas.openxmlformats.org/drawingml/2006/picture">
                 <pic:pic xmlns:pic="http://schemas.openxmlformats.org/drawingml/2006/picture">
                   <pic:nvPicPr>
-                    <pic:cNvPr id="1" name=""/>
+                    <pic:cNvPr id="1397907068" name=""/>
                     <pic:cNvPicPr/>
                   </pic:nvPicPr>
                   <pic:blipFill>
-                    <a:blip r:embed="rId13">
-                      <a:extLst>
-                        <a:ext uri="{28A0092B-C50C-407E-A947-70E740481C1C}">
-                          <a14:useLocalDpi xmlns:a14="http://schemas.microsoft.com/office/drawing/2010/main" val="0"/>
-                        </a:ext>
-                      </a:extLst>
-                    </a:blip>
+                    <a:blip r:embed="rId21"/>
                     <a:stretch>
                       <a:fillRect/>
                     </a:stretch>
@@ -7467,7 +7087,7 @@
                   <pic:spPr>
                     <a:xfrm>
                       <a:off x="0" y="0"/>
-                      <a:ext cx="2049145" cy="4553585"/>
+                      <a:ext cx="2713355" cy="5811388"/>
                     </a:xfrm>
                     <a:prstGeom prst="rect">
                       <a:avLst/>
@@ -7476,33 +7096,191 @@
                 </pic:pic>
               </a:graphicData>
             </a:graphic>
-            <wp14:sizeRelH relativeFrom="margin">
-              <wp14:pctWidth>0</wp14:pctWidth>
-            </wp14:sizeRelH>
-            <wp14:sizeRelV relativeFrom="margin">
-              <wp14:pctHeight>0</wp14:pctHeight>
-            </wp14:sizeRelV>
-          </wp:anchor>
+          </wp:inline>
         </w:drawing>
       </w:r>
+    </w:p>
+    <w:p>
+      <w:pPr>
+        <w:pStyle w:val="a8"/>
+      </w:pPr>
+      <w:r>
+        <w:t>Макеты экранов редактирования профиля и смены пароля</w:t>
+      </w:r>
+    </w:p>
+    <w:p>
+      <w:pPr>
+        <w:pStyle w:val="a6"/>
+        <w:numPr>
+          <w:ilvl w:val="2"/>
+          <w:numId w:val="30"/>
+        </w:numPr>
+      </w:pPr>
+      <w:bookmarkStart w:id="28" w:name="_Toc131105150"/>
+      <w:r>
+        <w:t>Репутация пользователя</w:t>
+      </w:r>
+      <w:bookmarkEnd w:id="28"/>
+    </w:p>
+    <w:p>
+      <w:pPr>
+        <w:pStyle w:val="af7"/>
+      </w:pPr>
+      <w:r>
+        <w:t>Авторизованный пользователь может единоразово менять репутацию другого игрока в том случае, если участвовал с ним в хотя бы одной игровой сессии. Изменение репутации происходит путём увеличения или уменьшения текущего числового значения (изначально равно 0).</w:t>
+      </w:r>
+      <w:r>
+        <w:t xml:space="preserve"> Величина увеличения или уменьшения рассчитывается по следующей формуле</w:t>
+      </w:r>
+      <w:r>
+        <w:t>:</w:t>
+      </w:r>
+    </w:p>
+    <w:p>
+      <w:pPr>
+        <w:pStyle w:val="af7"/>
+      </w:pPr>
+      <m:oMathPara>
+        <m:oMathParaPr>
+          <m:jc m:val="center"/>
+        </m:oMathParaPr>
+        <m:oMath>
+          <m:f>
+            <m:fPr>
+              <m:ctrlPr>
+                <w:rPr>
+                  <w:rFonts w:ascii="Cambria Math" w:hAnsi="Cambria Math"/>
+                  <w:i/>
+                </w:rPr>
+              </m:ctrlPr>
+            </m:fPr>
+            <m:num>
+              <m:func>
+                <m:funcPr>
+                  <m:ctrlPr>
+                    <w:rPr>
+                      <w:rFonts w:ascii="Cambria Math" w:hAnsi="Cambria Math"/>
+                      <w:i/>
+                    </w:rPr>
+                  </m:ctrlPr>
+                </m:funcPr>
+                <m:fName>
+                  <m:sSup>
+                    <m:sSupPr>
+                      <m:ctrlPr>
+                        <w:rPr>
+                          <w:rFonts w:ascii="Cambria Math" w:hAnsi="Cambria Math"/>
+                          <w:i/>
+                        </w:rPr>
+                      </m:ctrlPr>
+                    </m:sSupPr>
+                    <m:e>
+                      <m:r>
+                        <m:rPr>
+                          <m:sty m:val="p"/>
+                        </m:rPr>
+                        <w:rPr>
+                          <w:rFonts w:ascii="Cambria Math" w:hAnsi="Cambria Math"/>
+                        </w:rPr>
+                        <m:t>tan</m:t>
+                      </m:r>
+                    </m:e>
+                    <m:sup>
+                      <m:r>
+                        <w:rPr>
+                          <w:rFonts w:ascii="Cambria Math" w:hAnsi="Cambria Math"/>
+                        </w:rPr>
+                        <m:t>-1</m:t>
+                      </m:r>
+                    </m:sup>
+                  </m:sSup>
+                </m:fName>
+                <m:e>
+                  <m:r>
+                    <w:rPr>
+                      <w:rFonts w:ascii="Cambria Math" w:hAnsi="Cambria Math"/>
+                    </w:rPr>
+                    <m:t>0.1*rep</m:t>
+                  </m:r>
+                </m:e>
+              </m:func>
+            </m:num>
+            <m:den>
+              <m:r>
+                <w:rPr>
+                  <w:rFonts w:ascii="Cambria Math" w:hAnsi="Cambria Math"/>
+                </w:rPr>
+                <m:t>π</m:t>
+              </m:r>
+            </m:den>
+          </m:f>
+          <m:r>
+            <w:rPr>
+              <w:rFonts w:ascii="Cambria Math" w:hAnsi="Cambria Math"/>
+            </w:rPr>
+            <m:t>+0.</m:t>
+          </m:r>
+          <m:r>
+            <w:rPr>
+              <w:rFonts w:ascii="Cambria Math" w:hAnsi="Cambria Math"/>
+            </w:rPr>
+            <m:t>5</m:t>
+          </m:r>
+        </m:oMath>
+      </m:oMathPara>
+    </w:p>
+    <w:p>
+      <w:pPr>
+        <w:pStyle w:val="af7"/>
+      </w:pPr>
+      <w:r>
+        <w:t xml:space="preserve"> </w:t>
+      </w:r>
+      <w:r>
+        <w:t xml:space="preserve">Где </w:t>
+      </w:r>
+      <w:r>
+        <w:rPr>
+          <w:lang w:val="en-US"/>
+        </w:rPr>
+        <w:t>rep</w:t>
+      </w:r>
+      <w:r>
+        <w:t xml:space="preserve"> </w:t>
+      </w:r>
+      <w:r>
+        <w:t>–</w:t>
+      </w:r>
+      <w:r>
+        <w:t xml:space="preserve"> </w:t>
+      </w:r>
+      <w:r>
+        <w:t xml:space="preserve">текущее значение репутации пользователя, запросившего изменение репутации другого пользователя. </w:t>
+      </w:r>
+      <w:r>
+        <w:t xml:space="preserve">Действие изменения репутации </w:t>
+      </w:r>
+      <w:r>
+        <w:t>можно произвести</w:t>
+      </w:r>
+      <w:r>
+        <w:t xml:space="preserve"> на странице профиля пользователя. Пользователь не может изменять репутацию самого себя. Репутация показывает добросовестность пользователя исходя из мнения других пользователей. </w:t>
+      </w:r>
+    </w:p>
+    <w:p>
+      <w:pPr>
+        <w:pStyle w:val="af7"/>
+        <w:jc w:val="center"/>
+      </w:pPr>
       <w:r>
         <w:rPr>
           <w:noProof/>
-          <w:lang w:eastAsia="ru-RU"/>
         </w:rPr>
         <w:drawing>
-          <wp:anchor distT="0" distB="0" distL="114300" distR="114300" simplePos="0" relativeHeight="251659264" behindDoc="0" locked="0" layoutInCell="1" allowOverlap="1" wp14:anchorId="61A6A5C3" wp14:editId="3EF0135D">
-            <wp:simplePos x="0" y="0"/>
-            <wp:positionH relativeFrom="margin">
-              <wp:posOffset>-523569</wp:posOffset>
-            </wp:positionH>
-            <wp:positionV relativeFrom="paragraph">
-              <wp:posOffset>286692</wp:posOffset>
-            </wp:positionV>
-            <wp:extent cx="2045335" cy="4601210"/>
-            <wp:effectExtent l="0" t="0" r="0" b="8890"/>
-            <wp:wrapTopAndBottom/>
-            <wp:docPr id="19" name="Рисунок 19"/>
+          <wp:inline distT="0" distB="0" distL="0" distR="0" wp14:anchorId="07892730" wp14:editId="33B11443">
+            <wp:extent cx="2766950" cy="5984745"/>
+            <wp:effectExtent l="0" t="0" r="0" b="0"/>
+            <wp:docPr id="1784522798" name="Рисунок 1"/>
             <wp:cNvGraphicFramePr>
               <a:graphicFrameLocks xmlns:a="http://schemas.openxmlformats.org/drawingml/2006/main" noChangeAspect="1"/>
             </wp:cNvGraphicFramePr>
@@ -7510,17 +7288,11 @@
               <a:graphicData uri="http://schemas.openxmlformats.org/drawingml/2006/picture">
                 <pic:pic xmlns:pic="http://schemas.openxmlformats.org/drawingml/2006/picture">
                   <pic:nvPicPr>
-                    <pic:cNvPr id="1" name=""/>
+                    <pic:cNvPr id="1784522798" name=""/>
                     <pic:cNvPicPr/>
                   </pic:nvPicPr>
                   <pic:blipFill>
-                    <a:blip r:embed="rId21">
-                      <a:extLst>
-                        <a:ext uri="{28A0092B-C50C-407E-A947-70E740481C1C}">
-                          <a14:useLocalDpi xmlns:a14="http://schemas.microsoft.com/office/drawing/2010/main" val="0"/>
-                        </a:ext>
-                      </a:extLst>
-                    </a:blip>
+                    <a:blip r:embed="rId22"/>
                     <a:stretch>
                       <a:fillRect/>
                     </a:stretch>
@@ -7528,7 +7300,7 @@
                   <pic:spPr>
                     <a:xfrm>
                       <a:off x="0" y="0"/>
-                      <a:ext cx="2045335" cy="4601210"/>
+                      <a:ext cx="2790984" cy="6036730"/>
                     </a:xfrm>
                     <a:prstGeom prst="rect">
                       <a:avLst/>
@@ -7537,14 +7309,89 @@
                 </pic:pic>
               </a:graphicData>
             </a:graphic>
-            <wp14:sizeRelH relativeFrom="margin">
-              <wp14:pctWidth>0</wp14:pctWidth>
-            </wp14:sizeRelH>
-            <wp14:sizeRelV relativeFrom="margin">
-              <wp14:pctHeight>0</wp14:pctHeight>
-            </wp14:sizeRelV>
-          </wp:anchor>
+          </wp:inline>
         </w:drawing>
+      </w:r>
+    </w:p>
+    <w:p>
+      <w:pPr>
+        <w:pStyle w:val="a8"/>
+      </w:pPr>
+      <w:r>
+        <w:t>Макет экрана с действием изменения репутации</w:t>
+      </w:r>
+    </w:p>
+    <w:p>
+      <w:pPr>
+        <w:pStyle w:val="a6"/>
+        <w:numPr>
+          <w:ilvl w:val="2"/>
+          <w:numId w:val="30"/>
+        </w:numPr>
+      </w:pPr>
+      <w:bookmarkStart w:id="29" w:name="_Toc131105151"/>
+      <w:r>
+        <w:t>Генератор результата броска игрального кубика</w:t>
+      </w:r>
+      <w:bookmarkEnd w:id="29"/>
+    </w:p>
+    <w:p>
+      <w:pPr>
+        <w:pStyle w:val="af7"/>
+      </w:pPr>
+      <w:r>
+        <w:lastRenderedPageBreak/>
+        <w:t xml:space="preserve">Пользователю (авторизованному и неавторизованному) доступна возможность генерации результата броска игрального кубика. Для её использования </w:t>
+      </w:r>
+      <w:r>
+        <w:t xml:space="preserve">пользователь может оставить </w:t>
+      </w:r>
+      <w:r>
+        <w:t xml:space="preserve">конфигурацию </w:t>
+      </w:r>
+      <w:r>
+        <w:t>по умолчанию или указать собственные значения следующих параметров: количество граней (по умолчанию 6</w:t>
+      </w:r>
+      <w:r>
+        <w:t>, не меньше 0 и не больше 100</w:t>
+      </w:r>
+      <w:r>
+        <w:t>), количество кубиков (</w:t>
+      </w:r>
+      <w:r>
+        <w:t xml:space="preserve">по умолчанию </w:t>
+      </w:r>
+      <w:r>
+        <w:t>1</w:t>
+      </w:r>
+      <w:r>
+        <w:t>, не меньше 0 и не больше 100</w:t>
+      </w:r>
+      <w:r>
+        <w:t>), модификатор броска (</w:t>
+      </w:r>
+      <w:r>
+        <w:t xml:space="preserve">по умолчанию </w:t>
+      </w:r>
+      <w:r>
+        <w:t>+0</w:t>
+      </w:r>
+      <w:r>
+        <w:t>, не меньше -100 и не больше 100</w:t>
+      </w:r>
+      <w:r>
+        <w:t xml:space="preserve">). </w:t>
+      </w:r>
+      <w:r>
+        <w:t>При подтверждении параметров следует генерация и отображение пользователю результата согласно заданным параметрам.</w:t>
+      </w:r>
+    </w:p>
+    <w:p>
+      <w:pPr>
+        <w:pStyle w:val="af7"/>
+      </w:pPr>
+      <w:r>
+        <w:t xml:space="preserve"> </w:t>
       </w:r>
       <w:r>
         <w:rPr>
@@ -7552,18 +7399,10 @@
           <w:lang w:eastAsia="ru-RU"/>
         </w:rPr>
         <w:drawing>
-          <wp:anchor distT="0" distB="0" distL="114300" distR="114300" simplePos="0" relativeHeight="251660288" behindDoc="0" locked="0" layoutInCell="1" allowOverlap="1" wp14:anchorId="2BF40435" wp14:editId="738C1109">
-            <wp:simplePos x="0" y="0"/>
-            <wp:positionH relativeFrom="margin">
-              <wp:posOffset>1862608</wp:posOffset>
-            </wp:positionH>
-            <wp:positionV relativeFrom="paragraph">
-              <wp:posOffset>255094</wp:posOffset>
-            </wp:positionV>
-            <wp:extent cx="2046605" cy="4580255"/>
-            <wp:effectExtent l="0" t="0" r="0" b="0"/>
-            <wp:wrapTopAndBottom/>
-            <wp:docPr id="20" name="Рисунок 20"/>
+          <wp:inline distT="0" distB="0" distL="0" distR="0" wp14:anchorId="2B630E2E" wp14:editId="1223CB43">
+            <wp:extent cx="2700523" cy="5795407"/>
+            <wp:effectExtent l="0" t="0" r="5080" b="0"/>
+            <wp:docPr id="198198993" name="Рисунок 1"/>
             <wp:cNvGraphicFramePr>
               <a:graphicFrameLocks xmlns:a="http://schemas.openxmlformats.org/drawingml/2006/main" noChangeAspect="1"/>
             </wp:cNvGraphicFramePr>
@@ -7571,17 +7410,11 @@
               <a:graphicData uri="http://schemas.openxmlformats.org/drawingml/2006/picture">
                 <pic:pic xmlns:pic="http://schemas.openxmlformats.org/drawingml/2006/picture">
                   <pic:nvPicPr>
-                    <pic:cNvPr id="1" name=""/>
+                    <pic:cNvPr id="198198993" name=""/>
                     <pic:cNvPicPr/>
                   </pic:nvPicPr>
                   <pic:blipFill>
-                    <a:blip r:embed="rId16">
-                      <a:extLst>
-                        <a:ext uri="{28A0092B-C50C-407E-A947-70E740481C1C}">
-                          <a14:useLocalDpi xmlns:a14="http://schemas.microsoft.com/office/drawing/2010/main" val="0"/>
-                        </a:ext>
-                      </a:extLst>
-                    </a:blip>
+                    <a:blip r:embed="rId23"/>
                     <a:stretch>
                       <a:fillRect/>
                     </a:stretch>
@@ -7589,7 +7422,7 @@
                   <pic:spPr>
                     <a:xfrm>
                       <a:off x="0" y="0"/>
-                      <a:ext cx="2046605" cy="4580255"/>
+                      <a:ext cx="2719997" cy="5837198"/>
                     </a:xfrm>
                     <a:prstGeom prst="rect">
                       <a:avLst/>
@@ -7598,20 +7431,48 @@
                 </pic:pic>
               </a:graphicData>
             </a:graphic>
-            <wp14:sizeRelH relativeFrom="margin">
-              <wp14:pctWidth>0</wp14:pctWidth>
-            </wp14:sizeRelH>
-            <wp14:sizeRelV relativeFrom="margin">
-              <wp14:pctHeight>0</wp14:pctHeight>
-            </wp14:sizeRelV>
-          </wp:anchor>
+          </wp:inline>
         </w:drawing>
       </w:r>
       <w:r>
-        <w:t>Учётные данные администратора изначально заложены в базу данных</w:t>
-      </w:r>
-      <w:r>
-        <w:t>.</w:t>
+        <w:rPr>
+          <w:noProof/>
+        </w:rPr>
+        <w:drawing>
+          <wp:inline distT="0" distB="0" distL="0" distR="0" wp14:anchorId="023986EF" wp14:editId="73FA3E23">
+            <wp:extent cx="2706513" cy="5787332"/>
+            <wp:effectExtent l="0" t="0" r="0" b="4445"/>
+            <wp:docPr id="1872169585" name="Рисунок 1"/>
+            <wp:cNvGraphicFramePr>
+              <a:graphicFrameLocks xmlns:a="http://schemas.openxmlformats.org/drawingml/2006/main" noChangeAspect="1"/>
+            </wp:cNvGraphicFramePr>
+            <a:graphic xmlns:a="http://schemas.openxmlformats.org/drawingml/2006/main">
+              <a:graphicData uri="http://schemas.openxmlformats.org/drawingml/2006/picture">
+                <pic:pic xmlns:pic="http://schemas.openxmlformats.org/drawingml/2006/picture">
+                  <pic:nvPicPr>
+                    <pic:cNvPr id="1872169585" name=""/>
+                    <pic:cNvPicPr/>
+                  </pic:nvPicPr>
+                  <pic:blipFill>
+                    <a:blip r:embed="rId24"/>
+                    <a:stretch>
+                      <a:fillRect/>
+                    </a:stretch>
+                  </pic:blipFill>
+                  <pic:spPr>
+                    <a:xfrm>
+                      <a:off x="0" y="0"/>
+                      <a:ext cx="2711097" cy="5797133"/>
+                    </a:xfrm>
+                    <a:prstGeom prst="rect">
+                      <a:avLst/>
+                    </a:prstGeom>
+                  </pic:spPr>
+                </pic:pic>
+              </a:graphicData>
+            </a:graphic>
+          </wp:inline>
+        </w:drawing>
       </w:r>
     </w:p>
     <w:p>
@@ -7619,50 +7480,356 @@
         <w:pStyle w:val="a8"/>
       </w:pPr>
       <w:r>
+        <w:t>Макеты экранов генератора результата броска кубика</w:t>
+      </w:r>
+    </w:p>
+    <w:p>
+      <w:pPr>
+        <w:pStyle w:val="a6"/>
+        <w:numPr>
+          <w:ilvl w:val="2"/>
+          <w:numId w:val="30"/>
+        </w:numPr>
+      </w:pPr>
+      <w:bookmarkStart w:id="30" w:name="_Toc131105152"/>
+      <w:r>
+        <w:lastRenderedPageBreak/>
+        <w:t>Администрирование</w:t>
+      </w:r>
+      <w:bookmarkEnd w:id="30"/>
+    </w:p>
+    <w:p>
+      <w:pPr>
+        <w:pStyle w:val="af7"/>
+      </w:pPr>
+      <w:r>
+        <w:t>Авторизованный пользователь с ролью администратора имеет следующие дополнительные возможности.</w:t>
+      </w:r>
+    </w:p>
+    <w:p>
+      <w:pPr>
+        <w:pStyle w:val="af7"/>
+      </w:pPr>
+      <w:r>
+        <w:t>Администратору доступно изменение названий существующих игровых сессий, а также удаление актуальных или завершённых сессий. В случае удаления сессия исчезает из общедоступного списка и из профилей пользователей.</w:t>
+      </w:r>
+    </w:p>
+    <w:p>
+      <w:pPr>
+        <w:pStyle w:val="af7"/>
+      </w:pPr>
+      <w:r>
+        <w:t xml:space="preserve">Администратору доступна возможность блокирования или разблокирования аккаунтов других пользователей. </w:t>
+      </w:r>
+    </w:p>
+    <w:p>
+      <w:pPr>
+        <w:pStyle w:val="af7"/>
+      </w:pPr>
+      <w:r>
+        <w:t>При просмотре профиля заблокированного пользователя в шапке отображается соответствующая надпись. При попытке заблокированного пользователя посетить страницу своего профиля происходит переадресация на страницу с уведомлением о блокировке администратором его учётной записи.</w:t>
+      </w:r>
+    </w:p>
+    <w:p>
+      <w:pPr>
+        <w:pStyle w:val="af7"/>
+      </w:pPr>
+      <w:r>
+        <w:t>Учётные данные администратора изначально заложены в базу данных.</w:t>
+      </w:r>
+    </w:p>
+    <w:p>
+      <w:pPr>
+        <w:pStyle w:val="af7"/>
+      </w:pPr>
+      <w:r>
+        <w:rPr>
+          <w:noProof/>
+        </w:rPr>
+        <w:lastRenderedPageBreak/>
+        <w:drawing>
+          <wp:inline distT="0" distB="0" distL="0" distR="0" wp14:anchorId="622EB136" wp14:editId="34515622">
+            <wp:extent cx="2621460" cy="5582602"/>
+            <wp:effectExtent l="0" t="0" r="7620" b="0"/>
+            <wp:docPr id="998850793" name="Рисунок 1"/>
+            <wp:cNvGraphicFramePr>
+              <a:graphicFrameLocks xmlns:a="http://schemas.openxmlformats.org/drawingml/2006/main" noChangeAspect="1"/>
+            </wp:cNvGraphicFramePr>
+            <a:graphic xmlns:a="http://schemas.openxmlformats.org/drawingml/2006/main">
+              <a:graphicData uri="http://schemas.openxmlformats.org/drawingml/2006/picture">
+                <pic:pic xmlns:pic="http://schemas.openxmlformats.org/drawingml/2006/picture">
+                  <pic:nvPicPr>
+                    <pic:cNvPr id="998850793" name=""/>
+                    <pic:cNvPicPr/>
+                  </pic:nvPicPr>
+                  <pic:blipFill>
+                    <a:blip r:embed="rId25"/>
+                    <a:stretch>
+                      <a:fillRect/>
+                    </a:stretch>
+                  </pic:blipFill>
+                  <pic:spPr>
+                    <a:xfrm>
+                      <a:off x="0" y="0"/>
+                      <a:ext cx="2631387" cy="5603742"/>
+                    </a:xfrm>
+                    <a:prstGeom prst="rect">
+                      <a:avLst/>
+                    </a:prstGeom>
+                  </pic:spPr>
+                </pic:pic>
+              </a:graphicData>
+            </a:graphic>
+          </wp:inline>
+        </w:drawing>
+      </w:r>
+      <w:r>
+        <w:rPr>
+          <w:noProof/>
+        </w:rPr>
+        <w:drawing>
+          <wp:inline distT="0" distB="0" distL="0" distR="0" wp14:anchorId="2F62374F" wp14:editId="65F0AD2F">
+            <wp:extent cx="2570672" cy="5562404"/>
+            <wp:effectExtent l="19050" t="19050" r="20320" b="19685"/>
+            <wp:docPr id="932154520" name="Рисунок 1"/>
+            <wp:cNvGraphicFramePr>
+              <a:graphicFrameLocks xmlns:a="http://schemas.openxmlformats.org/drawingml/2006/main" noChangeAspect="1"/>
+            </wp:cNvGraphicFramePr>
+            <a:graphic xmlns:a="http://schemas.openxmlformats.org/drawingml/2006/main">
+              <a:graphicData uri="http://schemas.openxmlformats.org/drawingml/2006/picture">
+                <pic:pic xmlns:pic="http://schemas.openxmlformats.org/drawingml/2006/picture">
+                  <pic:nvPicPr>
+                    <pic:cNvPr id="932154520" name=""/>
+                    <pic:cNvPicPr/>
+                  </pic:nvPicPr>
+                  <pic:blipFill>
+                    <a:blip r:embed="rId26"/>
+                    <a:stretch>
+                      <a:fillRect/>
+                    </a:stretch>
+                  </pic:blipFill>
+                  <pic:spPr>
+                    <a:xfrm>
+                      <a:off x="0" y="0"/>
+                      <a:ext cx="2587597" cy="5599027"/>
+                    </a:xfrm>
+                    <a:prstGeom prst="rect">
+                      <a:avLst/>
+                    </a:prstGeom>
+                    <a:ln>
+                      <a:solidFill>
+                        <a:schemeClr val="tx1"/>
+                      </a:solidFill>
+                    </a:ln>
+                  </pic:spPr>
+                </pic:pic>
+              </a:graphicData>
+            </a:graphic>
+          </wp:inline>
+        </w:drawing>
+      </w:r>
+    </w:p>
+    <w:p>
+      <w:pPr>
+        <w:pStyle w:val="a8"/>
+      </w:pPr>
+      <w:r>
+        <w:t xml:space="preserve">Макеты экранов заблокированного пользователя и экранов с действиями администратора </w:t>
+      </w:r>
+    </w:p>
+    <w:p>
+      <w:pPr>
+        <w:pStyle w:val="a5"/>
+      </w:pPr>
+      <w:bookmarkStart w:id="31" w:name="_Toc131105153"/>
+      <w:r>
+        <w:t>Требования к используемым технологиям</w:t>
+      </w:r>
+      <w:bookmarkEnd w:id="31"/>
+    </w:p>
+    <w:p>
+      <w:pPr>
+        <w:pStyle w:val="af7"/>
+      </w:pPr>
+      <w:r>
+        <w:t xml:space="preserve">При работе должны использоваться </w:t>
+      </w:r>
+      <w:proofErr w:type="gramStart"/>
+      <w:r>
+        <w:t>ниже перечисленные</w:t>
+      </w:r>
+      <w:proofErr w:type="gramEnd"/>
+      <w:r>
+        <w:t xml:space="preserve"> технологии и вспомогательные инструменты. Состав может меняться </w:t>
+      </w:r>
+      <w:r>
+        <w:t xml:space="preserve">и расширяться </w:t>
+      </w:r>
+      <w:r>
+        <w:t>во время разработки.</w:t>
+      </w:r>
+    </w:p>
+    <w:p>
+      <w:pPr>
+        <w:pStyle w:val="a6"/>
+      </w:pPr>
+      <w:bookmarkStart w:id="32" w:name="_Toc131105154"/>
+      <w:r>
+        <w:t xml:space="preserve">Технологический стек </w:t>
+      </w:r>
+      <w:r>
+        <w:rPr>
+          <w:lang w:val="en-US"/>
+        </w:rPr>
+        <w:t>backend</w:t>
+      </w:r>
+      <w:r>
+        <w:t>-разработки</w:t>
+      </w:r>
+      <w:bookmarkEnd w:id="32"/>
+    </w:p>
+    <w:p>
+      <w:pPr>
+        <w:pStyle w:val="a"/>
+      </w:pPr>
+      <w:r>
+        <w:rPr>
+          <w:lang w:val="en-US"/>
+        </w:rPr>
+        <w:t>Firebase</w:t>
+      </w:r>
+      <w:r>
         <w:t xml:space="preserve"> </w:t>
       </w:r>
       <w:r>
-        <w:t xml:space="preserve">Экран заблокированного пользователя и экраны с действиями администратора </w:t>
-      </w:r>
-    </w:p>
-    <w:p>
-      <w:pPr>
-        <w:pStyle w:val="a5"/>
-      </w:pPr>
-      <w:bookmarkStart w:id="31" w:name="_Toc130414593"/>
+        <w:t>–</w:t>
+      </w:r>
+      <w:r>
+        <w:t xml:space="preserve"> б</w:t>
+      </w:r>
+      <w:r>
+        <w:t xml:space="preserve">есплатная удалённая БД </w:t>
+      </w:r>
+      <w:r>
+        <w:t>со своей авторизацией</w:t>
+      </w:r>
+      <w:r>
+        <w:t xml:space="preserve">, разрабатываемая </w:t>
+      </w:r>
+      <w:r>
+        <w:rPr>
+          <w:lang w:val="en-US"/>
+        </w:rPr>
+        <w:t>Google</w:t>
+      </w:r>
+      <w:r>
+        <w:t xml:space="preserve">. Имеется </w:t>
+      </w:r>
+      <w:r>
+        <w:t>интерфейс</w:t>
+      </w:r>
+      <w:r>
+        <w:t xml:space="preserve"> </w:t>
+      </w:r>
+      <w:r>
+        <w:rPr>
+          <w:lang w:val="en-US"/>
+        </w:rPr>
+        <w:t>REST</w:t>
+      </w:r>
+      <w:r>
+        <w:t xml:space="preserve"> </w:t>
+      </w:r>
+      <w:r>
+        <w:rPr>
+          <w:lang w:val="en-US"/>
+        </w:rPr>
+        <w:t>API</w:t>
+      </w:r>
+      <w:r>
+        <w:t xml:space="preserve">. Основными плюсами данной удалённой СУБД является отсутствие необходимости </w:t>
+      </w:r>
       <w:r>
         <w:lastRenderedPageBreak/>
-        <w:t>Требования к используемым технологиям</w:t>
-      </w:r>
-      <w:bookmarkEnd w:id="31"/>
-    </w:p>
-    <w:p>
-      <w:pPr>
-        <w:pStyle w:val="af7"/>
-      </w:pPr>
-      <w:r>
-        <w:t xml:space="preserve">При работе должны использоваться </w:t>
-      </w:r>
-      <w:proofErr w:type="gramStart"/>
-      <w:r>
-        <w:t>ниже перечисленные</w:t>
-      </w:r>
-      <w:proofErr w:type="gramEnd"/>
-      <w:r>
-        <w:t xml:space="preserve"> технологии и вспомогательные инструменты. Состав может меняться </w:t>
-      </w:r>
-      <w:r>
-        <w:t xml:space="preserve">и расширяться </w:t>
-      </w:r>
-      <w:r>
-        <w:t>во время разработки.</w:t>
+        <w:t>поиска собственного локального хостинга</w:t>
+      </w:r>
+      <w:r>
+        <w:t xml:space="preserve"> и</w:t>
+      </w:r>
+      <w:r>
+        <w:t xml:space="preserve"> наличие авторизации пользователей с настраиваемым разграничением прав</w:t>
+      </w:r>
+    </w:p>
+    <w:p>
+      <w:pPr>
+        <w:pStyle w:val="a"/>
+      </w:pPr>
+      <w:r>
+        <w:rPr>
+          <w:lang w:val="en-US"/>
+        </w:rPr>
+        <w:t>Django</w:t>
+      </w:r>
+      <w:r>
+        <w:t xml:space="preserve"> </w:t>
+      </w:r>
+      <w:r>
+        <w:t>–</w:t>
+      </w:r>
+      <w:r>
+        <w:t xml:space="preserve"> </w:t>
+      </w:r>
+      <w:r>
+        <w:t xml:space="preserve">фреймворк для веб-приложений на языке </w:t>
+      </w:r>
+      <w:r>
+        <w:rPr>
+          <w:lang w:val="en-US"/>
+        </w:rPr>
+        <w:t>Python</w:t>
+      </w:r>
+      <w:r>
+        <w:t xml:space="preserve">, </w:t>
+      </w:r>
+      <w:r>
+        <w:t xml:space="preserve">использующий шаблон проектирования </w:t>
+      </w:r>
+      <w:r>
+        <w:rPr>
+          <w:lang w:val="en-US"/>
+        </w:rPr>
+        <w:t>MVC</w:t>
+      </w:r>
+    </w:p>
+    <w:p>
+      <w:pPr>
+        <w:pStyle w:val="a"/>
+      </w:pPr>
+      <w:proofErr w:type="spellStart"/>
+      <w:r>
+        <w:t>Docker</w:t>
+      </w:r>
+      <w:proofErr w:type="spellEnd"/>
+      <w:r>
+        <w:t xml:space="preserve"> – </w:t>
+      </w:r>
+      <w:r>
+        <w:t xml:space="preserve">программное обеспечение для автоматизации развёртывания и управления приложениями в средах с поддержкой контейнеризации, </w:t>
+      </w:r>
+      <w:proofErr w:type="spellStart"/>
+      <w:r>
+        <w:t>контейнеризатор</w:t>
+      </w:r>
+      <w:proofErr w:type="spellEnd"/>
+      <w:r>
+        <w:t xml:space="preserve"> приложений</w:t>
       </w:r>
     </w:p>
     <w:p>
       <w:pPr>
         <w:pStyle w:val="a6"/>
       </w:pPr>
-      <w:bookmarkStart w:id="32" w:name="_Toc130414594"/>
+      <w:bookmarkStart w:id="33" w:name="_Toc131105155"/>
       <w:r>
         <w:t xml:space="preserve">Технологический стек </w:t>
       </w:r>
@@ -7670,12 +7837,12 @@
         <w:rPr>
           <w:lang w:val="en-US"/>
         </w:rPr>
-        <w:t>backend</w:t>
+        <w:t>frontend</w:t>
       </w:r>
       <w:r>
         <w:t>-разработки</w:t>
       </w:r>
-      <w:bookmarkEnd w:id="32"/>
+      <w:bookmarkEnd w:id="33"/>
     </w:p>
     <w:p>
       <w:pPr>
@@ -7685,7 +7852,7 @@
         <w:rPr>
           <w:lang w:val="en-US"/>
         </w:rPr>
-        <w:t>Firebase</w:t>
+        <w:t>Kotlin</w:t>
       </w:r>
       <w:r>
         <w:t xml:space="preserve"> </w:t>
@@ -7694,28 +7861,45 @@
         <w:t>–</w:t>
       </w:r>
       <w:r>
-        <w:t xml:space="preserve"> б</w:t>
-      </w:r>
-      <w:r>
-        <w:t xml:space="preserve">есплатная удалённая БД </w:t>
-      </w:r>
-      <w:r>
-        <w:t>со своей авторизацией</w:t>
-      </w:r>
-      <w:r>
-        <w:t xml:space="preserve">, разрабатываемая </w:t>
+        <w:t xml:space="preserve"> статически типизированный, объектно-ориентированный язык программирования, работающий поверх Java Virtual Machine</w:t>
+      </w:r>
+      <w:r>
+        <w:t xml:space="preserve"> и полностью совместимый с языком </w:t>
       </w:r>
       <w:r>
         <w:rPr>
           <w:lang w:val="en-US"/>
         </w:rPr>
-        <w:t>Google</w:t>
-      </w:r>
-      <w:r>
-        <w:t xml:space="preserve">. Имеется </w:t>
-      </w:r>
-      <w:r>
-        <w:t>интерфейс</w:t>
+        <w:t>Java</w:t>
+      </w:r>
+      <w:r>
+        <w:t xml:space="preserve">, что позволит интегрировать библиотеки, написанные на </w:t>
+      </w:r>
+      <w:r>
+        <w:rPr>
+          <w:lang w:val="en-US"/>
+        </w:rPr>
+        <w:t>Java</w:t>
+      </w:r>
+      <w:r>
+        <w:t xml:space="preserve">, в код на </w:t>
+      </w:r>
+      <w:r>
+        <w:rPr>
+          <w:lang w:val="en-US"/>
+        </w:rPr>
+        <w:t>Kotlin</w:t>
+      </w:r>
+    </w:p>
+    <w:p>
+      <w:pPr>
+        <w:pStyle w:val="a"/>
+      </w:pPr>
+      <w:r>
+        <w:rPr>
+          <w:lang w:val="en-US"/>
+        </w:rPr>
+        <w:t>Android</w:t>
       </w:r>
       <w:r>
         <w:t xml:space="preserve"> </w:t>
@@ -7724,25 +7908,19 @@
         <w:rPr>
           <w:lang w:val="en-US"/>
         </w:rPr>
-        <w:t>REST</w:t>
-      </w:r>
-      <w:r>
-        <w:t xml:space="preserve"> </w:t>
+        <w:t>SDK</w:t>
+      </w:r>
+      <w:r>
+        <w:t xml:space="preserve"> – </w:t>
+      </w:r>
+      <w:r>
+        <w:t xml:space="preserve">универсальное средство разработки мобильных приложений для операционной системы </w:t>
       </w:r>
       <w:r>
         <w:rPr>
           <w:lang w:val="en-US"/>
         </w:rPr>
-        <w:t>API</w:t>
-      </w:r>
-      <w:r>
-        <w:t>. Основными плюсами данной удалённой СУБД является отсутствие необходимости поиска собственного локального хостинга</w:t>
-      </w:r>
-      <w:r>
-        <w:t xml:space="preserve"> и</w:t>
-      </w:r>
-      <w:r>
-        <w:t xml:space="preserve"> наличие авторизации пользователей с настраиваемым разграничением прав</w:t>
+        <w:t>Android</w:t>
       </w:r>
     </w:p>
     <w:p>
@@ -7753,191 +7931,30 @@
         <w:rPr>
           <w:lang w:val="en-US"/>
         </w:rPr>
-        <w:t>Django</w:t>
-      </w:r>
-      <w:r>
-        <w:t xml:space="preserve"> </w:t>
-      </w:r>
-      <w:r>
-        <w:t>–</w:t>
-      </w:r>
-      <w:r>
-        <w:t xml:space="preserve"> </w:t>
-      </w:r>
-      <w:r>
-        <w:t xml:space="preserve">фреймворк для веб-приложений на языке </w:t>
-      </w:r>
-      <w:r>
-        <w:rPr>
-          <w:lang w:val="en-US"/>
-        </w:rPr>
-        <w:t>Python</w:t>
-      </w:r>
-      <w:r>
-        <w:t xml:space="preserve">, </w:t>
-      </w:r>
-      <w:r>
-        <w:t xml:space="preserve">использующий шаблон проектирования </w:t>
-      </w:r>
-      <w:r>
-        <w:rPr>
-          <w:lang w:val="en-US"/>
-        </w:rPr>
-        <w:t>MVC</w:t>
-      </w:r>
+        <w:t>SQLite</w:t>
+      </w:r>
+      <w:r>
+        <w:t xml:space="preserve"> –</w:t>
+      </w:r>
+      <w:r>
+        <w:t xml:space="preserve"> встраиваемая СУБД, подходящая для хранения локальных данных приложения</w:t>
+      </w:r>
+    </w:p>
+    <w:p>
+      <w:pPr>
+        <w:pStyle w:val="a6"/>
+      </w:pPr>
+      <w:bookmarkStart w:id="34" w:name="_Toc131105156"/>
+      <w:r>
+        <w:t>Дополнительный инструментарий</w:t>
+      </w:r>
+      <w:bookmarkEnd w:id="34"/>
     </w:p>
     <w:p>
       <w:pPr>
         <w:pStyle w:val="a"/>
       </w:pPr>
-      <w:proofErr w:type="spellStart"/>
-      <w:r>
-        <w:t>Docker</w:t>
-      </w:r>
-      <w:proofErr w:type="spellEnd"/>
-      <w:r>
-        <w:t xml:space="preserve"> - программное обеспечение для автоматизации развёртывания и управления приложениями в средах с поддержкой контейнеризации, </w:t>
-      </w:r>
-      <w:proofErr w:type="spellStart"/>
-      <w:r>
-        <w:t>контейнеризатор</w:t>
-      </w:r>
-      <w:proofErr w:type="spellEnd"/>
-      <w:r>
-        <w:t xml:space="preserve"> приложений</w:t>
-      </w:r>
-    </w:p>
-    <w:p>
-      <w:pPr>
-        <w:pStyle w:val="a6"/>
-      </w:pPr>
-      <w:bookmarkStart w:id="33" w:name="_Toc130414595"/>
-      <w:r>
-        <w:t xml:space="preserve">Технологический стек </w:t>
-      </w:r>
-      <w:r>
-        <w:rPr>
-          <w:lang w:val="en-US"/>
-        </w:rPr>
-        <w:t>frontend</w:t>
-      </w:r>
-      <w:r>
-        <w:t>-разработки</w:t>
-      </w:r>
-      <w:bookmarkEnd w:id="33"/>
-    </w:p>
-    <w:p>
-      <w:pPr>
-        <w:pStyle w:val="a"/>
-      </w:pPr>
-      <w:r>
-        <w:rPr>
-          <w:lang w:val="en-US"/>
-        </w:rPr>
-        <w:t>Kotlin</w:t>
-      </w:r>
-      <w:r>
-        <w:t xml:space="preserve"> </w:t>
-      </w:r>
-      <w:r>
-        <w:t>–</w:t>
-      </w:r>
-      <w:r>
-        <w:t xml:space="preserve"> статически типизированный, объектно-ориентированный язык программирования, работающий поверх Java Virtual Machine</w:t>
-      </w:r>
-      <w:r>
-        <w:t xml:space="preserve"> и полностью совместимый с языком </w:t>
-      </w:r>
-      <w:r>
-        <w:rPr>
-          <w:lang w:val="en-US"/>
-        </w:rPr>
-        <w:t>Java</w:t>
-      </w:r>
-      <w:r>
-        <w:t xml:space="preserve">, что позволит интегрировать библиотеки, написанные на </w:t>
-      </w:r>
-      <w:r>
-        <w:rPr>
-          <w:lang w:val="en-US"/>
-        </w:rPr>
-        <w:t>Java</w:t>
-      </w:r>
-      <w:r>
-        <w:t xml:space="preserve">, в код на </w:t>
-      </w:r>
-      <w:r>
-        <w:rPr>
-          <w:lang w:val="en-US"/>
-        </w:rPr>
-        <w:t>Kotlin</w:t>
-      </w:r>
-    </w:p>
-    <w:p>
-      <w:pPr>
-        <w:pStyle w:val="a"/>
-      </w:pPr>
-      <w:r>
-        <w:rPr>
-          <w:lang w:val="en-US"/>
-        </w:rPr>
-        <w:t>Android</w:t>
-      </w:r>
-      <w:r>
-        <w:t xml:space="preserve"> </w:t>
-      </w:r>
-      <w:r>
-        <w:rPr>
-          <w:lang w:val="en-US"/>
-        </w:rPr>
-        <w:t>SDK</w:t>
-      </w:r>
-      <w:r>
-        <w:t xml:space="preserve"> – </w:t>
-      </w:r>
-      <w:r>
-        <w:t xml:space="preserve">универсальное средство разработки мобильных приложений для операционной системы </w:t>
-      </w:r>
-      <w:r>
-        <w:rPr>
-          <w:lang w:val="en-US"/>
-        </w:rPr>
-        <w:t>Android</w:t>
-      </w:r>
-    </w:p>
-    <w:p>
-      <w:pPr>
-        <w:pStyle w:val="a"/>
-      </w:pPr>
-      <w:r>
-        <w:rPr>
-          <w:lang w:val="en-US"/>
-        </w:rPr>
-        <w:t>SQLite</w:t>
-      </w:r>
-      <w:r>
-        <w:t xml:space="preserve"> –</w:t>
-      </w:r>
-      <w:r>
-        <w:t xml:space="preserve"> встраиваемая СУБД, подходящая для хранения локальных данных приложения</w:t>
-      </w:r>
-    </w:p>
-    <w:p>
-      <w:pPr>
-        <w:pStyle w:val="a6"/>
-      </w:pPr>
-      <w:bookmarkStart w:id="34" w:name="_Toc130414596"/>
-      <w:r>
-        <w:t>Дополнительный инструментарий</w:t>
-      </w:r>
-      <w:bookmarkEnd w:id="34"/>
-    </w:p>
-    <w:p>
-      <w:pPr>
-        <w:pStyle w:val="a"/>
-      </w:pPr>
-      <w:r>
-        <w:lastRenderedPageBreak/>
+      <w:r>
         <w:t>Y</w:t>
       </w:r>
       <w:proofErr w:type="spellStart"/>
@@ -8094,7 +8111,7 @@
       <w:pPr>
         <w:pStyle w:val="a4"/>
       </w:pPr>
-      <w:bookmarkStart w:id="35" w:name="_Toc130414597"/>
+      <w:bookmarkStart w:id="35" w:name="_Toc131105157"/>
       <w:r>
         <w:lastRenderedPageBreak/>
         <w:t>Перспективы развития</w:t>
@@ -8106,7 +8123,7 @@
         <w:pStyle w:val="af7"/>
       </w:pPr>
       <w:r>
-        <w:t>Данное приложение может быть улучшено добавлением следующих функций:</w:t>
+        <w:t>Данное приложение может быть улучшено добавлением следующих возможностей:</w:t>
       </w:r>
     </w:p>
     <w:p>
@@ -8130,16 +8147,8 @@
         <w:pStyle w:val="a"/>
       </w:pPr>
       <w:r>
-        <w:t>Функция «Внести в чёрный список». Позволяет пользователю добавлять игроков в «чёрный список», не позволяя им участвовать в игровых сессиях, созданных пользователем</w:t>
-      </w:r>
-    </w:p>
-    <w:p>
-      <w:pPr>
-        <w:rPr>
-          <w:rFonts w:ascii="Times New Roman" w:eastAsiaTheme="minorEastAsia" w:hAnsi="Times New Roman"/>
-          <w:sz w:val="28"/>
-        </w:rPr>
-      </w:pPr>
+        <w:t>Опция «Внести в чёрный список». Позволяет пользователю добавлять игроков в «чёрный список», не позволяя им участвовать в игровых сессиях, созданных пользователем</w:t>
+      </w:r>
       <w:r>
         <w:br w:type="page"/>
       </w:r>
@@ -8148,7 +8157,7 @@
       <w:pPr>
         <w:pStyle w:val="a4"/>
       </w:pPr>
-      <w:bookmarkStart w:id="36" w:name="_Toc130414598"/>
+      <w:bookmarkStart w:id="36" w:name="_Toc131105158"/>
       <w:r>
         <w:lastRenderedPageBreak/>
         <w:t>Состав и содержание работ по созданию приложения</w:t>
@@ -8308,6 +8317,9 @@
               <w:t>1.</w:t>
             </w:r>
             <w:r>
+              <w:t xml:space="preserve"> </w:t>
+            </w:r>
+            <w:r>
               <w:t>Составление Технического задания</w:t>
             </w:r>
           </w:p>
@@ -8384,6 +8396,9 @@
             </w:pPr>
             <w:r>
               <w:t>2.</w:t>
+            </w:r>
+            <w:r>
+              <w:t xml:space="preserve"> </w:t>
             </w:r>
             <w:r>
               <w:t>Техническое проектирование</w:t>
@@ -8468,6 +8483,9 @@
             </w:pPr>
             <w:r>
               <w:t>3.</w:t>
+            </w:r>
+            <w:r>
+              <w:t xml:space="preserve"> </w:t>
             </w:r>
             <w:r>
               <w:t>Разработка программной части</w:t>
@@ -8787,11 +8805,10 @@
           <w:p>
             <w:pPr>
               <w:pStyle w:val="af6"/>
-              <w:numPr>
-                <w:ilvl w:val="0"/>
-                <w:numId w:val="1"/>
-              </w:numPr>
             </w:pPr>
+            <w:r>
+              <w:t xml:space="preserve">5. </w:t>
+            </w:r>
             <w:r>
               <w:t>Эксплуатация</w:t>
             </w:r>
@@ -8881,7 +8898,16 @@
               <w:pStyle w:val="af6"/>
             </w:pPr>
             <w:r>
-              <w:t>7.Разработка Курсового проекта</w:t>
+              <w:t>6</w:t>
+            </w:r>
+            <w:r>
+              <w:t>.</w:t>
+            </w:r>
+            <w:r>
+              <w:t xml:space="preserve"> </w:t>
+            </w:r>
+            <w:r>
+              <w:t>Разработка Курсового проекта</w:t>
             </w:r>
           </w:p>
         </w:tc>
@@ -8974,7 +9000,7 @@
       <w:pPr>
         <w:pStyle w:val="a4"/>
       </w:pPr>
-      <w:bookmarkStart w:id="37" w:name="_Toc130414599"/>
+      <w:bookmarkStart w:id="37" w:name="_Toc131105159"/>
       <w:r>
         <w:lastRenderedPageBreak/>
         <w:t>Порядок контроля и приёмки работ</w:t>
@@ -9068,7 +9094,7 @@
       <w:pPr>
         <w:pStyle w:val="a4"/>
       </w:pPr>
-      <w:bookmarkStart w:id="38" w:name="_Toc130414600"/>
+      <w:bookmarkStart w:id="38" w:name="_Toc131105160"/>
       <w:r>
         <w:lastRenderedPageBreak/>
         <w:t>Требования к документированию</w:t>
@@ -9157,7 +9183,7 @@
       <w:pPr>
         <w:pStyle w:val="a4"/>
       </w:pPr>
-      <w:bookmarkStart w:id="39" w:name="_Toc130414601"/>
+      <w:bookmarkStart w:id="39" w:name="_Toc131105161"/>
       <w:r>
         <w:lastRenderedPageBreak/>
         <w:t>Источники разработки</w:t>
@@ -9984,20 +10010,45 @@
 </w:endnotes>
 </file>
 
-<file path=word/footer1.xml><?xml version="1.0" encoding="utf-8"?>
-<w:ftr xmlns:wpc="http://schemas.microsoft.com/office/word/2010/wordprocessingCanvas" xmlns:cx="http://schemas.microsoft.com/office/drawing/2014/chartex" xmlns:cx1="http://schemas.microsoft.com/office/drawing/2015/9/8/chartex" xmlns:cx2="http://schemas.microsoft.com/office/drawing/2015/10/21/chartex" xmlns:cx3="http://schemas.microsoft.com/office/drawing/2016/5/9/chartex" xmlns:cx4="http://schemas.microsoft.com/office/drawing/2016/5/10/chartex" xmlns:cx5="http://schemas.microsoft.com/office/drawing/2016/5/11/chartex" xmlns:cx6="http://schemas.microsoft.com/office/drawing/2016/5/12/chartex" xmlns:cx7="http://schemas.microsoft.com/office/drawing/2016/5/13/chartex" xmlns:cx8="http://schemas.microsoft.com/office/drawing/2016/5/14/chartex" xmlns:mc="http://schemas.openxmlformats.org/markup-compatibility/2006" xmlns:aink="http://schemas.microsoft.com/office/drawing/2016/ink" xmlns:am3d="http://schemas.microsoft.com/office/drawing/2017/model3d" xmlns:o="urn:schemas-microsoft-com:office:office" xmlns:oel="http://schemas.microsoft.com/office/2019/extlst" xmlns:r="http://schemas.openxmlformats.org/officeDocument/2006/relationships" xmlns:m="http://schemas.openxmlformats.org/officeDocument/2006/math" xmlns:v="urn:schemas-microsoft-com:vml" xmlns:wp14="http://schemas.microsoft.com/office/word/2010/wordprocessingDrawing" xmlns:wp="http://schemas.openxmlformats.org/drawingml/2006/wordprocessingDrawing" xmlns:w10="urn:schemas-microsoft-com:office:word" xmlns:w="http://schemas.openxmlformats.org/wordprocessingml/2006/main" xmlns:w14="http://schemas.microsoft.com/office/word/2010/wordml" xmlns:w15="http://schemas.microsoft.com/office/word/2012/wordml" xmlns:w16cex="http://schemas.microsoft.com/office/word/2018/wordml/cex" xmlns:w16cid="http://schemas.microsoft.com/office/word/2016/wordml/cid" xmlns:w16="http://schemas.microsoft.com/office/word/2018/wordml" xmlns:w16sdtdh="http://schemas.microsoft.com/office/word/2020/wordml/sdtdatahash" xmlns:w16se="http://schemas.microsoft.com/office/word/2015/wordml/symex" xmlns:wpg="http://schemas.microsoft.com/office/word/2010/wordprocessingGroup" xmlns:wpi="http://schemas.microsoft.com/office/word/2010/wordprocessingInk" xmlns:wne="http://schemas.microsoft.com/office/word/2006/wordml" xmlns:wps="http://schemas.microsoft.com/office/word/2010/wordprocessingShape" mc:Ignorable="w14 w15 w16se w16cid w16 w16cex w16sdtdh wp14">
+<file path=word/footnotes.xml><?xml version="1.0" encoding="utf-8"?>
+<w:footnotes xmlns:wpc="http://schemas.microsoft.com/office/word/2010/wordprocessingCanvas" xmlns:cx="http://schemas.microsoft.com/office/drawing/2014/chartex" xmlns:cx1="http://schemas.microsoft.com/office/drawing/2015/9/8/chartex" xmlns:cx2="http://schemas.microsoft.com/office/drawing/2015/10/21/chartex" xmlns:cx3="http://schemas.microsoft.com/office/drawing/2016/5/9/chartex" xmlns:cx4="http://schemas.microsoft.com/office/drawing/2016/5/10/chartex" xmlns:cx5="http://schemas.microsoft.com/office/drawing/2016/5/11/chartex" xmlns:cx6="http://schemas.microsoft.com/office/drawing/2016/5/12/chartex" xmlns:cx7="http://schemas.microsoft.com/office/drawing/2016/5/13/chartex" xmlns:cx8="http://schemas.microsoft.com/office/drawing/2016/5/14/chartex" xmlns:mc="http://schemas.openxmlformats.org/markup-compatibility/2006" xmlns:aink="http://schemas.microsoft.com/office/drawing/2016/ink" xmlns:am3d="http://schemas.microsoft.com/office/drawing/2017/model3d" xmlns:o="urn:schemas-microsoft-com:office:office" xmlns:oel="http://schemas.microsoft.com/office/2019/extlst" xmlns:r="http://schemas.openxmlformats.org/officeDocument/2006/relationships" xmlns:m="http://schemas.openxmlformats.org/officeDocument/2006/math" xmlns:v="urn:schemas-microsoft-com:vml" xmlns:wp14="http://schemas.microsoft.com/office/word/2010/wordprocessingDrawing" xmlns:wp="http://schemas.openxmlformats.org/drawingml/2006/wordprocessingDrawing" xmlns:w10="urn:schemas-microsoft-com:office:word" xmlns:w="http://schemas.openxmlformats.org/wordprocessingml/2006/main" xmlns:w14="http://schemas.microsoft.com/office/word/2010/wordml" xmlns:w15="http://schemas.microsoft.com/office/word/2012/wordml" xmlns:w16cex="http://schemas.microsoft.com/office/word/2018/wordml/cex" xmlns:w16cid="http://schemas.microsoft.com/office/word/2016/wordml/cid" xmlns:w16="http://schemas.microsoft.com/office/word/2018/wordml" xmlns:w16sdtdh="http://schemas.microsoft.com/office/word/2020/wordml/sdtdatahash" xmlns:w16se="http://schemas.microsoft.com/office/word/2015/wordml/symex" xmlns:wpg="http://schemas.microsoft.com/office/word/2010/wordprocessingGroup" xmlns:wpi="http://schemas.microsoft.com/office/word/2010/wordprocessingInk" xmlns:wne="http://schemas.microsoft.com/office/word/2006/wordml" xmlns:wps="http://schemas.microsoft.com/office/word/2010/wordprocessingShape" mc:Ignorable="w14 w15 w16se w16cid w16 w16cex w16sdtdh wp14">
+  <w:footnote w:type="separator" w:id="-1">
+    <w:p>
+      <w:pPr>
+        <w:spacing w:after="0" w:line="240" w:lineRule="auto"/>
+      </w:pPr>
+      <w:r>
+        <w:separator/>
+      </w:r>
+    </w:p>
+  </w:footnote>
+  <w:footnote w:type="continuationSeparator" w:id="0">
+    <w:p>
+      <w:pPr>
+        <w:spacing w:after="0" w:line="240" w:lineRule="auto"/>
+      </w:pPr>
+      <w:r>
+        <w:continuationSeparator/>
+      </w:r>
+    </w:p>
+  </w:footnote>
+</w:footnotes>
+</file>
+
+<file path=word/header1.xml><?xml version="1.0" encoding="utf-8"?>
+<w:hdr xmlns:wpc="http://schemas.microsoft.com/office/word/2010/wordprocessingCanvas" xmlns:cx="http://schemas.microsoft.com/office/drawing/2014/chartex" xmlns:cx1="http://schemas.microsoft.com/office/drawing/2015/9/8/chartex" xmlns:cx2="http://schemas.microsoft.com/office/drawing/2015/10/21/chartex" xmlns:cx3="http://schemas.microsoft.com/office/drawing/2016/5/9/chartex" xmlns:cx4="http://schemas.microsoft.com/office/drawing/2016/5/10/chartex" xmlns:cx5="http://schemas.microsoft.com/office/drawing/2016/5/11/chartex" xmlns:cx6="http://schemas.microsoft.com/office/drawing/2016/5/12/chartex" xmlns:cx7="http://schemas.microsoft.com/office/drawing/2016/5/13/chartex" xmlns:cx8="http://schemas.microsoft.com/office/drawing/2016/5/14/chartex" xmlns:mc="http://schemas.openxmlformats.org/markup-compatibility/2006" xmlns:aink="http://schemas.microsoft.com/office/drawing/2016/ink" xmlns:am3d="http://schemas.microsoft.com/office/drawing/2017/model3d" xmlns:o="urn:schemas-microsoft-com:office:office" xmlns:oel="http://schemas.microsoft.com/office/2019/extlst" xmlns:r="http://schemas.openxmlformats.org/officeDocument/2006/relationships" xmlns:m="http://schemas.openxmlformats.org/officeDocument/2006/math" xmlns:v="urn:schemas-microsoft-com:vml" xmlns:wp14="http://schemas.microsoft.com/office/word/2010/wordprocessingDrawing" xmlns:wp="http://schemas.openxmlformats.org/drawingml/2006/wordprocessingDrawing" xmlns:w10="urn:schemas-microsoft-com:office:word" xmlns:w="http://schemas.openxmlformats.org/wordprocessingml/2006/main" xmlns:w14="http://schemas.microsoft.com/office/word/2010/wordml" xmlns:w15="http://schemas.microsoft.com/office/word/2012/wordml" xmlns:w16cex="http://schemas.microsoft.com/office/word/2018/wordml/cex" xmlns:w16cid="http://schemas.microsoft.com/office/word/2016/wordml/cid" xmlns:w16="http://schemas.microsoft.com/office/word/2018/wordml" xmlns:w16sdtdh="http://schemas.microsoft.com/office/word/2020/wordml/sdtdatahash" xmlns:w16se="http://schemas.microsoft.com/office/word/2015/wordml/symex" xmlns:wpg="http://schemas.microsoft.com/office/word/2010/wordprocessingGroup" xmlns:wpi="http://schemas.microsoft.com/office/word/2010/wordprocessingInk" xmlns:wne="http://schemas.microsoft.com/office/word/2006/wordml" xmlns:wps="http://schemas.microsoft.com/office/word/2010/wordprocessingShape" mc:Ignorable="w14 w15 w16se w16cid w16 w16cex w16sdtdh wp14">
   <w:sdt>
     <w:sdtPr>
-      <w:id w:val="1876422827"/>
+      <w:id w:val="1175613601"/>
       <w:docPartObj>
-        <w:docPartGallery w:val="Page Numbers (Bottom of Page)"/>
+        <w:docPartGallery w:val="Page Numbers (Top of Page)"/>
         <w:docPartUnique/>
       </w:docPartObj>
     </w:sdtPr>
     <w:sdtContent>
       <w:p>
         <w:pPr>
-          <w:pStyle w:val="aff1"/>
+          <w:pStyle w:val="afa"/>
           <w:jc w:val="center"/>
         </w:pPr>
         <w:r>
@@ -10013,7 +10064,7 @@
           <w:rPr>
             <w:noProof/>
           </w:rPr>
-          <w:t>29</w:t>
+          <w:t>15</w:t>
         </w:r>
         <w:r>
           <w:fldChar w:fldCharType="end"/>
@@ -10023,35 +10074,10 @@
   </w:sdt>
   <w:p>
     <w:pPr>
-      <w:pStyle w:val="aff1"/>
+      <w:pStyle w:val="afa"/>
     </w:pPr>
   </w:p>
-</w:ftr>
-</file>
-
-<file path=word/footnotes.xml><?xml version="1.0" encoding="utf-8"?>
-<w:footnotes xmlns:wpc="http://schemas.microsoft.com/office/word/2010/wordprocessingCanvas" xmlns:cx="http://schemas.microsoft.com/office/drawing/2014/chartex" xmlns:cx1="http://schemas.microsoft.com/office/drawing/2015/9/8/chartex" xmlns:cx2="http://schemas.microsoft.com/office/drawing/2015/10/21/chartex" xmlns:cx3="http://schemas.microsoft.com/office/drawing/2016/5/9/chartex" xmlns:cx4="http://schemas.microsoft.com/office/drawing/2016/5/10/chartex" xmlns:cx5="http://schemas.microsoft.com/office/drawing/2016/5/11/chartex" xmlns:cx6="http://schemas.microsoft.com/office/drawing/2016/5/12/chartex" xmlns:cx7="http://schemas.microsoft.com/office/drawing/2016/5/13/chartex" xmlns:cx8="http://schemas.microsoft.com/office/drawing/2016/5/14/chartex" xmlns:mc="http://schemas.openxmlformats.org/markup-compatibility/2006" xmlns:aink="http://schemas.microsoft.com/office/drawing/2016/ink" xmlns:am3d="http://schemas.microsoft.com/office/drawing/2017/model3d" xmlns:o="urn:schemas-microsoft-com:office:office" xmlns:oel="http://schemas.microsoft.com/office/2019/extlst" xmlns:r="http://schemas.openxmlformats.org/officeDocument/2006/relationships" xmlns:m="http://schemas.openxmlformats.org/officeDocument/2006/math" xmlns:v="urn:schemas-microsoft-com:vml" xmlns:wp14="http://schemas.microsoft.com/office/word/2010/wordprocessingDrawing" xmlns:wp="http://schemas.openxmlformats.org/drawingml/2006/wordprocessingDrawing" xmlns:w10="urn:schemas-microsoft-com:office:word" xmlns:w="http://schemas.openxmlformats.org/wordprocessingml/2006/main" xmlns:w14="http://schemas.microsoft.com/office/word/2010/wordml" xmlns:w15="http://schemas.microsoft.com/office/word/2012/wordml" xmlns:w16cex="http://schemas.microsoft.com/office/word/2018/wordml/cex" xmlns:w16cid="http://schemas.microsoft.com/office/word/2016/wordml/cid" xmlns:w16="http://schemas.microsoft.com/office/word/2018/wordml" xmlns:w16sdtdh="http://schemas.microsoft.com/office/word/2020/wordml/sdtdatahash" xmlns:w16se="http://schemas.microsoft.com/office/word/2015/wordml/symex" xmlns:wpg="http://schemas.microsoft.com/office/word/2010/wordprocessingGroup" xmlns:wpi="http://schemas.microsoft.com/office/word/2010/wordprocessingInk" xmlns:wne="http://schemas.microsoft.com/office/word/2006/wordml" xmlns:wps="http://schemas.microsoft.com/office/word/2010/wordprocessingShape" mc:Ignorable="w14 w15 w16se w16cid w16 w16cex w16sdtdh wp14">
-  <w:footnote w:type="separator" w:id="-1">
-    <w:p>
-      <w:pPr>
-        <w:spacing w:after="0" w:line="240" w:lineRule="auto"/>
-      </w:pPr>
-      <w:r>
-        <w:separator/>
-      </w:r>
-    </w:p>
-  </w:footnote>
-  <w:footnote w:type="continuationSeparator" w:id="0">
-    <w:p>
-      <w:pPr>
-        <w:spacing w:after="0" w:line="240" w:lineRule="auto"/>
-      </w:pPr>
-      <w:r>
-        <w:continuationSeparator/>
-      </w:r>
-    </w:p>
-  </w:footnote>
-</w:footnotes>
+</w:hdr>
 </file>
 
 <file path=word/numbering.xml><?xml version="1.0" encoding="utf-8"?>
@@ -13356,115 +13382,115 @@
       </w:pPr>
     </w:lvl>
   </w:abstractNum>
-  <w:num w:numId="1" w16cid:durableId="1388912627">
+  <w:num w:numId="1" w16cid:durableId="1829789001">
     <w:abstractNumId w:val="26"/>
   </w:num>
-  <w:num w:numId="2" w16cid:durableId="1204900508">
+  <w:num w:numId="2" w16cid:durableId="301498043">
     <w:abstractNumId w:val="3"/>
   </w:num>
-  <w:num w:numId="3" w16cid:durableId="1922566030">
+  <w:num w:numId="3" w16cid:durableId="2060590453">
     <w:abstractNumId w:val="22"/>
   </w:num>
-  <w:num w:numId="4" w16cid:durableId="263652299">
+  <w:num w:numId="4" w16cid:durableId="1444111271">
     <w:abstractNumId w:val="31"/>
   </w:num>
-  <w:num w:numId="5" w16cid:durableId="1195538272">
+  <w:num w:numId="5" w16cid:durableId="1532649472">
     <w:abstractNumId w:val="5"/>
   </w:num>
-  <w:num w:numId="6" w16cid:durableId="2007395449">
+  <w:num w:numId="6" w16cid:durableId="175734761">
     <w:abstractNumId w:val="9"/>
   </w:num>
-  <w:num w:numId="7" w16cid:durableId="965233386">
+  <w:num w:numId="7" w16cid:durableId="751702895">
     <w:abstractNumId w:val="32"/>
   </w:num>
-  <w:num w:numId="8" w16cid:durableId="1570656045">
+  <w:num w:numId="8" w16cid:durableId="1141386081">
     <w:abstractNumId w:val="2"/>
   </w:num>
-  <w:num w:numId="9" w16cid:durableId="1510608062">
+  <w:num w:numId="9" w16cid:durableId="1641766641">
     <w:abstractNumId w:val="17"/>
   </w:num>
-  <w:num w:numId="10" w16cid:durableId="809591455">
+  <w:num w:numId="10" w16cid:durableId="998578863">
     <w:abstractNumId w:val="14"/>
   </w:num>
-  <w:num w:numId="11" w16cid:durableId="166212060">
+  <w:num w:numId="11" w16cid:durableId="845284426">
     <w:abstractNumId w:val="13"/>
   </w:num>
-  <w:num w:numId="12" w16cid:durableId="1215236100">
+  <w:num w:numId="12" w16cid:durableId="856039626">
     <w:abstractNumId w:val="10"/>
   </w:num>
-  <w:num w:numId="13" w16cid:durableId="791443345">
+  <w:num w:numId="13" w16cid:durableId="1322200418">
     <w:abstractNumId w:val="21"/>
   </w:num>
-  <w:num w:numId="14" w16cid:durableId="168105490">
+  <w:num w:numId="14" w16cid:durableId="1238588993">
     <w:abstractNumId w:val="27"/>
   </w:num>
-  <w:num w:numId="15" w16cid:durableId="1989899838">
+  <w:num w:numId="15" w16cid:durableId="670566096">
     <w:abstractNumId w:val="0"/>
   </w:num>
-  <w:num w:numId="16" w16cid:durableId="1296255000">
+  <w:num w:numId="16" w16cid:durableId="865482632">
     <w:abstractNumId w:val="28"/>
   </w:num>
-  <w:num w:numId="17" w16cid:durableId="1826313112">
+  <w:num w:numId="17" w16cid:durableId="939487511">
     <w:abstractNumId w:val="25"/>
   </w:num>
-  <w:num w:numId="18" w16cid:durableId="1145123397">
+  <w:num w:numId="18" w16cid:durableId="1465541209">
     <w:abstractNumId w:val="20"/>
   </w:num>
-  <w:num w:numId="19" w16cid:durableId="1952585533">
+  <w:num w:numId="19" w16cid:durableId="462042369">
     <w:abstractNumId w:val="1"/>
   </w:num>
-  <w:num w:numId="20" w16cid:durableId="1207716722">
+  <w:num w:numId="20" w16cid:durableId="2001763559">
     <w:abstractNumId w:val="29"/>
   </w:num>
-  <w:num w:numId="21" w16cid:durableId="905264542">
+  <w:num w:numId="21" w16cid:durableId="547881638">
     <w:abstractNumId w:val="11"/>
   </w:num>
-  <w:num w:numId="22" w16cid:durableId="665016850">
+  <w:num w:numId="22" w16cid:durableId="1778911127">
     <w:abstractNumId w:val="18"/>
   </w:num>
-  <w:num w:numId="23" w16cid:durableId="2088309070">
+  <w:num w:numId="23" w16cid:durableId="78717995">
     <w:abstractNumId w:val="12"/>
   </w:num>
-  <w:num w:numId="24" w16cid:durableId="1684892867">
+  <w:num w:numId="24" w16cid:durableId="62218866">
     <w:abstractNumId w:val="7"/>
   </w:num>
-  <w:num w:numId="25" w16cid:durableId="117455884">
+  <w:num w:numId="25" w16cid:durableId="1810440040">
     <w:abstractNumId w:val="8"/>
   </w:num>
-  <w:num w:numId="26" w16cid:durableId="285626880">
+  <w:num w:numId="26" w16cid:durableId="160630077">
     <w:abstractNumId w:val="6"/>
   </w:num>
-  <w:num w:numId="27" w16cid:durableId="1613898186">
+  <w:num w:numId="27" w16cid:durableId="1843661372">
     <w:abstractNumId w:val="6"/>
   </w:num>
-  <w:num w:numId="28" w16cid:durableId="1574466117">
+  <w:num w:numId="28" w16cid:durableId="108597291">
     <w:abstractNumId w:val="6"/>
   </w:num>
-  <w:num w:numId="29" w16cid:durableId="1766876521">
+  <w:num w:numId="29" w16cid:durableId="675881724">
     <w:abstractNumId w:val="24"/>
   </w:num>
-  <w:num w:numId="30" w16cid:durableId="1393651338">
+  <w:num w:numId="30" w16cid:durableId="10571543">
     <w:abstractNumId w:val="19"/>
   </w:num>
-  <w:num w:numId="31" w16cid:durableId="1451977203">
+  <w:num w:numId="31" w16cid:durableId="1702898537">
     <w:abstractNumId w:val="19"/>
   </w:num>
-  <w:num w:numId="32" w16cid:durableId="1935045176">
+  <w:num w:numId="32" w16cid:durableId="2088113450">
     <w:abstractNumId w:val="19"/>
   </w:num>
-  <w:num w:numId="33" w16cid:durableId="344552131">
+  <w:num w:numId="33" w16cid:durableId="1260216860">
     <w:abstractNumId w:val="16"/>
   </w:num>
-  <w:num w:numId="34" w16cid:durableId="1724909384">
+  <w:num w:numId="34" w16cid:durableId="375279985">
     <w:abstractNumId w:val="4"/>
   </w:num>
-  <w:num w:numId="35" w16cid:durableId="1562399795">
+  <w:num w:numId="35" w16cid:durableId="1808353947">
     <w:abstractNumId w:val="23"/>
   </w:num>
-  <w:num w:numId="36" w16cid:durableId="222182409">
+  <w:num w:numId="36" w16cid:durableId="2095347648">
     <w:abstractNumId w:val="30"/>
   </w:num>
-  <w:num w:numId="37" w16cid:durableId="1728911469">
+  <w:num w:numId="37" w16cid:durableId="1746147761">
     <w:abstractNumId w:val="15"/>
   </w:num>
 </w:numbering>
@@ -14690,6 +14716,16 @@
       <w:lang w:eastAsia="ru-RU"/>
     </w:rPr>
   </w:style>
+  <w:style w:type="character" w:styleId="affa">
+    <w:name w:val="Placeholder Text"/>
+    <w:basedOn w:val="aa"/>
+    <w:uiPriority w:val="99"/>
+    <w:semiHidden/>
+    <w:rsid w:val="00717690"/>
+    <w:rPr>
+      <w:color w:val="808080"/>
+    </w:rPr>
+  </w:style>
 </w:styles>
 </file>
 
@@ -14959,7 +14995,7 @@
 </file>
 
 <file path=customXml/itemProps1.xml><?xml version="1.0" encoding="utf-8"?>
-<ds:datastoreItem xmlns:ds="http://schemas.openxmlformats.org/officeDocument/2006/customXml" ds:itemID="{6053CB93-A934-41AE-AE9E-1A2F958A8AD0}">
+<ds:datastoreItem xmlns:ds="http://schemas.openxmlformats.org/officeDocument/2006/customXml" ds:itemID="{01E09AB0-7DD2-4BFF-B030-CC018512A228}">
   <ds:schemaRefs>
     <ds:schemaRef ds:uri="http://schemas.openxmlformats.org/officeDocument/2006/bibliography"/>
   </ds:schemaRefs>

</xml_diff>